<commit_message>
feat: add per-group and individual seed comments to removal tracking
- Add topGeneralComments, groupComments, individualSeedComment fields to Treatment model
- Create new RemovalTable component for cleaner table-based UI
- Refactor SeedRemoval page to use RemovalTable component
- Update RemovalProcedureForm with top general notes field
- Update SRS documentation with new requirements and traceability
- Add docx and marked dev dependencies for doc generation

🤖 Generated with [Claude Code](https://claude.com/claude-code)

Co-Authored-By: Claude Opus 4.5 <noreply@anthropic.com>
</commit_message>
<xml_diff>
--- a/docs/ALA_SRS.docx
+++ b/docs/ALA_SRS.docx
@@ -121,7 +121,7 @@
         <w:tc>
           <w:p>
             <w:r>
-              <w:t xml:space="preserve">3.0</w:t>
+              <w:t xml:space="preserve">4.0</w:t>
             </w:r>
           </w:p>
         </w:tc>
@@ -141,7 +141,7 @@
         <w:tc>
           <w:p>
             <w:r>
-              <w:t xml:space="preserve">December 2025</w:t>
+              <w:t xml:space="preserve">January 2026</w:t>
             </w:r>
           </w:p>
         </w:tc>
@@ -456,6 +456,15 @@
     </w:p>
     <w:p>
       <w:pPr>
+        <w:spacing w:after="120"/>
+      </w:pPr>
+      <w:r>
+        <w:t xml:space="preserve">&lt;!-- AUTO-UPDATE:START revision_history --&gt;
+</w:t>
+      </w:r>
+    </w:p>
+    <w:p>
+      <w:pPr>
         <w:pStyle w:val="Heading2"/>
         <w:spacing w:before="240" w:after="120"/>
       </w:pPr>
@@ -632,8 +641,47 @@
           </w:p>
         </w:tc>
       </w:tr>
+      <w:tr>
+        <w:tc>
+          <w:p>
+            <w:r>
+              <w:t xml:space="preserve">4.0</w:t>
+            </w:r>
+          </w:p>
+        </w:tc>
+        <w:tc>
+          <w:p>
+            <w:r>
+              <w:t xml:space="preserve">January 2026</w:t>
+            </w:r>
+          </w:p>
+        </w:tc>
+        <w:tc>
+          <w:p>
+            <w:r>
+              <w:t xml:space="preserve">-</w:t>
+            </w:r>
+          </w:p>
+        </w:tc>
+        <w:tc>
+          <w:p>
+            <w:r>
+              <w:t xml:space="preserve">Major update: Added Offline Mode/PWA (Section 3.14), Treatment Continuation (Section 3.15), Enhanced Removal Procedure with Discrepancy Tracking (Section 3.8), new hazards (HAZ-011 to HAZ-016), updated data dictionary</w:t>
+            </w:r>
+          </w:p>
+        </w:tc>
+      </w:tr>
     </w:tbl>
     <w:p/>
+    <w:p>
+      <w:pPr>
+        <w:spacing w:after="120"/>
+      </w:pPr>
+      <w:r>
+        <w:t xml:space="preserve">&lt;!-- AUTO-UPDATE:END revision_history --&gt;
+</w:t>
+      </w:r>
+    </w:p>
     <w:p>
       <w:pPr>
         <w:pBdr>
@@ -687,7 +735,10 @@
         <w:spacing w:after="60"/>
       </w:pPr>
       <w:r>
-        <w:t xml:space="preserve">[System Features](#3-system-features)</w:t>
+        <w:t xml:space="preserve">[System Features](#3-system-features)
+- 3.1-3.13: Core Features
+- 3.14: [Offline Mode &amp; PWA Architecture](#314-offline-mode--pwa-architecture)
+- 3.15: [Treatment Continuation](#315-treatment-continuation)</w:t>
       </w:r>
     </w:p>
     <w:p>
@@ -6219,7 +6270,7 @@
         <w:spacing w:after="120"/>
       </w:pPr>
       <w:r>
-        <w:t xml:space="preserve">The system shall support tracking of seed removal procedures.</w:t>
+        <w:t xml:space="preserve">The system shall support tracking of seed removal procedures with comprehensive discrepancy tracking to document any difference between inserted and removed sources.</w:t>
       </w:r>
     </w:p>
     <w:p>
@@ -6228,7 +6279,222 @@
         <w:spacing w:before="240" w:after="120"/>
       </w:pPr>
       <w:r>
-        <w:t xml:space="preserve">3.8.2 Functional Requirements</w:t>
+        <w:t xml:space="preserve">3.8.2 Stimulus/Response Sequences</w:t>
+      </w:r>
+    </w:p>
+    <w:p>
+      <w:pPr>
+        <w:spacing w:after="120"/>
+      </w:pPr>
+      <w:r>
+        <w:rPr>
+          <w:b/>
+          <w:bCs/>
+        </w:rPr>
+        <w:t xml:space="preserve">Removal Procedure Flow:</w:t>
+      </w:r>
+    </w:p>
+    <w:p>
+      <w:pPr>
+        <w:pStyle w:val="ListParagraph"/>
+        <w:numPr>
+          <w:ilvl w:val="0"/>
+          <w:numId w:val="{default-numbering-0}"/>
+        </w:numPr>
+        <w:spacing w:after="60"/>
+      </w:pPr>
+      <w:r>
+        <w:t xml:space="preserve">User selects removal procedure for eligible treatment (30+ days post-insertion)</w:t>
+      </w:r>
+    </w:p>
+    <w:p>
+      <w:pPr>
+        <w:pStyle w:val="ListParagraph"/>
+        <w:numPr>
+          <w:ilvl w:val="0"/>
+          <w:numId w:val="{default-numbering-0}"/>
+        </w:numPr>
+        <w:spacing w:after="60"/>
+      </w:pPr>
+      <w:r>
+        <w:t xml:space="preserve">System loads applicators from original insertion</w:t>
+      </w:r>
+    </w:p>
+    <w:p>
+      <w:pPr>
+        <w:pStyle w:val="ListParagraph"/>
+        <w:numPr>
+          <w:ilvl w:val="0"/>
+          <w:numId w:val="{default-numbering-0}"/>
+        </w:numPr>
+        <w:spacing w:after="60"/>
+      </w:pPr>
+      <w:r>
+        <w:t xml:space="preserve">User marks applicators as removed (group removal)</w:t>
+      </w:r>
+    </w:p>
+    <w:p>
+      <w:pPr>
+        <w:pStyle w:val="ListParagraph"/>
+        <w:numPr>
+          <w:ilvl w:val="0"/>
+          <w:numId w:val="{default-numbering-0}"/>
+        </w:numPr>
+        <w:spacing w:after="60"/>
+      </w:pPr>
+      <w:r>
+        <w:t xml:space="preserve">User optionally tracks individual seed removals</w:t>
+      </w:r>
+    </w:p>
+    <w:p>
+      <w:pPr>
+        <w:pStyle w:val="ListParagraph"/>
+        <w:numPr>
+          <w:ilvl w:val="0"/>
+          <w:numId w:val="{default-numbering-0}"/>
+        </w:numPr>
+        <w:spacing w:after="60"/>
+      </w:pPr>
+      <w:r>
+        <w:t xml:space="preserve">System auto-calculates total sources removed</w:t>
+      </w:r>
+    </w:p>
+    <w:p>
+      <w:pPr>
+        <w:pStyle w:val="ListParagraph"/>
+        <w:numPr>
+          <w:ilvl w:val="0"/>
+          <w:numId w:val="{default-numbering-0}"/>
+        </w:numPr>
+        <w:spacing w:after="60"/>
+      </w:pPr>
+      <w:r>
+        <w:t xml:space="preserve">If discrepancy detected (removed ≠ inserted), user clarifies discrepancy</w:t>
+      </w:r>
+    </w:p>
+    <w:p>
+      <w:pPr>
+        <w:pStyle w:val="ListParagraph"/>
+        <w:numPr>
+          <w:ilvl w:val="0"/>
+          <w:numId w:val="{default-numbering-0}"/>
+        </w:numPr>
+        <w:spacing w:after="60"/>
+      </w:pPr>
+      <w:r>
+        <w:t xml:space="preserve">User completes removal procedure form</w:t>
+      </w:r>
+    </w:p>
+    <w:p>
+      <w:pPr>
+        <w:pStyle w:val="ListParagraph"/>
+        <w:numPr>
+          <w:ilvl w:val="0"/>
+          <w:numId w:val="{default-numbering-0}"/>
+        </w:numPr>
+        <w:spacing w:after="60"/>
+      </w:pPr>
+      <w:r>
+        <w:t xml:space="preserve">User finalizes treatment</w:t>
+      </w:r>
+    </w:p>
+    <w:p>
+      <w:pPr>
+        <w:spacing w:after="120"/>
+      </w:pPr>
+      <w:r>
+        <w:rPr>
+          <w:b/>
+          <w:bCs/>
+        </w:rPr>
+        <w:t xml:space="preserve">Discrepancy Clarification Flow:</w:t>
+      </w:r>
+    </w:p>
+    <w:p>
+      <w:pPr>
+        <w:pStyle w:val="ListParagraph"/>
+        <w:numPr>
+          <w:ilvl w:val="0"/>
+          <w:numId w:val="{default-numbering-0}"/>
+        </w:numPr>
+        <w:spacing w:after="60"/>
+      </w:pPr>
+      <w:r>
+        <w:t xml:space="preserve">System detects removed sources ≠ inserted sources</w:t>
+      </w:r>
+    </w:p>
+    <w:p>
+      <w:pPr>
+        <w:pStyle w:val="ListParagraph"/>
+        <w:numPr>
+          <w:ilvl w:val="0"/>
+          <w:numId w:val="{default-numbering-0}"/>
+        </w:numPr>
+        <w:spacing w:after="60"/>
+      </w:pPr>
+      <w:r>
+        <w:t xml:space="preserve">System displays discrepancy clarification section</w:t>
+      </w:r>
+    </w:p>
+    <w:p>
+      <w:pPr>
+        <w:pStyle w:val="ListParagraph"/>
+        <w:numPr>
+          <w:ilvl w:val="0"/>
+          <w:numId w:val="{default-numbering-0}"/>
+        </w:numPr>
+        <w:spacing w:after="60"/>
+      </w:pPr>
+      <w:r>
+        <w:t xml:space="preserve">User selects applicable categories (Lost, Retrieved to site, Remained in tissue, Other)</w:t>
+      </w:r>
+    </w:p>
+    <w:p>
+      <w:pPr>
+        <w:pStyle w:val="ListParagraph"/>
+        <w:numPr>
+          <w:ilvl w:val="0"/>
+          <w:numId w:val="{default-numbering-0}"/>
+        </w:numPr>
+        <w:spacing w:after="60"/>
+      </w:pPr>
+      <w:r>
+        <w:t xml:space="preserve">User enters amounts per category</w:t>
+      </w:r>
+    </w:p>
+    <w:p>
+      <w:pPr>
+        <w:pStyle w:val="ListParagraph"/>
+        <w:numPr>
+          <w:ilvl w:val="0"/>
+          <w:numId w:val="{default-numbering-0}"/>
+        </w:numPr>
+        <w:spacing w:after="60"/>
+      </w:pPr>
+      <w:r>
+        <w:t xml:space="preserve">System validates sum of amounts equals sources not removed</w:t>
+      </w:r>
+    </w:p>
+    <w:p>
+      <w:pPr>
+        <w:pStyle w:val="ListParagraph"/>
+        <w:numPr>
+          <w:ilvl w:val="0"/>
+          <w:numId w:val="{default-numbering-0}"/>
+        </w:numPr>
+        <w:spacing w:after="60"/>
+      </w:pPr>
+      <w:r>
+        <w:t xml:space="preserve">User provides comments per category as needed</w:t>
+      </w:r>
+    </w:p>
+    <w:p>
+      <w:pPr>
+        <w:pStyle w:val="Heading4"/>
+        <w:spacing w:before="240" w:after="120"/>
+      </w:pPr>
+      <w:r>
+        <w:t xml:space="preserve">3.8.3 Functional Requirements</w:t>
       </w:r>
     </w:p>
     <w:tbl>
@@ -6479,6 +6745,328 @@
           </w:p>
         </w:tc>
       </w:tr>
+      <w:tr>
+        <w:tc>
+          <w:p>
+            <w:r>
+              <w:t xml:space="preserve">SRS-RMVL-009</w:t>
+            </w:r>
+          </w:p>
+        </w:tc>
+        <w:tc>
+          <w:p>
+            <w:r>
+              <w:t xml:space="preserve">The system shall provide a removal procedure form for capturing removal details</w:t>
+            </w:r>
+          </w:p>
+        </w:tc>
+        <w:tc>
+          <w:p>
+            <w:r>
+              <w:t xml:space="preserve">High</w:t>
+            </w:r>
+          </w:p>
+        </w:tc>
+      </w:tr>
+      <w:tr>
+        <w:tc>
+          <w:p>
+            <w:r>
+              <w:t xml:space="preserve">SRS-RMVL-010</w:t>
+            </w:r>
+          </w:p>
+        </w:tc>
+        <w:tc>
+          <w:p>
+            <w:r>
+              <w:t xml:space="preserve">Removal procedure form shall capture: removal date, all-same-date flag</w:t>
+            </w:r>
+          </w:p>
+        </w:tc>
+        <w:tc>
+          <w:p>
+            <w:r>
+              <w:t xml:space="preserve">High</w:t>
+            </w:r>
+          </w:p>
+        </w:tc>
+      </w:tr>
+      <w:tr>
+        <w:tc>
+          <w:p>
+            <w:r>
+              <w:t xml:space="preserve">SRS-RMVL-011</w:t>
+            </w:r>
+          </w:p>
+        </w:tc>
+        <w:tc>
+          <w:p>
+            <w:r>
+              <w:t xml:space="preserve">If sources removed on different dates, system shall capture additional date and reason</w:t>
+            </w:r>
+          </w:p>
+        </w:tc>
+        <w:tc>
+          <w:p>
+            <w:r>
+              <w:t xml:space="preserve">High</w:t>
+            </w:r>
+          </w:p>
+        </w:tc>
+      </w:tr>
+      <w:tr>
+        <w:tc>
+          <w:p>
+            <w:r>
+              <w:t xml:space="preserve">SRS-RMVL-012</w:t>
+            </w:r>
+          </w:p>
+        </w:tc>
+        <w:tc>
+          <w:p>
+            <w:r>
+              <w:t xml:space="preserve">The system shall auto-calculate total sources removed from applicators + individual seeds</w:t>
+            </w:r>
+          </w:p>
+        </w:tc>
+        <w:tc>
+          <w:p>
+            <w:r>
+              <w:t xml:space="preserve">High</w:t>
+            </w:r>
+          </w:p>
+        </w:tc>
+      </w:tr>
+      <w:tr>
+        <w:tc>
+          <w:p>
+            <w:r>
+              <w:t xml:space="preserve">SRS-RMVL-013</w:t>
+            </w:r>
+          </w:p>
+        </w:tc>
+        <w:tc>
+          <w:p>
+            <w:r>
+              <w:t xml:space="preserve">The system shall detect discrepancy when removed sources ≠ inserted sources</w:t>
+            </w:r>
+          </w:p>
+        </w:tc>
+        <w:tc>
+          <w:p>
+            <w:r>
+              <w:t xml:space="preserve">Critical</w:t>
+            </w:r>
+          </w:p>
+        </w:tc>
+      </w:tr>
+      <w:tr>
+        <w:tc>
+          <w:p>
+            <w:r>
+              <w:t xml:space="preserve">SRS-RMVL-014</w:t>
+            </w:r>
+          </w:p>
+        </w:tc>
+        <w:tc>
+          <w:p>
+            <w:r>
+              <w:t xml:space="preserve">Discrepancy clarification shall track 4 categories: Lost, Retrieved to site, Remained in tissue (removal failure), Other</w:t>
+            </w:r>
+          </w:p>
+        </w:tc>
+        <w:tc>
+          <w:p>
+            <w:r>
+              <w:t xml:space="preserve">High</w:t>
+            </w:r>
+          </w:p>
+        </w:tc>
+      </w:tr>
+      <w:tr>
+        <w:tc>
+          <w:p>
+            <w:r>
+              <w:t xml:space="preserve">SRS-RMVL-015</w:t>
+            </w:r>
+          </w:p>
+        </w:tc>
+        <w:tc>
+          <w:p>
+            <w:r>
+              <w:t xml:space="preserve">Each discrepancy category shall include: checked flag, amount, and comment fields</w:t>
+            </w:r>
+          </w:p>
+        </w:tc>
+        <w:tc>
+          <w:p>
+            <w:r>
+              <w:t xml:space="preserve">High</w:t>
+            </w:r>
+          </w:p>
+        </w:tc>
+      </w:tr>
+      <w:tr>
+        <w:tc>
+          <w:p>
+            <w:r>
+              <w:t xml:space="preserve">SRS-RMVL-016</w:t>
+            </w:r>
+          </w:p>
+        </w:tc>
+        <w:tc>
+          <w:p>
+            <w:r>
+              <w:t xml:space="preserve">Sum of clarified amounts must equal the number of sources not removed</w:t>
+            </w:r>
+          </w:p>
+        </w:tc>
+        <w:tc>
+          <w:p>
+            <w:r>
+              <w:t xml:space="preserve">High</w:t>
+            </w:r>
+          </w:p>
+        </w:tc>
+      </w:tr>
+      <w:tr>
+        <w:tc>
+          <w:p>
+            <w:r>
+              <w:t xml:space="preserve">SRS-RMVL-017</w:t>
+            </w:r>
+          </w:p>
+        </w:tc>
+        <w:tc>
+          <w:p>
+            <w:r>
+              <w:t xml:space="preserve">The system shall support individual seed removal with predefined reasons</w:t>
+            </w:r>
+          </w:p>
+        </w:tc>
+        <w:tc>
+          <w:p>
+            <w:r>
+              <w:t xml:space="preserve">Medium</w:t>
+            </w:r>
+          </w:p>
+        </w:tc>
+      </w:tr>
+      <w:tr>
+        <w:tc>
+          <w:p>
+            <w:r>
+              <w:t xml:space="preserve">SRS-RMVL-018</w:t>
+            </w:r>
+          </w:p>
+        </w:tc>
+        <w:tc>
+          <w:p>
+            <w:r>
+              <w:t xml:space="preserve">Individual seed removal reasons shall include: Applicator rupture, Patient arrived from home, Other</w:t>
+            </w:r>
+          </w:p>
+        </w:tc>
+        <w:tc>
+          <w:p>
+            <w:r>
+              <w:t xml:space="preserve">Medium</w:t>
+            </w:r>
+          </w:p>
+        </w:tc>
+      </w:tr>
+      <w:tr>
+        <w:tc>
+          <w:p>
+            <w:r>
+              <w:t xml:space="preserve">SRS-RMVL-019</w:t>
+            </w:r>
+          </w:p>
+        </w:tc>
+        <w:tc>
+          <w:p>
+            <w:r>
+              <w:t xml:space="preserve">The system shall calculate removal progress from applicator removals + individual seed removals</w:t>
+            </w:r>
+          </w:p>
+        </w:tc>
+        <w:tc>
+          <w:p>
+            <w:r>
+              <w:t xml:space="preserve">High</w:t>
+            </w:r>
+          </w:p>
+        </w:tc>
+      </w:tr>
+      <w:tr>
+        <w:tc>
+          <w:p>
+            <w:r>
+              <w:t xml:space="preserve">SRS-RMVL-020</w:t>
+            </w:r>
+          </w:p>
+        </w:tc>
+        <w:tc>
+          <w:p>
+            <w:r>
+              <w:t xml:space="preserve">The system shall allow treatment completion with missing sources when properly documented</w:t>
+            </w:r>
+          </w:p>
+        </w:tc>
+        <w:tc>
+          <w:p>
+            <w:r>
+              <w:t xml:space="preserve">Medium</w:t>
+            </w:r>
+          </w:p>
+        </w:tc>
+      </w:tr>
+      <w:tr>
+        <w:tc>
+          <w:p>
+            <w:r>
+              <w:t xml:space="preserve">SRS-RMVL-021</w:t>
+            </w:r>
+          </w:p>
+        </w:tc>
+        <w:tc>
+          <w:p>
+            <w:r>
+              <w:t xml:space="preserve">The system shall store discrepancy clarification data as JSON</w:t>
+            </w:r>
+          </w:p>
+        </w:tc>
+        <w:tc>
+          <w:p>
+            <w:r>
+              <w:t xml:space="preserve">High</w:t>
+            </w:r>
+          </w:p>
+        </w:tc>
+      </w:tr>
+      <w:tr>
+        <w:tc>
+          <w:p>
+            <w:r>
+              <w:t xml:space="preserve">SRS-RMVL-022</w:t>
+            </w:r>
+          </w:p>
+        </w:tc>
+        <w:tc>
+          <w:p>
+            <w:r>
+              <w:t xml:space="preserve">The system shall store individual seed removal notes as JSON</w:t>
+            </w:r>
+          </w:p>
+        </w:tc>
+        <w:tc>
+          <w:p>
+            <w:r>
+              <w:t xml:space="preserve">Medium</w:t>
+            </w:r>
+          </w:p>
+        </w:tc>
+      </w:tr>
     </w:tbl>
     <w:p/>
     <w:p>
@@ -7617,6 +8205,1527 @@
           <w:p>
             <w:r>
               <w:t xml:space="preserve">Activity per seed shall be retrieved from Priority ORDERS data</w:t>
+            </w:r>
+          </w:p>
+        </w:tc>
+        <w:tc>
+          <w:p>
+            <w:r>
+              <w:t xml:space="preserve">High</w:t>
+            </w:r>
+          </w:p>
+        </w:tc>
+      </w:tr>
+    </w:tbl>
+    <w:p/>
+    <w:p>
+      <w:pPr>
+        <w:pBdr>
+          <w:bottom w:val="single" w:color="999999" w:sz="6"/>
+        </w:pBdr>
+        <w:spacing w:before="120" w:after="120"/>
+      </w:pPr>
+    </w:p>
+    <w:p>
+      <w:pPr>
+        <w:pStyle w:val="Heading3"/>
+        <w:spacing w:before="240" w:after="120"/>
+      </w:pPr>
+      <w:r>
+        <w:t xml:space="preserve">3.14 Offline Mode &amp; PWA Architecture</w:t>
+      </w:r>
+    </w:p>
+    <w:p>
+      <w:pPr>
+        <w:pStyle w:val="Heading4"/>
+        <w:spacing w:before="240" w:after="120"/>
+      </w:pPr>
+      <w:r>
+        <w:t xml:space="preserve">3.14.1 Description and Priority</w:t>
+      </w:r>
+    </w:p>
+    <w:p>
+      <w:pPr>
+        <w:spacing w:after="120"/>
+      </w:pPr>
+      <w:r>
+        <w:rPr>
+          <w:b/>
+          <w:bCs/>
+        </w:rPr>
+        <w:t xml:space="preserve">Priority:</w:t>
+      </w:r>
+      <w:r>
+        <w:t xml:space="preserve"> Critical</w:t>
+      </w:r>
+    </w:p>
+    <w:p>
+      <w:pPr>
+        <w:spacing w:after="120"/>
+      </w:pPr>
+      <w:r>
+        <w:t xml:space="preserve">The system shall implement Progressive Web App (PWA) capabilities enabling offline operation with HIPAA-compliant data encryption and automatic synchronization when connectivity is restored.</w:t>
+      </w:r>
+    </w:p>
+    <w:p>
+      <w:pPr>
+        <w:pStyle w:val="Heading4"/>
+        <w:spacing w:before="240" w:after="120"/>
+      </w:pPr>
+      <w:r>
+        <w:t xml:space="preserve">3.14.2 Stimulus/Response Sequences</w:t>
+      </w:r>
+    </w:p>
+    <w:p>
+      <w:pPr>
+        <w:spacing w:after="120"/>
+      </w:pPr>
+      <w:r>
+        <w:rPr>
+          <w:b/>
+          <w:bCs/>
+        </w:rPr>
+        <w:t xml:space="preserve">Offline Download Flow:</w:t>
+      </w:r>
+    </w:p>
+    <w:p>
+      <w:pPr>
+        <w:pStyle w:val="ListParagraph"/>
+        <w:numPr>
+          <w:ilvl w:val="0"/>
+          <w:numId w:val="{default-numbering-0}"/>
+        </w:numPr>
+        <w:spacing w:after="60"/>
+      </w:pPr>
+      <w:r>
+        <w:t xml:space="preserve">User selects treatment for offline use</w:t>
+      </w:r>
+    </w:p>
+    <w:p>
+      <w:pPr>
+        <w:pStyle w:val="ListParagraph"/>
+        <w:numPr>
+          <w:ilvl w:val="0"/>
+          <w:numId w:val="{default-numbering-0}"/>
+        </w:numPr>
+        <w:spacing w:after="60"/>
+      </w:pPr>
+      <w:r>
+        <w:t xml:space="preserve">System validates user has site access</w:t>
+      </w:r>
+    </w:p>
+    <w:p>
+      <w:pPr>
+        <w:pStyle w:val="ListParagraph"/>
+        <w:numPr>
+          <w:ilvl w:val="0"/>
+          <w:numId w:val="{default-numbering-0}"/>
+        </w:numPr>
+        <w:spacing w:after="60"/>
+      </w:pPr>
+      <w:r>
+        <w:t xml:space="preserve">System downloads treatment bundle (treatment + applicators)</w:t>
+      </w:r>
+    </w:p>
+    <w:p>
+      <w:pPr>
+        <w:pStyle w:val="ListParagraph"/>
+        <w:numPr>
+          <w:ilvl w:val="0"/>
+          <w:numId w:val="{default-numbering-0}"/>
+        </w:numPr>
+        <w:spacing w:after="60"/>
+      </w:pPr>
+      <w:r>
+        <w:t xml:space="preserve">System encrypts PHI using AES-256-GCM</w:t>
+      </w:r>
+    </w:p>
+    <w:p>
+      <w:pPr>
+        <w:pStyle w:val="ListParagraph"/>
+        <w:numPr>
+          <w:ilvl w:val="0"/>
+          <w:numId w:val="{default-numbering-0}"/>
+        </w:numPr>
+        <w:spacing w:after="60"/>
+      </w:pPr>
+      <w:r>
+        <w:t xml:space="preserve">System stores encrypted data in IndexedDB</w:t>
+      </w:r>
+    </w:p>
+    <w:p>
+      <w:pPr>
+        <w:pStyle w:val="ListParagraph"/>
+        <w:numPr>
+          <w:ilvl w:val="0"/>
+          <w:numId w:val="{default-numbering-0}"/>
+        </w:numPr>
+        <w:spacing w:after="60"/>
+      </w:pPr>
+      <w:r>
+        <w:t xml:space="preserve">Bundle marked with 24-hour expiry</w:t>
+      </w:r>
+    </w:p>
+    <w:p>
+      <w:pPr>
+        <w:spacing w:after="120"/>
+      </w:pPr>
+      <w:r>
+        <w:rPr>
+          <w:b/>
+          <w:bCs/>
+        </w:rPr>
+        <w:t xml:space="preserve">Offline Operation Flow:</w:t>
+      </w:r>
+    </w:p>
+    <w:p>
+      <w:pPr>
+        <w:pStyle w:val="ListParagraph"/>
+        <w:numPr>
+          <w:ilvl w:val="0"/>
+          <w:numId w:val="{default-numbering-0}"/>
+        </w:numPr>
+        <w:spacing w:after="60"/>
+      </w:pPr>
+      <w:r>
+        <w:t xml:space="preserve">Network connectivity lost (or user goes offline)</w:t>
+      </w:r>
+    </w:p>
+    <w:p>
+      <w:pPr>
+        <w:pStyle w:val="ListParagraph"/>
+        <w:numPr>
+          <w:ilvl w:val="0"/>
+          <w:numId w:val="{default-numbering-0}"/>
+        </w:numPr>
+        <w:spacing w:after="60"/>
+      </w:pPr>
+      <w:r>
+        <w:t xml:space="preserve">System displays offline status banner</w:t>
+      </w:r>
+    </w:p>
+    <w:p>
+      <w:pPr>
+        <w:pStyle w:val="ListParagraph"/>
+        <w:numPr>
+          <w:ilvl w:val="0"/>
+          <w:numId w:val="{default-numbering-0}"/>
+        </w:numPr>
+        <w:spacing w:after="60"/>
+      </w:pPr>
+      <w:r>
+        <w:t xml:space="preserve">User can view downloaded treatments</w:t>
+      </w:r>
+    </w:p>
+    <w:p>
+      <w:pPr>
+        <w:pStyle w:val="ListParagraph"/>
+        <w:numPr>
+          <w:ilvl w:val="0"/>
+          <w:numId w:val="{default-numbering-0}"/>
+        </w:numPr>
+        <w:spacing w:after="60"/>
+      </w:pPr>
+      <w:r>
+        <w:t xml:space="preserve">User can add/update applicators offline</w:t>
+      </w:r>
+    </w:p>
+    <w:p>
+      <w:pPr>
+        <w:pStyle w:val="ListParagraph"/>
+        <w:numPr>
+          <w:ilvl w:val="0"/>
+          <w:numId w:val="{default-numbering-0}"/>
+        </w:numPr>
+        <w:spacing w:after="60"/>
+      </w:pPr>
+      <w:r>
+        <w:t xml:space="preserve">Changes queued with SHA-256 integrity hashes</w:t>
+      </w:r>
+    </w:p>
+    <w:p>
+      <w:pPr>
+        <w:pStyle w:val="ListParagraph"/>
+        <w:numPr>
+          <w:ilvl w:val="0"/>
+          <w:numId w:val="{default-numbering-0}"/>
+        </w:numPr>
+        <w:spacing w:after="60"/>
+      </w:pPr>
+      <w:r>
+        <w:t xml:space="preserve">Finalization BLOCKED until online</w:t>
+      </w:r>
+    </w:p>
+    <w:p>
+      <w:pPr>
+        <w:spacing w:after="120"/>
+      </w:pPr>
+      <w:r>
+        <w:rPr>
+          <w:b/>
+          <w:bCs/>
+        </w:rPr>
+        <w:t xml:space="preserve">Sync Flow (Reconnection):</w:t>
+      </w:r>
+    </w:p>
+    <w:p>
+      <w:pPr>
+        <w:pStyle w:val="ListParagraph"/>
+        <w:numPr>
+          <w:ilvl w:val="0"/>
+          <w:numId w:val="{default-numbering-0}"/>
+        </w:numPr>
+        <w:spacing w:after="60"/>
+      </w:pPr>
+      <w:r>
+        <w:t xml:space="preserve">Network connectivity restored</w:t>
+      </w:r>
+    </w:p>
+    <w:p>
+      <w:pPr>
+        <w:pStyle w:val="ListParagraph"/>
+        <w:numPr>
+          <w:ilvl w:val="0"/>
+          <w:numId w:val="{default-numbering-0}"/>
+        </w:numPr>
+        <w:spacing w:after="60"/>
+      </w:pPr>
+      <w:r>
+        <w:t xml:space="preserve">System auto-triggers sync</w:t>
+      </w:r>
+    </w:p>
+    <w:p>
+      <w:pPr>
+        <w:pStyle w:val="ListParagraph"/>
+        <w:numPr>
+          <w:ilvl w:val="0"/>
+          <w:numId w:val="{default-numbering-0}"/>
+        </w:numPr>
+        <w:spacing w:after="60"/>
+      </w:pPr>
+      <w:r>
+        <w:t xml:space="preserve">Pending changes pushed to server (idempotent)</w:t>
+      </w:r>
+    </w:p>
+    <w:p>
+      <w:pPr>
+        <w:pStyle w:val="ListParagraph"/>
+        <w:numPr>
+          <w:ilvl w:val="0"/>
+          <w:numId w:val="{default-numbering-0}"/>
+        </w:numPr>
+        <w:spacing w:after="60"/>
+      </w:pPr>
+      <w:r>
+        <w:t xml:space="preserve">Server validates and detects conflicts</w:t>
+      </w:r>
+    </w:p>
+    <w:p>
+      <w:pPr>
+        <w:pStyle w:val="ListParagraph"/>
+        <w:numPr>
+          <w:ilvl w:val="0"/>
+          <w:numId w:val="{default-numbering-0}"/>
+        </w:numPr>
+        <w:spacing w:after="60"/>
+      </w:pPr>
+      <w:r>
+        <w:t xml:space="preserve">Conflicts stored for resolution</w:t>
+      </w:r>
+    </w:p>
+    <w:p>
+      <w:pPr>
+        <w:pStyle w:val="ListParagraph"/>
+        <w:numPr>
+          <w:ilvl w:val="0"/>
+          <w:numId w:val="{default-numbering-0}"/>
+        </w:numPr>
+        <w:spacing w:after="60"/>
+      </w:pPr>
+      <w:r>
+        <w:t xml:space="preserve">Medical-critical conflicts require admin resolution</w:t>
+      </w:r>
+    </w:p>
+    <w:p>
+      <w:pPr>
+        <w:pStyle w:val="Heading4"/>
+        <w:spacing w:before="240" w:after="120"/>
+      </w:pPr>
+      <w:r>
+        <w:t xml:space="preserve">3.14.3 Functional Requirements</w:t>
+      </w:r>
+    </w:p>
+    <w:tbl>
+      <w:tblPr>
+        <w:tblW w:type="pct" w:w="100%"/>
+        <w:tblBorders>
+          <w:top w:val="single" w:color="auto" w:sz="4"/>
+          <w:left w:val="single" w:color="auto" w:sz="4"/>
+          <w:bottom w:val="single" w:color="auto" w:sz="4"/>
+          <w:right w:val="single" w:color="auto" w:sz="4"/>
+          <w:insideH w:val="single" w:color="auto" w:sz="4"/>
+          <w:insideV w:val="single" w:color="auto" w:sz="4"/>
+        </w:tblBorders>
+      </w:tblPr>
+      <w:tblGrid>
+        <w:gridCol w:w="100"/>
+        <w:gridCol w:w="100"/>
+        <w:gridCol w:w="100"/>
+      </w:tblGrid>
+      <w:tr>
+        <w:trPr>
+          <w:tblHeader/>
+        </w:trPr>
+        <w:tc>
+          <w:tcPr>
+            <w:shd w:fill="E0E0E0"/>
+          </w:tcPr>
+          <w:p>
+            <w:r>
+              <w:rPr>
+                <w:b/>
+                <w:bCs/>
+              </w:rPr>
+              <w:t xml:space="preserve">ID</w:t>
+            </w:r>
+          </w:p>
+        </w:tc>
+        <w:tc>
+          <w:tcPr>
+            <w:shd w:fill="E0E0E0"/>
+          </w:tcPr>
+          <w:p>
+            <w:r>
+              <w:rPr>
+                <w:b/>
+                <w:bCs/>
+              </w:rPr>
+              <w:t xml:space="preserve">Requirement</w:t>
+            </w:r>
+          </w:p>
+        </w:tc>
+        <w:tc>
+          <w:tcPr>
+            <w:shd w:fill="E0E0E0"/>
+          </w:tcPr>
+          <w:p>
+            <w:r>
+              <w:rPr>
+                <w:b/>
+                <w:bCs/>
+              </w:rPr>
+              <w:t xml:space="preserve">Priority</w:t>
+            </w:r>
+          </w:p>
+        </w:tc>
+      </w:tr>
+      <w:tr>
+        <w:tc>
+          <w:p>
+            <w:r>
+              <w:t xml:space="preserve">SRS-OFFL-001</w:t>
+            </w:r>
+          </w:p>
+        </w:tc>
+        <w:tc>
+          <w:p>
+            <w:r>
+              <w:t xml:space="preserve">The system shall implement Progressive Web App (PWA) architecture with service workers</w:t>
+            </w:r>
+          </w:p>
+        </w:tc>
+        <w:tc>
+          <w:p>
+            <w:r>
+              <w:t xml:space="preserve">Critical</w:t>
+            </w:r>
+          </w:p>
+        </w:tc>
+      </w:tr>
+      <w:tr>
+        <w:tc>
+          <w:p>
+            <w:r>
+              <w:t xml:space="preserve">SRS-OFFL-002</w:t>
+            </w:r>
+          </w:p>
+        </w:tc>
+        <w:tc>
+          <w:p>
+            <w:r>
+              <w:t xml:space="preserve">The system shall use IndexedDB for offline data storage via Dexie.js</w:t>
+            </w:r>
+          </w:p>
+        </w:tc>
+        <w:tc>
+          <w:p>
+            <w:r>
+              <w:t xml:space="preserve">Critical</w:t>
+            </w:r>
+          </w:p>
+        </w:tc>
+      </w:tr>
+      <w:tr>
+        <w:tc>
+          <w:p>
+            <w:r>
+              <w:t xml:space="preserve">SRS-OFFL-003</w:t>
+            </w:r>
+          </w:p>
+        </w:tc>
+        <w:tc>
+          <w:p>
+            <w:r>
+              <w:t xml:space="preserve">The system shall encrypt PHI at rest using AES-256-GCM (HIPAA 2025 compliant)</w:t>
+            </w:r>
+          </w:p>
+        </w:tc>
+        <w:tc>
+          <w:p>
+            <w:r>
+              <w:t xml:space="preserve">Critical</w:t>
+            </w:r>
+          </w:p>
+        </w:tc>
+      </w:tr>
+      <w:tr>
+        <w:tc>
+          <w:p>
+            <w:r>
+              <w:t xml:space="preserve">SRS-OFFL-004</w:t>
+            </w:r>
+          </w:p>
+        </w:tc>
+        <w:tc>
+          <w:p>
+            <w:r>
+              <w:t xml:space="preserve">The system shall use PBKDF2 key derivation with 100,000 iterations (OWASP 2024)</w:t>
+            </w:r>
+          </w:p>
+        </w:tc>
+        <w:tc>
+          <w:p>
+            <w:r>
+              <w:t xml:space="preserve">Critical</w:t>
+            </w:r>
+          </w:p>
+        </w:tc>
+      </w:tr>
+      <w:tr>
+        <w:tc>
+          <w:p>
+            <w:r>
+              <w:t xml:space="preserve">SRS-OFFL-005</w:t>
+            </w:r>
+          </w:p>
+        </w:tc>
+        <w:tc>
+          <w:p>
+            <w:r>
+              <w:t xml:space="preserve">The system shall detect and track network connectivity status in real-time</w:t>
+            </w:r>
+          </w:p>
+        </w:tc>
+        <w:tc>
+          <w:p>
+            <w:r>
+              <w:t xml:space="preserve">High</w:t>
+            </w:r>
+          </w:p>
+        </w:tc>
+      </w:tr>
+      <w:tr>
+        <w:tc>
+          <w:p>
+            <w:r>
+              <w:t xml:space="preserve">SRS-OFFL-006</w:t>
+            </w:r>
+          </w:p>
+        </w:tc>
+        <w:tc>
+          <w:p>
+            <w:r>
+              <w:t xml:space="preserve">The system shall queue offline changes with SHA-256 integrity hashes</w:t>
+            </w:r>
+          </w:p>
+        </w:tc>
+        <w:tc>
+          <w:p>
+            <w:r>
+              <w:t xml:space="preserve">Critical</w:t>
+            </w:r>
+          </w:p>
+        </w:tc>
+      </w:tr>
+      <w:tr>
+        <w:tc>
+          <w:p>
+            <w:r>
+              <w:t xml:space="preserve">SRS-OFFL-007</w:t>
+            </w:r>
+          </w:p>
+        </w:tc>
+        <w:tc>
+          <w:p>
+            <w:r>
+              <w:t xml:space="preserve">The system shall auto-sync pending changes when network connectivity restores</w:t>
+            </w:r>
+          </w:p>
+        </w:tc>
+        <w:tc>
+          <w:p>
+            <w:r>
+              <w:t xml:space="preserve">High</w:t>
+            </w:r>
+          </w:p>
+        </w:tc>
+      </w:tr>
+      <w:tr>
+        <w:tc>
+          <w:p>
+            <w:r>
+              <w:t xml:space="preserve">SRS-OFFL-008</w:t>
+            </w:r>
+          </w:p>
+        </w:tc>
+        <w:tc>
+          <w:p>
+            <w:r>
+              <w:t xml:space="preserve">The system shall implement exponential backoff retry (1s initial, 60s max, 5 retries)</w:t>
+            </w:r>
+          </w:p>
+        </w:tc>
+        <w:tc>
+          <w:p>
+            <w:r>
+              <w:t xml:space="preserve">High</w:t>
+            </w:r>
+          </w:p>
+        </w:tc>
+      </w:tr>
+      <w:tr>
+        <w:tc>
+          <w:p>
+            <w:r>
+              <w:t xml:space="preserve">SRS-OFFL-009</w:t>
+            </w:r>
+          </w:p>
+        </w:tc>
+        <w:tc>
+          <w:p>
+            <w:r>
+              <w:t xml:space="preserve">The system shall support treatment bundle download for offline use</w:t>
+            </w:r>
+          </w:p>
+        </w:tc>
+        <w:tc>
+          <w:p>
+            <w:r>
+              <w:t xml:space="preserve">High</w:t>
+            </w:r>
+          </w:p>
+        </w:tc>
+      </w:tr>
+      <w:tr>
+        <w:tc>
+          <w:p>
+            <w:r>
+              <w:t xml:space="preserve">SRS-OFFL-010</w:t>
+            </w:r>
+          </w:p>
+        </w:tc>
+        <w:tc>
+          <w:p>
+            <w:r>
+              <w:t xml:space="preserve">Offline bundles shall expire after 24 hours</w:t>
+            </w:r>
+          </w:p>
+        </w:tc>
+        <w:tc>
+          <w:p>
+            <w:r>
+              <w:t xml:space="preserve">High</w:t>
+            </w:r>
+          </w:p>
+        </w:tc>
+      </w:tr>
+      <w:tr>
+        <w:tc>
+          <w:p>
+            <w:r>
+              <w:t xml:space="preserve">SRS-OFFL-011</w:t>
+            </w:r>
+          </w:p>
+        </w:tc>
+        <w:tc>
+          <w:p>
+            <w:r>
+              <w:t xml:space="preserve">The system shall detect and store sync conflicts for resolution</w:t>
+            </w:r>
+          </w:p>
+        </w:tc>
+        <w:tc>
+          <w:p>
+            <w:r>
+              <w:t xml:space="preserve">Critical</w:t>
+            </w:r>
+          </w:p>
+        </w:tc>
+      </w:tr>
+      <w:tr>
+        <w:tc>
+          <w:p>
+            <w:r>
+              <w:t xml:space="preserve">SRS-OFFL-012</w:t>
+            </w:r>
+          </w:p>
+        </w:tc>
+        <w:tc>
+          <w:p>
+            <w:r>
+              <w:t xml:space="preserve">Medical-critical status conflicts (INSERTED, FAULTY) shall require admin resolution</w:t>
+            </w:r>
+          </w:p>
+        </w:tc>
+        <w:tc>
+          <w:p>
+            <w:r>
+              <w:t xml:space="preserve">Critical</w:t>
+            </w:r>
+          </w:p>
+        </w:tc>
+      </w:tr>
+      <w:tr>
+        <w:tc>
+          <w:p>
+            <w:r>
+              <w:t xml:space="preserve">SRS-OFFL-013</w:t>
+            </w:r>
+          </w:p>
+        </w:tc>
+        <w:tc>
+          <w:p>
+            <w:r>
+              <w:t xml:space="preserve">The system shall maintain offline audit log with device ID and timestamps</w:t>
+            </w:r>
+          </w:p>
+        </w:tc>
+        <w:tc>
+          <w:p>
+            <w:r>
+              <w:t xml:space="preserve">Critical</w:t>
+            </w:r>
+          </w:p>
+        </w:tc>
+      </w:tr>
+      <w:tr>
+        <w:tc>
+          <w:p>
+            <w:r>
+              <w:t xml:space="preserve">SRS-OFFL-014</w:t>
+            </w:r>
+          </w:p>
+        </w:tc>
+        <w:tc>
+          <w:p>
+            <w:r>
+              <w:t xml:space="preserve">Treatment finalization shall be BLOCKED while offline (requires digital signature)</w:t>
+            </w:r>
+          </w:p>
+        </w:tc>
+        <w:tc>
+          <w:p>
+            <w:r>
+              <w:t xml:space="preserve">Critical</w:t>
+            </w:r>
+          </w:p>
+        </w:tc>
+      </w:tr>
+      <w:tr>
+        <w:tc>
+          <w:p>
+            <w:r>
+              <w:t xml:space="preserve">SRS-OFFL-015</w:t>
+            </w:r>
+          </w:p>
+        </w:tc>
+        <w:tc>
+          <w:p>
+            <w:r>
+              <w:t xml:space="preserve">The system shall support clock synchronization with server (5-minute tolerance)</w:t>
+            </w:r>
+          </w:p>
+        </w:tc>
+        <w:tc>
+          <w:p>
+            <w:r>
+              <w:t xml:space="preserve">High</w:t>
+            </w:r>
+          </w:p>
+        </w:tc>
+      </w:tr>
+      <w:tr>
+        <w:tc>
+          <w:p>
+            <w:r>
+              <w:t xml:space="preserve">SRS-OFFL-016</w:t>
+            </w:r>
+          </w:p>
+        </w:tc>
+        <w:tc>
+          <w:p>
+            <w:r>
+              <w:t xml:space="preserve">The system shall track and display storage usage statistics</w:t>
+            </w:r>
+          </w:p>
+        </w:tc>
+        <w:tc>
+          <w:p>
+            <w:r>
+              <w:t xml:space="preserve">Medium</w:t>
+            </w:r>
+          </w:p>
+        </w:tc>
+      </w:tr>
+      <w:tr>
+        <w:tc>
+          <w:p>
+            <w:r>
+              <w:t xml:space="preserve">SRS-OFFL-017</w:t>
+            </w:r>
+          </w:p>
+        </w:tc>
+        <w:tc>
+          <w:p>
+            <w:r>
+              <w:t xml:space="preserve">The system shall warn users at 80% storage capacity</w:t>
+            </w:r>
+          </w:p>
+        </w:tc>
+        <w:tc>
+          <w:p>
+            <w:r>
+              <w:t xml:space="preserve">Medium</w:t>
+            </w:r>
+          </w:p>
+        </w:tc>
+      </w:tr>
+      <w:tr>
+        <w:tc>
+          <w:p>
+            <w:r>
+              <w:t xml:space="preserve">SRS-OFFL-018</w:t>
+            </w:r>
+          </w:p>
+        </w:tc>
+        <w:tc>
+          <w:p>
+            <w:r>
+              <w:t xml:space="preserve">The system shall auto-delete expired offline bundles</w:t>
+            </w:r>
+          </w:p>
+        </w:tc>
+        <w:tc>
+          <w:p>
+            <w:r>
+              <w:t xml:space="preserve">Medium</w:t>
+            </w:r>
+          </w:p>
+        </w:tc>
+      </w:tr>
+      <w:tr>
+        <w:tc>
+          <w:p>
+            <w:r>
+              <w:t xml:space="preserve">SRS-OFFL-019</w:t>
+            </w:r>
+          </w:p>
+        </w:tc>
+        <w:tc>
+          <w:p>
+            <w:r>
+              <w:t xml:space="preserve">The system shall request persistent storage permission from browser</w:t>
+            </w:r>
+          </w:p>
+        </w:tc>
+        <w:tc>
+          <w:p>
+            <w:r>
+              <w:t xml:space="preserve">Medium</w:t>
+            </w:r>
+          </w:p>
+        </w:tc>
+      </w:tr>
+      <w:tr>
+        <w:tc>
+          <w:p>
+            <w:r>
+              <w:t xml:space="preserve">SRS-OFFL-020</w:t>
+            </w:r>
+          </w:p>
+        </w:tc>
+        <w:tc>
+          <w:p>
+            <w:r>
+              <w:t xml:space="preserve">The system shall display offline status banner with pending change count</w:t>
+            </w:r>
+          </w:p>
+        </w:tc>
+        <w:tc>
+          <w:p>
+            <w:r>
+              <w:t xml:space="preserve">High</w:t>
+            </w:r>
+          </w:p>
+        </w:tc>
+      </w:tr>
+      <w:tr>
+        <w:tc>
+          <w:p>
+            <w:r>
+              <w:t xml:space="preserve">SRS-OFFL-021</w:t>
+            </w:r>
+          </w:p>
+        </w:tc>
+        <w:tc>
+          <w:p>
+            <w:r>
+              <w:t xml:space="preserve">The system shall provide manual sync trigger button</w:t>
+            </w:r>
+          </w:p>
+        </w:tc>
+        <w:tc>
+          <w:p>
+            <w:r>
+              <w:t xml:space="preserve">Medium</w:t>
+            </w:r>
+          </w:p>
+        </w:tc>
+      </w:tr>
+      <w:tr>
+        <w:tc>
+          <w:p>
+            <w:r>
+              <w:t xml:space="preserve">SRS-OFFL-022</w:t>
+            </w:r>
+          </w:p>
+        </w:tc>
+        <w:tc>
+          <w:p>
+            <w:r>
+              <w:t xml:space="preserve">The system shall implement user-controlled app updates (no auto-update during treatment)</w:t>
+            </w:r>
+          </w:p>
+        </w:tc>
+        <w:tc>
+          <w:p>
+            <w:r>
+              <w:t xml:space="preserve">Critical</w:t>
+            </w:r>
+          </w:p>
+        </w:tc>
+      </w:tr>
+      <w:tr>
+        <w:tc>
+          <w:p>
+            <w:r>
+              <w:t xml:space="preserve">SRS-OFFL-023</w:t>
+            </w:r>
+          </w:p>
+        </w:tc>
+        <w:tc>
+          <w:p>
+            <w:r>
+              <w:t xml:space="preserve">Encrypted fields shall include: patientName, subjectId, surgeon, serialNumber, comments, removalComments</w:t>
+            </w:r>
+          </w:p>
+        </w:tc>
+        <w:tc>
+          <w:p>
+            <w:r>
+              <w:t xml:space="preserve">Critical</w:t>
+            </w:r>
+          </w:p>
+        </w:tc>
+      </w:tr>
+      <w:tr>
+        <w:tc>
+          <w:p>
+            <w:r>
+              <w:t xml:space="preserve">SRS-OFFL-024</w:t>
+            </w:r>
+          </w:p>
+        </w:tc>
+        <w:tc>
+          <w:p>
+            <w:r>
+              <w:t xml:space="preserve">The system shall support idempotent sync using change hashes (prevent duplicate processing)</w:t>
+            </w:r>
+          </w:p>
+        </w:tc>
+        <w:tc>
+          <w:p>
+            <w:r>
+              <w:t xml:space="preserve">High</w:t>
+            </w:r>
+          </w:p>
+        </w:tc>
+      </w:tr>
+      <w:tr>
+        <w:tc>
+          <w:p>
+            <w:r>
+              <w:t xml:space="preserve">SRS-OFFL-025</w:t>
+            </w:r>
+          </w:p>
+        </w:tc>
+        <w:tc>
+          <w:p>
+            <w:r>
+              <w:t xml:space="preserve">The system shall warn iOS users about 7-day storage eviction risk</w:t>
+            </w:r>
+          </w:p>
+        </w:tc>
+        <w:tc>
+          <w:p>
+            <w:r>
+              <w:t xml:space="preserve">Medium</w:t>
+            </w:r>
+          </w:p>
+        </w:tc>
+      </w:tr>
+    </w:tbl>
+    <w:p/>
+    <w:p>
+      <w:pPr>
+        <w:pBdr>
+          <w:bottom w:val="single" w:color="999999" w:sz="6"/>
+        </w:pBdr>
+        <w:spacing w:before="120" w:after="120"/>
+      </w:pPr>
+    </w:p>
+    <w:p>
+      <w:pPr>
+        <w:pStyle w:val="Heading3"/>
+        <w:spacing w:before="240" w:after="120"/>
+      </w:pPr>
+      <w:r>
+        <w:t xml:space="preserve">3.15 Treatment Continuation</w:t>
+      </w:r>
+    </w:p>
+    <w:p>
+      <w:pPr>
+        <w:pStyle w:val="Heading4"/>
+        <w:spacing w:before="240" w:after="120"/>
+      </w:pPr>
+      <w:r>
+        <w:t xml:space="preserve">3.15.1 Description and Priority</w:t>
+      </w:r>
+    </w:p>
+    <w:p>
+      <w:pPr>
+        <w:spacing w:after="120"/>
+      </w:pPr>
+      <w:r>
+        <w:rPr>
+          <w:b/>
+          <w:bCs/>
+        </w:rPr>
+        <w:t xml:space="preserve">Priority:</w:t>
+      </w:r>
+      <w:r>
+        <w:t xml:space="preserve"> High</w:t>
+      </w:r>
+    </w:p>
+    <w:p>
+      <w:pPr>
+        <w:spacing w:after="120"/>
+      </w:pPr>
+      <w:r>
+        <w:t xml:space="preserve">The system shall allow users to continue a completed insertion treatment within a 24-hour window, enabling additional applicators to be added in follow-up sessions.</w:t>
+      </w:r>
+    </w:p>
+    <w:p>
+      <w:pPr>
+        <w:pStyle w:val="Heading4"/>
+        <w:spacing w:before="240" w:after="120"/>
+      </w:pPr>
+      <w:r>
+        <w:t xml:space="preserve">3.15.2 Stimulus/Response Sequences</w:t>
+      </w:r>
+    </w:p>
+    <w:p>
+      <w:pPr>
+        <w:spacing w:after="120"/>
+      </w:pPr>
+      <w:r>
+        <w:rPr>
+          <w:b/>
+          <w:bCs/>
+        </w:rPr>
+        <w:t xml:space="preserve">Continuation Detection Flow:</w:t>
+      </w:r>
+    </w:p>
+    <w:p>
+      <w:pPr>
+        <w:pStyle w:val="ListParagraph"/>
+        <w:numPr>
+          <w:ilvl w:val="0"/>
+          <w:numId w:val="{default-numbering-0}"/>
+        </w:numPr>
+        <w:spacing w:after="60"/>
+      </w:pPr>
+      <w:r>
+        <w:t xml:space="preserve">User selects patient for insertion procedure</w:t>
+      </w:r>
+    </w:p>
+    <w:p>
+      <w:pPr>
+        <w:pStyle w:val="ListParagraph"/>
+        <w:numPr>
+          <w:ilvl w:val="0"/>
+          <w:numId w:val="{default-numbering-0}"/>
+        </w:numPr>
+        <w:spacing w:after="60"/>
+      </w:pPr>
+      <w:r>
+        <w:t xml:space="preserve">System checks for completed treatments with same patient + site</w:t>
+      </w:r>
+    </w:p>
+    <w:p>
+      <w:pPr>
+        <w:pStyle w:val="ListParagraph"/>
+        <w:numPr>
+          <w:ilvl w:val="0"/>
+          <w:numId w:val="{default-numbering-0}"/>
+        </w:numPr>
+        <w:spacing w:after="60"/>
+      </w:pPr>
+      <w:r>
+        <w:t xml:space="preserve">System evaluates 24-hour eligibility window (from lastActivityAt or completedAt)</w:t>
+      </w:r>
+    </w:p>
+    <w:p>
+      <w:pPr>
+        <w:pStyle w:val="ListParagraph"/>
+        <w:numPr>
+          <w:ilvl w:val="0"/>
+          <w:numId w:val="{default-numbering-0}"/>
+        </w:numPr>
+        <w:spacing w:after="60"/>
+      </w:pPr>
+      <w:r>
+        <w:t xml:space="preserve">If eligible treatment found, system displays continuation modal</w:t>
+      </w:r>
+    </w:p>
+    <w:p>
+      <w:pPr>
+        <w:pStyle w:val="ListParagraph"/>
+        <w:numPr>
+          <w:ilvl w:val="0"/>
+          <w:numId w:val="{default-numbering-0}"/>
+        </w:numPr>
+        <w:spacing w:after="60"/>
+      </w:pPr>
+      <w:r>
+        <w:t xml:space="preserve">Modal shows: hours remaining, reusable applicator count, parent details</w:t>
+      </w:r>
+    </w:p>
+    <w:p>
+      <w:pPr>
+        <w:pStyle w:val="ListParagraph"/>
+        <w:numPr>
+          <w:ilvl w:val="0"/>
+          <w:numId w:val="{default-numbering-0}"/>
+        </w:numPr>
+        <w:spacing w:after="60"/>
+      </w:pPr>
+      <w:r>
+        <w:t xml:space="preserve">User confirms continuation or cancels</w:t>
+      </w:r>
+    </w:p>
+    <w:p>
+      <w:pPr>
+        <w:spacing w:after="120"/>
+      </w:pPr>
+      <w:r>
+        <w:rPr>
+          <w:b/>
+          <w:bCs/>
+        </w:rPr>
+        <w:t xml:space="preserve">Continuation Creation Flow:</w:t>
+      </w:r>
+    </w:p>
+    <w:p>
+      <w:pPr>
+        <w:pStyle w:val="ListParagraph"/>
+        <w:numPr>
+          <w:ilvl w:val="0"/>
+          <w:numId w:val="{default-numbering-0}"/>
+        </w:numPr>
+        <w:spacing w:after="60"/>
+      </w:pPr>
+      <w:r>
+        <w:t xml:space="preserve">User confirms continuation</w:t>
+      </w:r>
+    </w:p>
+    <w:p>
+      <w:pPr>
+        <w:pStyle w:val="ListParagraph"/>
+        <w:numPr>
+          <w:ilvl w:val="0"/>
+          <w:numId w:val="{default-numbering-0}"/>
+        </w:numPr>
+        <w:spacing w:after="60"/>
+      </w:pPr>
+      <w:r>
+        <w:t xml:space="preserve">System creates new treatment with parentTreatmentId linking to parent</w:t>
+      </w:r>
+    </w:p>
+    <w:p>
+      <w:pPr>
+        <w:pStyle w:val="ListParagraph"/>
+        <w:numPr>
+          <w:ilvl w:val="0"/>
+          <w:numId w:val="{default-numbering-0}"/>
+        </w:numPr>
+        <w:spacing w:after="60"/>
+      </w:pPr>
+      <w:r>
+        <w:t xml:space="preserve">New treatment inherits: type, subjectId, patientName, site, surgeon, priority info</w:t>
+      </w:r>
+    </w:p>
+    <w:p>
+      <w:pPr>
+        <w:pStyle w:val="ListParagraph"/>
+        <w:numPr>
+          <w:ilvl w:val="0"/>
+          <w:numId w:val="{default-numbering-0}"/>
+        </w:numPr>
+        <w:spacing w:after="60"/>
+      </w:pPr>
+      <w:r>
+        <w:t xml:space="preserve">New treatment uses current date (not parent date)</w:t>
+      </w:r>
+    </w:p>
+    <w:p>
+      <w:pPr>
+        <w:pStyle w:val="ListParagraph"/>
+        <w:numPr>
+          <w:ilvl w:val="0"/>
+          <w:numId w:val="{default-numbering-0}"/>
+        </w:numPr>
+        <w:spacing w:after="60"/>
+      </w:pPr>
+      <w:r>
+        <w:t xml:space="preserve">User navigates to treatment documentation to add applicators</w:t>
+      </w:r>
+    </w:p>
+    <w:p>
+      <w:pPr>
+        <w:pStyle w:val="ListParagraph"/>
+        <w:numPr>
+          <w:ilvl w:val="0"/>
+          <w:numId w:val="{default-numbering-0}"/>
+        </w:numPr>
+        <w:spacing w:after="60"/>
+      </w:pPr>
+      <w:r>
+        <w:t xml:space="preserve">Continuation treatment finalized separately from parent</w:t>
+      </w:r>
+    </w:p>
+    <w:p>
+      <w:pPr>
+        <w:pStyle w:val="Heading4"/>
+        <w:spacing w:before="240" w:after="120"/>
+      </w:pPr>
+      <w:r>
+        <w:t xml:space="preserve">3.15.3 Functional Requirements</w:t>
+      </w:r>
+    </w:p>
+    <w:tbl>
+      <w:tblPr>
+        <w:tblW w:type="pct" w:w="100%"/>
+        <w:tblBorders>
+          <w:top w:val="single" w:color="auto" w:sz="4"/>
+          <w:left w:val="single" w:color="auto" w:sz="4"/>
+          <w:bottom w:val="single" w:color="auto" w:sz="4"/>
+          <w:right w:val="single" w:color="auto" w:sz="4"/>
+          <w:insideH w:val="single" w:color="auto" w:sz="4"/>
+          <w:insideV w:val="single" w:color="auto" w:sz="4"/>
+        </w:tblBorders>
+      </w:tblPr>
+      <w:tblGrid>
+        <w:gridCol w:w="100"/>
+        <w:gridCol w:w="100"/>
+        <w:gridCol w:w="100"/>
+      </w:tblGrid>
+      <w:tr>
+        <w:trPr>
+          <w:tblHeader/>
+        </w:trPr>
+        <w:tc>
+          <w:tcPr>
+            <w:shd w:fill="E0E0E0"/>
+          </w:tcPr>
+          <w:p>
+            <w:r>
+              <w:rPr>
+                <w:b/>
+                <w:bCs/>
+              </w:rPr>
+              <w:t xml:space="preserve">ID</w:t>
+            </w:r>
+          </w:p>
+        </w:tc>
+        <w:tc>
+          <w:tcPr>
+            <w:shd w:fill="E0E0E0"/>
+          </w:tcPr>
+          <w:p>
+            <w:r>
+              <w:rPr>
+                <w:b/>
+                <w:bCs/>
+              </w:rPr>
+              <w:t xml:space="preserve">Requirement</w:t>
+            </w:r>
+          </w:p>
+        </w:tc>
+        <w:tc>
+          <w:tcPr>
+            <w:shd w:fill="E0E0E0"/>
+          </w:tcPr>
+          <w:p>
+            <w:r>
+              <w:rPr>
+                <w:b/>
+                <w:bCs/>
+              </w:rPr>
+              <w:t xml:space="preserve">Priority</w:t>
+            </w:r>
+          </w:p>
+        </w:tc>
+      </w:tr>
+      <w:tr>
+        <w:tc>
+          <w:p>
+            <w:r>
+              <w:t xml:space="preserve">SRS-CONT-001</w:t>
+            </w:r>
+          </w:p>
+        </w:tc>
+        <w:tc>
+          <w:p>
+            <w:r>
+              <w:t xml:space="preserve">The system shall allow continuation of completed insertion treatments within 24-hour window</w:t>
+            </w:r>
+          </w:p>
+        </w:tc>
+        <w:tc>
+          <w:p>
+            <w:r>
+              <w:t xml:space="preserve">High</w:t>
+            </w:r>
+          </w:p>
+        </w:tc>
+      </w:tr>
+      <w:tr>
+        <w:tc>
+          <w:p>
+            <w:r>
+              <w:t xml:space="preserve">SRS-CONT-002</w:t>
+            </w:r>
+          </w:p>
+        </w:tc>
+        <w:tc>
+          <w:p>
+            <w:r>
+              <w:t xml:space="preserve">Continuation eligibility shall be based on lastActivityAt or completedAt timestamp</w:t>
+            </w:r>
+          </w:p>
+        </w:tc>
+        <w:tc>
+          <w:p>
+            <w:r>
+              <w:t xml:space="preserve">High</w:t>
+            </w:r>
+          </w:p>
+        </w:tc>
+      </w:tr>
+      <w:tr>
+        <w:tc>
+          <w:p>
+            <w:r>
+              <w:t xml:space="preserve">SRS-CONT-003</w:t>
+            </w:r>
+          </w:p>
+        </w:tc>
+        <w:tc>
+          <w:p>
+            <w:r>
+              <w:t xml:space="preserve">The system shall track parent-child treatment relationship via parentTreatmentId</w:t>
+            </w:r>
+          </w:p>
+        </w:tc>
+        <w:tc>
+          <w:p>
+            <w:r>
+              <w:t xml:space="preserve">High</w:t>
+            </w:r>
+          </w:p>
+        </w:tc>
+      </w:tr>
+      <w:tr>
+        <w:tc>
+          <w:p>
+            <w:r>
+              <w:t xml:space="preserve">SRS-CONT-004</w:t>
+            </w:r>
+          </w:p>
+        </w:tc>
+        <w:tc>
+          <w:p>
+            <w:r>
+              <w:t xml:space="preserve">Continuation treatment shall inherit: type, subjectId, patientName, site, surgeon, priority info</w:t>
+            </w:r>
+          </w:p>
+        </w:tc>
+        <w:tc>
+          <w:p>
+            <w:r>
+              <w:t xml:space="preserve">High</w:t>
+            </w:r>
+          </w:p>
+        </w:tc>
+      </w:tr>
+      <w:tr>
+        <w:tc>
+          <w:p>
+            <w:r>
+              <w:t xml:space="preserve">SRS-CONT-005</w:t>
+            </w:r>
+          </w:p>
+        </w:tc>
+        <w:tc>
+          <w:p>
+            <w:r>
+              <w:t xml:space="preserve">Continuation treatment shall use current date (not parent treatment date)</w:t>
+            </w:r>
+          </w:p>
+        </w:tc>
+        <w:tc>
+          <w:p>
+            <w:r>
+              <w:t xml:space="preserve">High</w:t>
+            </w:r>
+          </w:p>
+        </w:tc>
+      </w:tr>
+      <w:tr>
+        <w:tc>
+          <w:p>
+            <w:r>
+              <w:t xml:space="preserve">SRS-CONT-006</w:t>
+            </w:r>
+          </w:p>
+        </w:tc>
+        <w:tc>
+          <w:p>
+            <w:r>
+              <w:t xml:space="preserve">The system shall display modal when continuable treatment detected</w:t>
+            </w:r>
+          </w:p>
+        </w:tc>
+        <w:tc>
+          <w:p>
+            <w:r>
+              <w:t xml:space="preserve">Medium</w:t>
+            </w:r>
+          </w:p>
+        </w:tc>
+      </w:tr>
+      <w:tr>
+        <w:tc>
+          <w:p>
+            <w:r>
+              <w:t xml:space="preserve">SRS-CONT-007</w:t>
+            </w:r>
+          </w:p>
+        </w:tc>
+        <w:tc>
+          <w:p>
+            <w:r>
+              <w:t xml:space="preserve">Continuation modal shall show: hours remaining, reusable applicator count, parent details</w:t>
+            </w:r>
+          </w:p>
+        </w:tc>
+        <w:tc>
+          <w:p>
+            <w:r>
+              <w:t xml:space="preserve">Medium</w:t>
+            </w:r>
+          </w:p>
+        </w:tc>
+      </w:tr>
+      <w:tr>
+        <w:tc>
+          <w:p>
+            <w:r>
+              <w:t xml:space="preserve">SRS-CONT-008</w:t>
+            </w:r>
+          </w:p>
+        </w:tc>
+        <w:tc>
+          <w:p>
+            <w:r>
+              <w:t xml:space="preserve">Reusable applicators are those with OPENED or LOADED status</w:t>
+            </w:r>
+          </w:p>
+        </w:tc>
+        <w:tc>
+          <w:p>
+            <w:r>
+              <w:t xml:space="preserve">High</w:t>
+            </w:r>
+          </w:p>
+        </w:tc>
+      </w:tr>
+      <w:tr>
+        <w:tc>
+          <w:p>
+            <w:r>
+              <w:t xml:space="preserve">SRS-CONT-009</w:t>
+            </w:r>
+          </w:p>
+        </w:tc>
+        <w:tc>
+          <w:p>
+            <w:r>
+              <w:t xml:space="preserve">Only insertion treatments can be continued (removal treatments cannot be continued)</w:t>
+            </w:r>
+          </w:p>
+        </w:tc>
+        <w:tc>
+          <w:p>
+            <w:r>
+              <w:t xml:space="preserve">High</w:t>
+            </w:r>
+          </w:p>
+        </w:tc>
+      </w:tr>
+      <w:tr>
+        <w:tc>
+          <w:p>
+            <w:r>
+              <w:t xml:space="preserve">SRS-CONT-010</w:t>
+            </w:r>
+          </w:p>
+        </w:tc>
+        <w:tc>
+          <w:p>
+            <w:r>
+              <w:t xml:space="preserve">The system shall provide API endpoints for continuation eligibility check and creation</w:t>
             </w:r>
           </w:p>
         </w:tc>
@@ -9057,6 +11166,126 @@
           </w:p>
         </w:tc>
       </w:tr>
+      <w:tr>
+        <w:tc>
+          <w:p>
+            <w:r>
+              <w:t xml:space="preserve">SRS-PERF-006</w:t>
+            </w:r>
+          </w:p>
+        </w:tc>
+        <w:tc>
+          <w:p>
+            <w:r>
+              <w:t xml:space="preserve">Offline bundle download shall complete within 30 seconds</w:t>
+            </w:r>
+          </w:p>
+        </w:tc>
+        <w:tc>
+          <w:p>
+            <w:r>
+              <w:t xml:space="preserve">High</w:t>
+            </w:r>
+          </w:p>
+        </w:tc>
+        <w:tc>
+          <w:p>
+            <w:r>
+              <w:t xml:space="preserve">&lt; 30000ms</w:t>
+            </w:r>
+          </w:p>
+        </w:tc>
+      </w:tr>
+      <w:tr>
+        <w:tc>
+          <w:p>
+            <w:r>
+              <w:t xml:space="preserve">SRS-PERF-007</w:t>
+            </w:r>
+          </w:p>
+        </w:tc>
+        <w:tc>
+          <w:p>
+            <w:r>
+              <w:t xml:space="preserve">Offline sync operation shall complete within 60 seconds</w:t>
+            </w:r>
+          </w:p>
+        </w:tc>
+        <w:tc>
+          <w:p>
+            <w:r>
+              <w:t xml:space="preserve">High</w:t>
+            </w:r>
+          </w:p>
+        </w:tc>
+        <w:tc>
+          <w:p>
+            <w:r>
+              <w:t xml:space="preserve">&lt; 60000ms</w:t>
+            </w:r>
+          </w:p>
+        </w:tc>
+      </w:tr>
+      <w:tr>
+        <w:tc>
+          <w:p>
+            <w:r>
+              <w:t xml:space="preserve">SRS-PERF-008</w:t>
+            </w:r>
+          </w:p>
+        </w:tc>
+        <w:tc>
+          <w:p>
+            <w:r>
+              <w:t xml:space="preserve">IndexedDB read/write operations shall complete within 500ms</w:t>
+            </w:r>
+          </w:p>
+        </w:tc>
+        <w:tc>
+          <w:p>
+            <w:r>
+              <w:t xml:space="preserve">High</w:t>
+            </w:r>
+          </w:p>
+        </w:tc>
+        <w:tc>
+          <w:p>
+            <w:r>
+              <w:t xml:space="preserve">&lt; 500ms</w:t>
+            </w:r>
+          </w:p>
+        </w:tc>
+      </w:tr>
+      <w:tr>
+        <w:tc>
+          <w:p>
+            <w:r>
+              <w:t xml:space="preserve">SRS-PERF-009</w:t>
+            </w:r>
+          </w:p>
+        </w:tc>
+        <w:tc>
+          <w:p>
+            <w:r>
+              <w:t xml:space="preserve">PHI encryption/decryption shall complete within 100ms per record</w:t>
+            </w:r>
+          </w:p>
+        </w:tc>
+        <w:tc>
+          <w:p>
+            <w:r>
+              <w:t xml:space="preserve">High</w:t>
+            </w:r>
+          </w:p>
+        </w:tc>
+        <w:tc>
+          <w:p>
+            <w:r>
+              <w:t xml:space="preserve">&lt; 100ms</w:t>
+            </w:r>
+          </w:p>
+        </w:tc>
+      </w:tr>
     </w:tbl>
     <w:p/>
     <w:p>
@@ -11936,6 +14165,366 @@
           </w:p>
         </w:tc>
       </w:tr>
+      <w:tr>
+        <w:tc>
+          <w:p>
+            <w:r>
+              <w:t xml:space="preserve">parentTreatmentId</w:t>
+            </w:r>
+          </w:p>
+        </w:tc>
+        <w:tc>
+          <w:p>
+            <w:r>
+              <w:t xml:space="preserve">UUID</w:t>
+            </w:r>
+          </w:p>
+        </w:tc>
+        <w:tc>
+          <w:p>
+            <w:r>
+              <w:t xml:space="preserve">FK→treatments, nullable</w:t>
+            </w:r>
+          </w:p>
+        </w:tc>
+        <w:tc>
+          <w:p>
+            <w:r>
+              <w:t xml:space="preserve">Links continuation to parent treatment</w:t>
+            </w:r>
+          </w:p>
+        </w:tc>
+      </w:tr>
+      <w:tr>
+        <w:tc>
+          <w:p>
+            <w:r>
+              <w:t xml:space="preserve">lastActivityAt</w:t>
+            </w:r>
+          </w:p>
+        </w:tc>
+        <w:tc>
+          <w:p>
+            <w:r>
+              <w:t xml:space="preserve">TIMESTAMP</w:t>
+            </w:r>
+          </w:p>
+        </w:tc>
+        <w:tc>
+          <w:p>
+            <w:r>
+              <w:t xml:space="preserve">nullable</w:t>
+            </w:r>
+          </w:p>
+        </w:tc>
+        <w:tc>
+          <w:p>
+            <w:r>
+              <w:t xml:space="preserve">Last applicator activity for 24-hour continuation window</w:t>
+            </w:r>
+          </w:p>
+        </w:tc>
+      </w:tr>
+      <w:tr>
+        <w:tc>
+          <w:p>
+            <w:r>
+              <w:t xml:space="preserve">removalDate</w:t>
+            </w:r>
+          </w:p>
+        </w:tc>
+        <w:tc>
+          <w:p>
+            <w:r>
+              <w:t xml:space="preserve">DATE</w:t>
+            </w:r>
+          </w:p>
+        </w:tc>
+        <w:tc>
+          <w:p>
+            <w:r>
+              <w:t xml:space="preserve">nullable</w:t>
+            </w:r>
+          </w:p>
+        </w:tc>
+        <w:tc>
+          <w:p>
+            <w:r>
+              <w:t xml:space="preserve">Date of removal procedure</w:t>
+            </w:r>
+          </w:p>
+        </w:tc>
+      </w:tr>
+      <w:tr>
+        <w:tc>
+          <w:p>
+            <w:r>
+              <w:t xml:space="preserve">allSourcesSameDate</w:t>
+            </w:r>
+          </w:p>
+        </w:tc>
+        <w:tc>
+          <w:p>
+            <w:r>
+              <w:t xml:space="preserve">BOOLEAN</w:t>
+            </w:r>
+          </w:p>
+        </w:tc>
+        <w:tc>
+          <w:p>
+            <w:r>
+              <w:t xml:space="preserve">nullable</w:t>
+            </w:r>
+          </w:p>
+        </w:tc>
+        <w:tc>
+          <w:p>
+            <w:r>
+              <w:t xml:space="preserve">Whether all sources removed on same day</w:t>
+            </w:r>
+          </w:p>
+        </w:tc>
+      </w:tr>
+      <w:tr>
+        <w:tc>
+          <w:p>
+            <w:r>
+              <w:t xml:space="preserve">additionalRemovalDate</w:t>
+            </w:r>
+          </w:p>
+        </w:tc>
+        <w:tc>
+          <w:p>
+            <w:r>
+              <w:t xml:space="preserve">DATE</w:t>
+            </w:r>
+          </w:p>
+        </w:tc>
+        <w:tc>
+          <w:p>
+            <w:r>
+              <w:t xml:space="preserve">nullable</w:t>
+            </w:r>
+          </w:p>
+        </w:tc>
+        <w:tc>
+          <w:p>
+            <w:r>
+              <w:t xml:space="preserve">Secondary removal date if different</w:t>
+            </w:r>
+          </w:p>
+        </w:tc>
+      </w:tr>
+      <w:tr>
+        <w:tc>
+          <w:p>
+            <w:r>
+              <w:t xml:space="preserve">reasonNotSameDate</w:t>
+            </w:r>
+          </w:p>
+        </w:tc>
+        <w:tc>
+          <w:p>
+            <w:r>
+              <w:t xml:space="preserve">TEXT</w:t>
+            </w:r>
+          </w:p>
+        </w:tc>
+        <w:tc>
+          <w:p>
+            <w:r>
+              <w:t xml:space="preserve">nullable</w:t>
+            </w:r>
+          </w:p>
+        </w:tc>
+        <w:tc>
+          <w:p>
+            <w:r>
+              <w:t xml:space="preserve">Reason for different removal dates</w:t>
+            </w:r>
+          </w:p>
+        </w:tc>
+      </w:tr>
+      <w:tr>
+        <w:tc>
+          <w:p>
+            <w:r>
+              <w:t xml:space="preserve">discrepancyClarification</w:t>
+            </w:r>
+          </w:p>
+        </w:tc>
+        <w:tc>
+          <w:p>
+            <w:r>
+              <w:t xml:space="preserve">JSON</w:t>
+            </w:r>
+          </w:p>
+        </w:tc>
+        <w:tc>
+          <w:p>
+            <w:r>
+              <w:t xml:space="preserve">nullable</w:t>
+            </w:r>
+          </w:p>
+        </w:tc>
+        <w:tc>
+          <w:p>
+            <w:r>
+              <w:t xml:space="preserve">Discrepancy tracking data (Lost, Retrieved, Remained, Other)</w:t>
+            </w:r>
+          </w:p>
+        </w:tc>
+      </w:tr>
+      <w:tr>
+        <w:tc>
+          <w:p>
+            <w:r>
+              <w:t xml:space="preserve">individualSeedsRemoved</w:t>
+            </w:r>
+          </w:p>
+        </w:tc>
+        <w:tc>
+          <w:p>
+            <w:r>
+              <w:t xml:space="preserve">INTEGER</w:t>
+            </w:r>
+          </w:p>
+        </w:tc>
+        <w:tc>
+          <w:p>
+            <w:r>
+              <w:t xml:space="preserve">nullable, default 0</w:t>
+            </w:r>
+          </w:p>
+        </w:tc>
+        <w:tc>
+          <w:p>
+            <w:r>
+              <w:t xml:space="preserve">Count of individually removed seeds</w:t>
+            </w:r>
+          </w:p>
+        </w:tc>
+      </w:tr>
+      <w:tr>
+        <w:tc>
+          <w:p>
+            <w:r>
+              <w:t xml:space="preserve">individualSeedNotes</w:t>
+            </w:r>
+          </w:p>
+        </w:tc>
+        <w:tc>
+          <w:p>
+            <w:r>
+              <w:t xml:space="preserve">JSON</w:t>
+            </w:r>
+          </w:p>
+        </w:tc>
+        <w:tc>
+          <w:p>
+            <w:r>
+              <w:t xml:space="preserve">nullable</w:t>
+            </w:r>
+          </w:p>
+        </w:tc>
+        <w:tc>
+          <w:p>
+            <w:r>
+              <w:t xml:space="preserve">Notes for individual seed removals</w:t>
+            </w:r>
+          </w:p>
+        </w:tc>
+      </w:tr>
+      <w:tr>
+        <w:tc>
+          <w:p>
+            <w:r>
+              <w:t xml:space="preserve">removalGeneralComments</w:t>
+            </w:r>
+          </w:p>
+        </w:tc>
+        <w:tc>
+          <w:p>
+            <w:r>
+              <w:t xml:space="preserve">TEXT</w:t>
+            </w:r>
+          </w:p>
+        </w:tc>
+        <w:tc>
+          <w:p>
+            <w:r>
+              <w:t xml:space="preserve">nullable</w:t>
+            </w:r>
+          </w:p>
+        </w:tc>
+        <w:tc>
+          <w:p>
+            <w:r>
+              <w:t xml:space="preserve">General removal comments</w:t>
+            </w:r>
+          </w:p>
+        </w:tc>
+      </w:tr>
+      <w:tr>
+        <w:tc>
+          <w:p>
+            <w:r>
+              <w:t xml:space="preserve">syncStatus</w:t>
+            </w:r>
+          </w:p>
+        </w:tc>
+        <w:tc>
+          <w:p>
+            <w:r>
+              <w:t xml:space="preserve">ENUM</w:t>
+            </w:r>
+          </w:p>
+        </w:tc>
+        <w:tc>
+          <w:p>
+            <w:r>
+              <w:t xml:space="preserve">nullable</w:t>
+            </w:r>
+          </w:p>
+        </w:tc>
+        <w:tc>
+          <w:p>
+            <w:r>
+              <w:t xml:space="preserve">Offline sync status (pending, syncing, synced, failed)</w:t>
+            </w:r>
+          </w:p>
+        </w:tc>
+      </w:tr>
+      <w:tr>
+        <w:tc>
+          <w:p>
+            <w:r>
+              <w:t xml:space="preserve">version</w:t>
+            </w:r>
+          </w:p>
+        </w:tc>
+        <w:tc>
+          <w:p>
+            <w:r>
+              <w:t xml:space="preserve">INTEGER</w:t>
+            </w:r>
+          </w:p>
+        </w:tc>
+        <w:tc>
+          <w:p>
+            <w:r>
+              <w:t xml:space="preserve">NOT NULL, default 1</w:t>
+            </w:r>
+          </w:p>
+        </w:tc>
+        <w:tc>
+          <w:p>
+            <w:r>
+              <w:t xml:space="preserve">Optimistic locking version for sync conflicts</w:t>
+            </w:r>
+          </w:p>
+        </w:tc>
+      </w:tr>
     </w:tbl>
     <w:p/>
     <w:p>
@@ -11947,10 +14536,20 @@
           <w:b/>
           <w:bCs/>
         </w:rPr>
-        <w:t xml:space="preserve">Note:</w:t>
-      </w:r>
-      <w:r>
-        <w:t xml:space="preserve"> The </w:t>
+        <w:t xml:space="preserve">Notes:</w:t>
+      </w:r>
+    </w:p>
+    <w:p>
+      <w:pPr>
+        <w:pStyle w:val="ListParagraph"/>
+        <w:numPr>
+          <w:ilvl w:val="0"/>
+          <w:numId w:val="1"/>
+        </w:numPr>
+        <w:spacing w:after="60"/>
+      </w:pPr>
+      <w:r>
+        <w:t xml:space="preserve">The </w:t>
       </w:r>
       <w:r>
         <w:rPr>
@@ -11962,6 +14561,65 @@
       </w:r>
       <w:r>
         <w:t xml:space="preserve"> field may contain a JSON array when treatments combine multiple Priority orders (e.g., pancreas multi-stage treatments).</w:t>
+      </w:r>
+    </w:p>
+    <w:p>
+      <w:pPr>
+        <w:pStyle w:val="ListParagraph"/>
+        <w:numPr>
+          <w:ilvl w:val="0"/>
+          <w:numId w:val="1"/>
+        </w:numPr>
+        <w:spacing w:after="60"/>
+      </w:pPr>
+      <w:r>
+        <w:t xml:space="preserve">The </w:t>
+      </w:r>
+      <w:r>
+        <w:rPr>
+          <w:rFonts w:ascii="Courier New" w:cs="Courier New" w:eastAsia="Courier New" w:hAnsi="Courier New"/>
+          <w:sz w:val="20"/>
+          <w:szCs w:val="20"/>
+        </w:rPr>
+        <w:t xml:space="preserve">parentTreatmentId</w:t>
+      </w:r>
+      <w:r>
+        <w:t xml:space="preserve"> links continuation treatments to their parent (24-hour continuation window).</w:t>
+      </w:r>
+    </w:p>
+    <w:p>
+      <w:pPr>
+        <w:pStyle w:val="ListParagraph"/>
+        <w:numPr>
+          <w:ilvl w:val="0"/>
+          <w:numId w:val="1"/>
+        </w:numPr>
+        <w:spacing w:after="60"/>
+      </w:pPr>
+      <w:r>
+        <w:t xml:space="preserve">The </w:t>
+      </w:r>
+      <w:r>
+        <w:rPr>
+          <w:rFonts w:ascii="Courier New" w:cs="Courier New" w:eastAsia="Courier New" w:hAnsi="Courier New"/>
+          <w:sz w:val="20"/>
+          <w:szCs w:val="20"/>
+        </w:rPr>
+        <w:t xml:space="preserve">discrepancyClarification</w:t>
+      </w:r>
+      <w:r>
+        <w:t xml:space="preserve"> stores JSON with structure: </w:t>
+      </w:r>
+      <w:r>
+        <w:rPr>
+          <w:rFonts w:ascii="Courier New" w:cs="Courier New" w:eastAsia="Courier New" w:hAnsi="Courier New"/>
+          <w:sz w:val="20"/>
+          <w:szCs w:val="20"/>
+        </w:rPr>
+        <w:t xml:space="preserve">{ lost: {checked, amount, comment}, retrievedToSite: {...}, remainedInTissue: {...}, other: {..., description} }</w:t>
+      </w:r>
+      <w:r>
+        <w:t xml:space="preserve">.</w:t>
       </w:r>
     </w:p>
     <w:p>
@@ -12926,6 +15584,966 @@
     <w:p/>
     <w:p>
       <w:pPr>
+        <w:pStyle w:val="Heading4"/>
+        <w:spacing w:before="240" w:after="120"/>
+      </w:pPr>
+      <w:r>
+        <w:t xml:space="preserve">6.2.5 SyncConflict Table (NEW - Offline Support)</w:t>
+      </w:r>
+    </w:p>
+    <w:tbl>
+      <w:tblPr>
+        <w:tblW w:type="pct" w:w="100%"/>
+        <w:tblBorders>
+          <w:top w:val="single" w:color="auto" w:sz="4"/>
+          <w:left w:val="single" w:color="auto" w:sz="4"/>
+          <w:bottom w:val="single" w:color="auto" w:sz="4"/>
+          <w:right w:val="single" w:color="auto" w:sz="4"/>
+          <w:insideH w:val="single" w:color="auto" w:sz="4"/>
+          <w:insideV w:val="single" w:color="auto" w:sz="4"/>
+        </w:tblBorders>
+      </w:tblPr>
+      <w:tblGrid>
+        <w:gridCol w:w="100"/>
+        <w:gridCol w:w="100"/>
+        <w:gridCol w:w="100"/>
+        <w:gridCol w:w="100"/>
+      </w:tblGrid>
+      <w:tr>
+        <w:trPr>
+          <w:tblHeader/>
+        </w:trPr>
+        <w:tc>
+          <w:tcPr>
+            <w:shd w:fill="E0E0E0"/>
+          </w:tcPr>
+          <w:p>
+            <w:r>
+              <w:rPr>
+                <w:b/>
+                <w:bCs/>
+              </w:rPr>
+              <w:t xml:space="preserve">Field</w:t>
+            </w:r>
+          </w:p>
+        </w:tc>
+        <w:tc>
+          <w:tcPr>
+            <w:shd w:fill="E0E0E0"/>
+          </w:tcPr>
+          <w:p>
+            <w:r>
+              <w:rPr>
+                <w:b/>
+                <w:bCs/>
+              </w:rPr>
+              <w:t xml:space="preserve">Type</w:t>
+            </w:r>
+          </w:p>
+        </w:tc>
+        <w:tc>
+          <w:tcPr>
+            <w:shd w:fill="E0E0E0"/>
+          </w:tcPr>
+          <w:p>
+            <w:r>
+              <w:rPr>
+                <w:b/>
+                <w:bCs/>
+              </w:rPr>
+              <w:t xml:space="preserve">Constraints</w:t>
+            </w:r>
+          </w:p>
+        </w:tc>
+        <w:tc>
+          <w:tcPr>
+            <w:shd w:fill="E0E0E0"/>
+          </w:tcPr>
+          <w:p>
+            <w:r>
+              <w:rPr>
+                <w:b/>
+                <w:bCs/>
+              </w:rPr>
+              <w:t xml:space="preserve">Description</w:t>
+            </w:r>
+          </w:p>
+        </w:tc>
+      </w:tr>
+      <w:tr>
+        <w:tc>
+          <w:p>
+            <w:r>
+              <w:t xml:space="preserve">id</w:t>
+            </w:r>
+          </w:p>
+        </w:tc>
+        <w:tc>
+          <w:p>
+            <w:r>
+              <w:t xml:space="preserve">UUID</w:t>
+            </w:r>
+          </w:p>
+        </w:tc>
+        <w:tc>
+          <w:p>
+            <w:r>
+              <w:t xml:space="preserve">PK, auto-generated</w:t>
+            </w:r>
+          </w:p>
+        </w:tc>
+        <w:tc>
+          <w:p>
+            <w:r>
+              <w:t xml:space="preserve">Unique conflict identifier</w:t>
+            </w:r>
+          </w:p>
+        </w:tc>
+      </w:tr>
+      <w:tr>
+        <w:tc>
+          <w:p>
+            <w:r>
+              <w:t xml:space="preserve">entityType</w:t>
+            </w:r>
+          </w:p>
+        </w:tc>
+        <w:tc>
+          <w:p>
+            <w:r>
+              <w:t xml:space="preserve">ENUM</w:t>
+            </w:r>
+          </w:p>
+        </w:tc>
+        <w:tc>
+          <w:p>
+            <w:r>
+              <w:t xml:space="preserve">NOT NULL</w:t>
+            </w:r>
+          </w:p>
+        </w:tc>
+        <w:tc>
+          <w:p>
+            <w:r>
+              <w:t xml:space="preserve">Type: 'treatment' or 'applicator'</w:t>
+            </w:r>
+          </w:p>
+        </w:tc>
+      </w:tr>
+      <w:tr>
+        <w:tc>
+          <w:p>
+            <w:r>
+              <w:t xml:space="preserve">entityId</w:t>
+            </w:r>
+          </w:p>
+        </w:tc>
+        <w:tc>
+          <w:p>
+            <w:r>
+              <w:t xml:space="preserve">UUID</w:t>
+            </w:r>
+          </w:p>
+        </w:tc>
+        <w:tc>
+          <w:p>
+            <w:r>
+              <w:t xml:space="preserve">NOT NULL, indexed</w:t>
+            </w:r>
+          </w:p>
+        </w:tc>
+        <w:tc>
+          <w:p>
+            <w:r>
+              <w:t xml:space="preserve">ID of the conflicting entity</w:t>
+            </w:r>
+          </w:p>
+        </w:tc>
+      </w:tr>
+      <w:tr>
+        <w:tc>
+          <w:p>
+            <w:r>
+              <w:t xml:space="preserve">localData</w:t>
+            </w:r>
+          </w:p>
+        </w:tc>
+        <w:tc>
+          <w:p>
+            <w:r>
+              <w:t xml:space="preserve">JSON</w:t>
+            </w:r>
+          </w:p>
+        </w:tc>
+        <w:tc>
+          <w:p>
+            <w:r>
+              <w:t xml:space="preserve">NOT NULL</w:t>
+            </w:r>
+          </w:p>
+        </w:tc>
+        <w:tc>
+          <w:p>
+            <w:r>
+              <w:t xml:space="preserve">Data from offline device</w:t>
+            </w:r>
+          </w:p>
+        </w:tc>
+      </w:tr>
+      <w:tr>
+        <w:tc>
+          <w:p>
+            <w:r>
+              <w:t xml:space="preserve">serverData</w:t>
+            </w:r>
+          </w:p>
+        </w:tc>
+        <w:tc>
+          <w:p>
+            <w:r>
+              <w:t xml:space="preserve">JSON</w:t>
+            </w:r>
+          </w:p>
+        </w:tc>
+        <w:tc>
+          <w:p>
+            <w:r>
+              <w:t xml:space="preserve">NOT NULL</w:t>
+            </w:r>
+          </w:p>
+        </w:tc>
+        <w:tc>
+          <w:p>
+            <w:r>
+              <w:t xml:space="preserve">Data currently on server</w:t>
+            </w:r>
+          </w:p>
+        </w:tc>
+      </w:tr>
+      <w:tr>
+        <w:tc>
+          <w:p>
+            <w:r>
+              <w:t xml:space="preserve">conflictType</w:t>
+            </w:r>
+          </w:p>
+        </w:tc>
+        <w:tc>
+          <w:p>
+            <w:r>
+              <w:t xml:space="preserve">VARCHAR(50)</w:t>
+            </w:r>
+          </w:p>
+        </w:tc>
+        <w:tc>
+          <w:p>
+            <w:r>
+              <w:t xml:space="preserve">NOT NULL</w:t>
+            </w:r>
+          </w:p>
+        </w:tc>
+        <w:tc>
+          <w:p>
+            <w:r>
+              <w:t xml:space="preserve">Type: 'version_mismatch', 'status_conflict', 'field_conflict'</w:t>
+            </w:r>
+          </w:p>
+        </w:tc>
+      </w:tr>
+      <w:tr>
+        <w:tc>
+          <w:p>
+            <w:r>
+              <w:t xml:space="preserve">resolution</w:t>
+            </w:r>
+          </w:p>
+        </w:tc>
+        <w:tc>
+          <w:p>
+            <w:r>
+              <w:t xml:space="preserve">ENUM</w:t>
+            </w:r>
+          </w:p>
+        </w:tc>
+        <w:tc>
+          <w:p>
+            <w:r>
+              <w:t xml:space="preserve">nullable</w:t>
+            </w:r>
+          </w:p>
+        </w:tc>
+        <w:tc>
+          <w:p>
+            <w:r>
+              <w:t xml:space="preserve">Resolution: 'local_wins', 'server_wins', 'merged', null (unresolved)</w:t>
+            </w:r>
+          </w:p>
+        </w:tc>
+      </w:tr>
+      <w:tr>
+        <w:tc>
+          <w:p>
+            <w:r>
+              <w:t xml:space="preserve">resolvedBy</w:t>
+            </w:r>
+          </w:p>
+        </w:tc>
+        <w:tc>
+          <w:p>
+            <w:r>
+              <w:t xml:space="preserve">UUID</w:t>
+            </w:r>
+          </w:p>
+        </w:tc>
+        <w:tc>
+          <w:p>
+            <w:r>
+              <w:t xml:space="preserve">FK→users, nullable</w:t>
+            </w:r>
+          </w:p>
+        </w:tc>
+        <w:tc>
+          <w:p>
+            <w:r>
+              <w:t xml:space="preserve">User who resolved conflict</w:t>
+            </w:r>
+          </w:p>
+        </w:tc>
+      </w:tr>
+      <w:tr>
+        <w:tc>
+          <w:p>
+            <w:r>
+              <w:t xml:space="preserve">resolvedAt</w:t>
+            </w:r>
+          </w:p>
+        </w:tc>
+        <w:tc>
+          <w:p>
+            <w:r>
+              <w:t xml:space="preserve">TIMESTAMP</w:t>
+            </w:r>
+          </w:p>
+        </w:tc>
+        <w:tc>
+          <w:p>
+            <w:r>
+              <w:t xml:space="preserve">nullable</w:t>
+            </w:r>
+          </w:p>
+        </w:tc>
+        <w:tc>
+          <w:p>
+            <w:r>
+              <w:t xml:space="preserve">When conflict was resolved</w:t>
+            </w:r>
+          </w:p>
+        </w:tc>
+      </w:tr>
+      <w:tr>
+        <w:tc>
+          <w:p>
+            <w:r>
+              <w:t xml:space="preserve">requiresAdmin</w:t>
+            </w:r>
+          </w:p>
+        </w:tc>
+        <w:tc>
+          <w:p>
+            <w:r>
+              <w:t xml:space="preserve">BOOLEAN</w:t>
+            </w:r>
+          </w:p>
+        </w:tc>
+        <w:tc>
+          <w:p>
+            <w:r>
+              <w:t xml:space="preserve">NOT NULL, default false</w:t>
+            </w:r>
+          </w:p>
+        </w:tc>
+        <w:tc>
+          <w:p>
+            <w:r>
+              <w:t xml:space="preserve">Medical-critical conflicts require admin resolution</w:t>
+            </w:r>
+          </w:p>
+        </w:tc>
+      </w:tr>
+      <w:tr>
+        <w:tc>
+          <w:p>
+            <w:r>
+              <w:t xml:space="preserve">deviceId</w:t>
+            </w:r>
+          </w:p>
+        </w:tc>
+        <w:tc>
+          <w:p>
+            <w:r>
+              <w:t xml:space="preserve">VARCHAR(100)</w:t>
+            </w:r>
+          </w:p>
+        </w:tc>
+        <w:tc>
+          <w:p>
+            <w:r>
+              <w:t xml:space="preserve">NOT NULL</w:t>
+            </w:r>
+          </w:p>
+        </w:tc>
+        <w:tc>
+          <w:p>
+            <w:r>
+              <w:t xml:space="preserve">Device that created offline change</w:t>
+            </w:r>
+          </w:p>
+        </w:tc>
+      </w:tr>
+      <w:tr>
+        <w:tc>
+          <w:p>
+            <w:r>
+              <w:t xml:space="preserve">overwrittenData</w:t>
+            </w:r>
+          </w:p>
+        </w:tc>
+        <w:tc>
+          <w:p>
+            <w:r>
+              <w:t xml:space="preserve">JSON</w:t>
+            </w:r>
+          </w:p>
+        </w:tc>
+        <w:tc>
+          <w:p>
+            <w:r>
+              <w:t xml:space="preserve">nullable</w:t>
+            </w:r>
+          </w:p>
+        </w:tc>
+        <w:tc>
+          <w:p>
+            <w:r>
+              <w:t xml:space="preserve">Data that was overwritten (HIPAA audit trail)</w:t>
+            </w:r>
+          </w:p>
+        </w:tc>
+      </w:tr>
+      <w:tr>
+        <w:tc>
+          <w:p>
+            <w:r>
+              <w:t xml:space="preserve">createdAt</w:t>
+            </w:r>
+          </w:p>
+        </w:tc>
+        <w:tc>
+          <w:p>
+            <w:r>
+              <w:t xml:space="preserve">TIMESTAMP</w:t>
+            </w:r>
+          </w:p>
+        </w:tc>
+        <w:tc>
+          <w:p>
+            <w:r>
+              <w:t xml:space="preserve">NOT NULL, default NOW()</w:t>
+            </w:r>
+          </w:p>
+        </w:tc>
+        <w:tc>
+          <w:p>
+            <w:r>
+              <w:t xml:space="preserve">When conflict was detected</w:t>
+            </w:r>
+          </w:p>
+        </w:tc>
+      </w:tr>
+    </w:tbl>
+    <w:p/>
+    <w:p>
+      <w:pPr>
+        <w:pStyle w:val="Heading4"/>
+        <w:spacing w:before="240" w:after="120"/>
+      </w:pPr>
+      <w:r>
+        <w:t xml:space="preserve">6.2.6 OfflineAuditLog Table (NEW - Offline Support)</w:t>
+      </w:r>
+    </w:p>
+    <w:tbl>
+      <w:tblPr>
+        <w:tblW w:type="pct" w:w="100%"/>
+        <w:tblBorders>
+          <w:top w:val="single" w:color="auto" w:sz="4"/>
+          <w:left w:val="single" w:color="auto" w:sz="4"/>
+          <w:bottom w:val="single" w:color="auto" w:sz="4"/>
+          <w:right w:val="single" w:color="auto" w:sz="4"/>
+          <w:insideH w:val="single" w:color="auto" w:sz="4"/>
+          <w:insideV w:val="single" w:color="auto" w:sz="4"/>
+        </w:tblBorders>
+      </w:tblPr>
+      <w:tblGrid>
+        <w:gridCol w:w="100"/>
+        <w:gridCol w:w="100"/>
+        <w:gridCol w:w="100"/>
+        <w:gridCol w:w="100"/>
+      </w:tblGrid>
+      <w:tr>
+        <w:trPr>
+          <w:tblHeader/>
+        </w:trPr>
+        <w:tc>
+          <w:tcPr>
+            <w:shd w:fill="E0E0E0"/>
+          </w:tcPr>
+          <w:p>
+            <w:r>
+              <w:rPr>
+                <w:b/>
+                <w:bCs/>
+              </w:rPr>
+              <w:t xml:space="preserve">Field</w:t>
+            </w:r>
+          </w:p>
+        </w:tc>
+        <w:tc>
+          <w:tcPr>
+            <w:shd w:fill="E0E0E0"/>
+          </w:tcPr>
+          <w:p>
+            <w:r>
+              <w:rPr>
+                <w:b/>
+                <w:bCs/>
+              </w:rPr>
+              <w:t xml:space="preserve">Type</w:t>
+            </w:r>
+          </w:p>
+        </w:tc>
+        <w:tc>
+          <w:tcPr>
+            <w:shd w:fill="E0E0E0"/>
+          </w:tcPr>
+          <w:p>
+            <w:r>
+              <w:rPr>
+                <w:b/>
+                <w:bCs/>
+              </w:rPr>
+              <w:t xml:space="preserve">Constraints</w:t>
+            </w:r>
+          </w:p>
+        </w:tc>
+        <w:tc>
+          <w:tcPr>
+            <w:shd w:fill="E0E0E0"/>
+          </w:tcPr>
+          <w:p>
+            <w:r>
+              <w:rPr>
+                <w:b/>
+                <w:bCs/>
+              </w:rPr>
+              <w:t xml:space="preserve">Description</w:t>
+            </w:r>
+          </w:p>
+        </w:tc>
+      </w:tr>
+      <w:tr>
+        <w:tc>
+          <w:p>
+            <w:r>
+              <w:t xml:space="preserve">id</w:t>
+            </w:r>
+          </w:p>
+        </w:tc>
+        <w:tc>
+          <w:p>
+            <w:r>
+              <w:t xml:space="preserve">UUID</w:t>
+            </w:r>
+          </w:p>
+        </w:tc>
+        <w:tc>
+          <w:p>
+            <w:r>
+              <w:t xml:space="preserve">PK, auto-generated</w:t>
+            </w:r>
+          </w:p>
+        </w:tc>
+        <w:tc>
+          <w:p>
+            <w:r>
+              <w:t xml:space="preserve">Unique audit entry identifier</w:t>
+            </w:r>
+          </w:p>
+        </w:tc>
+      </w:tr>
+      <w:tr>
+        <w:tc>
+          <w:p>
+            <w:r>
+              <w:t xml:space="preserve">entityType</w:t>
+            </w:r>
+          </w:p>
+        </w:tc>
+        <w:tc>
+          <w:p>
+            <w:r>
+              <w:t xml:space="preserve">ENUM</w:t>
+            </w:r>
+          </w:p>
+        </w:tc>
+        <w:tc>
+          <w:p>
+            <w:r>
+              <w:t xml:space="preserve">NOT NULL</w:t>
+            </w:r>
+          </w:p>
+        </w:tc>
+        <w:tc>
+          <w:p>
+            <w:r>
+              <w:t xml:space="preserve">Type: 'treatment' or 'applicator'</w:t>
+            </w:r>
+          </w:p>
+        </w:tc>
+      </w:tr>
+      <w:tr>
+        <w:tc>
+          <w:p>
+            <w:r>
+              <w:t xml:space="preserve">entityId</w:t>
+            </w:r>
+          </w:p>
+        </w:tc>
+        <w:tc>
+          <w:p>
+            <w:r>
+              <w:t xml:space="preserve">UUID</w:t>
+            </w:r>
+          </w:p>
+        </w:tc>
+        <w:tc>
+          <w:p>
+            <w:r>
+              <w:t xml:space="preserve">NOT NULL, indexed</w:t>
+            </w:r>
+          </w:p>
+        </w:tc>
+        <w:tc>
+          <w:p>
+            <w:r>
+              <w:t xml:space="preserve">ID of the affected entity</w:t>
+            </w:r>
+          </w:p>
+        </w:tc>
+      </w:tr>
+      <w:tr>
+        <w:tc>
+          <w:p>
+            <w:r>
+              <w:t xml:space="preserve">operation</w:t>
+            </w:r>
+          </w:p>
+        </w:tc>
+        <w:tc>
+          <w:p>
+            <w:r>
+              <w:t xml:space="preserve">ENUM</w:t>
+            </w:r>
+          </w:p>
+        </w:tc>
+        <w:tc>
+          <w:p>
+            <w:r>
+              <w:t xml:space="preserve">NOT NULL</w:t>
+            </w:r>
+          </w:p>
+        </w:tc>
+        <w:tc>
+          <w:p>
+            <w:r>
+              <w:t xml:space="preserve">Operation: 'create', 'update', 'status_change', 'sync'</w:t>
+            </w:r>
+          </w:p>
+        </w:tc>
+      </w:tr>
+      <w:tr>
+        <w:tc>
+          <w:p>
+            <w:r>
+              <w:t xml:space="preserve">deviceId</w:t>
+            </w:r>
+          </w:p>
+        </w:tc>
+        <w:tc>
+          <w:p>
+            <w:r>
+              <w:t xml:space="preserve">VARCHAR(100)</w:t>
+            </w:r>
+          </w:p>
+        </w:tc>
+        <w:tc>
+          <w:p>
+            <w:r>
+              <w:t xml:space="preserve">NOT NULL</w:t>
+            </w:r>
+          </w:p>
+        </w:tc>
+        <w:tc>
+          <w:p>
+            <w:r>
+              <w:t xml:space="preserve">Device that performed operation</w:t>
+            </w:r>
+          </w:p>
+        </w:tc>
+      </w:tr>
+      <w:tr>
+        <w:tc>
+          <w:p>
+            <w:r>
+              <w:t xml:space="preserve">userId</w:t>
+            </w:r>
+          </w:p>
+        </w:tc>
+        <w:tc>
+          <w:p>
+            <w:r>
+              <w:t xml:space="preserve">UUID</w:t>
+            </w:r>
+          </w:p>
+        </w:tc>
+        <w:tc>
+          <w:p>
+            <w:r>
+              <w:t xml:space="preserve">FK→users, NOT NULL</w:t>
+            </w:r>
+          </w:p>
+        </w:tc>
+        <w:tc>
+          <w:p>
+            <w:r>
+              <w:t xml:space="preserve">User who performed operation</w:t>
+            </w:r>
+          </w:p>
+        </w:tc>
+      </w:tr>
+      <w:tr>
+        <w:tc>
+          <w:p>
+            <w:r>
+              <w:t xml:space="preserve">beforeState</w:t>
+            </w:r>
+          </w:p>
+        </w:tc>
+        <w:tc>
+          <w:p>
+            <w:r>
+              <w:t xml:space="preserve">JSON</w:t>
+            </w:r>
+          </w:p>
+        </w:tc>
+        <w:tc>
+          <w:p>
+            <w:r>
+              <w:t xml:space="preserve">nullable</w:t>
+            </w:r>
+          </w:p>
+        </w:tc>
+        <w:tc>
+          <w:p>
+            <w:r>
+              <w:t xml:space="preserve">Entity state before change</w:t>
+            </w:r>
+          </w:p>
+        </w:tc>
+      </w:tr>
+      <w:tr>
+        <w:tc>
+          <w:p>
+            <w:r>
+              <w:t xml:space="preserve">afterState</w:t>
+            </w:r>
+          </w:p>
+        </w:tc>
+        <w:tc>
+          <w:p>
+            <w:r>
+              <w:t xml:space="preserve">JSON</w:t>
+            </w:r>
+          </w:p>
+        </w:tc>
+        <w:tc>
+          <w:p>
+            <w:r>
+              <w:t xml:space="preserve">NOT NULL</w:t>
+            </w:r>
+          </w:p>
+        </w:tc>
+        <w:tc>
+          <w:p>
+            <w:r>
+              <w:t xml:space="preserve">Entity state after change</w:t>
+            </w:r>
+          </w:p>
+        </w:tc>
+      </w:tr>
+      <w:tr>
+        <w:tc>
+          <w:p>
+            <w:r>
+              <w:t xml:space="preserve">offlineAt</w:t>
+            </w:r>
+          </w:p>
+        </w:tc>
+        <w:tc>
+          <w:p>
+            <w:r>
+              <w:t xml:space="preserve">TIMESTAMP</w:t>
+            </w:r>
+          </w:p>
+        </w:tc>
+        <w:tc>
+          <w:p>
+            <w:r>
+              <w:t xml:space="preserve">NOT NULL</w:t>
+            </w:r>
+          </w:p>
+        </w:tc>
+        <w:tc>
+          <w:p>
+            <w:r>
+              <w:t xml:space="preserve">When operation occurred offline</w:t>
+            </w:r>
+          </w:p>
+        </w:tc>
+      </w:tr>
+      <w:tr>
+        <w:tc>
+          <w:p>
+            <w:r>
+              <w:t xml:space="preserve">syncedAt</w:t>
+            </w:r>
+          </w:p>
+        </w:tc>
+        <w:tc>
+          <w:p>
+            <w:r>
+              <w:t xml:space="preserve">TIMESTAMP</w:t>
+            </w:r>
+          </w:p>
+        </w:tc>
+        <w:tc>
+          <w:p>
+            <w:r>
+              <w:t xml:space="preserve">nullable</w:t>
+            </w:r>
+          </w:p>
+        </w:tc>
+        <w:tc>
+          <w:p>
+            <w:r>
+              <w:t xml:space="preserve">When operation was synced to server</w:t>
+            </w:r>
+          </w:p>
+        </w:tc>
+      </w:tr>
+      <w:tr>
+        <w:tc>
+          <w:p>
+            <w:r>
+              <w:t xml:space="preserve">changeHash</w:t>
+            </w:r>
+          </w:p>
+        </w:tc>
+        <w:tc>
+          <w:p>
+            <w:r>
+              <w:t xml:space="preserve">VARCHAR(64)</w:t>
+            </w:r>
+          </w:p>
+        </w:tc>
+        <w:tc>
+          <w:p>
+            <w:r>
+              <w:t xml:space="preserve">NOT NULL, indexed</w:t>
+            </w:r>
+          </w:p>
+        </w:tc>
+        <w:tc>
+          <w:p>
+            <w:r>
+              <w:t xml:space="preserve">SHA-256 hash for idempotency checking</w:t>
+            </w:r>
+          </w:p>
+        </w:tc>
+      </w:tr>
+      <w:tr>
+        <w:tc>
+          <w:p>
+            <w:r>
+              <w:t xml:space="preserve">metadata</w:t>
+            </w:r>
+          </w:p>
+        </w:tc>
+        <w:tc>
+          <w:p>
+            <w:r>
+              <w:t xml:space="preserve">JSON</w:t>
+            </w:r>
+          </w:p>
+        </w:tc>
+        <w:tc>
+          <w:p>
+            <w:r>
+              <w:t xml:space="preserve">nullable</w:t>
+            </w:r>
+          </w:p>
+        </w:tc>
+        <w:tc>
+          <w:p>
+            <w:r>
+              <w:t xml:space="preserve">Additional operation metadata</w:t>
+            </w:r>
+          </w:p>
+        </w:tc>
+      </w:tr>
+      <w:tr>
+        <w:tc>
+          <w:p>
+            <w:r>
+              <w:t xml:space="preserve">createdAt</w:t>
+            </w:r>
+          </w:p>
+        </w:tc>
+        <w:tc>
+          <w:p>
+            <w:r>
+              <w:t xml:space="preserve">TIMESTAMP</w:t>
+            </w:r>
+          </w:p>
+        </w:tc>
+        <w:tc>
+          <w:p>
+            <w:r>
+              <w:t xml:space="preserve">NOT NULL, default NOW()</w:t>
+            </w:r>
+          </w:p>
+        </w:tc>
+        <w:tc>
+          <w:p>
+            <w:r>
+              <w:t xml:space="preserve">When audit entry was created</w:t>
+            </w:r>
+          </w:p>
+        </w:tc>
+      </w:tr>
+    </w:tbl>
+    <w:p/>
+    <w:p>
+      <w:pPr>
         <w:pStyle w:val="Heading3"/>
         <w:spacing w:before="240" w:after="120"/>
       </w:pPr>
@@ -13312,7 +16930,7 @@
         <w:tc>
           <w:p>
             <w:r>
-              <w:t xml:space="preserve">Integration tests</w:t>
+              <w:t xml:space="preserve">Integration tests, E2E tests for discrepancy tracking</w:t>
             </w:r>
           </w:p>
         </w:tc>
@@ -13361,6 +16979,38 @@
           <w:p>
             <w:r>
               <w:t xml:space="preserve">Load testing, performance monitoring</w:t>
+            </w:r>
+          </w:p>
+        </w:tc>
+      </w:tr>
+      <w:tr>
+        <w:tc>
+          <w:p>
+            <w:r>
+              <w:t xml:space="preserve">Offline Mode (SRS-OFFL-*)</w:t>
+            </w:r>
+          </w:p>
+        </w:tc>
+        <w:tc>
+          <w:p>
+            <w:r>
+              <w:t xml:space="preserve">PWA testing, offline simulation, sync conflict tests, encryption validation</w:t>
+            </w:r>
+          </w:p>
+        </w:tc>
+      </w:tr>
+      <w:tr>
+        <w:tc>
+          <w:p>
+            <w:r>
+              <w:t xml:space="preserve">Treatment Continuation (SRS-CONT-*)</w:t>
+            </w:r>
+          </w:p>
+        </w:tc>
+        <w:tc>
+          <w:p>
+            <w:r>
+              <w:t xml:space="preserve">Integration tests, 24-hour window validation, E2E tests</w:t>
             </w:r>
           </w:p>
         </w:tc>
@@ -13417,7 +17067,7 @@
         <w:spacing w:after="60"/>
       </w:pPr>
       <w:r>
-        <w:t xml:space="preserve">All 162 requirements with unique IDs</w:t>
+        <w:t xml:space="preserve">All 215 requirements with unique IDs</w:t>
       </w:r>
     </w:p>
     <w:p>
@@ -13481,7 +17131,7 @@
         <w:spacing w:after="60"/>
       </w:pPr>
       <w:r>
-        <w:t xml:space="preserve">Total Requirements: 162</w:t>
+        <w:t xml:space="preserve">Total Requirements: 215</w:t>
       </w:r>
     </w:p>
     <w:p>
@@ -13494,7 +17144,7 @@
         <w:spacing w:after="60"/>
       </w:pPr>
       <w:r>
-        <w:t xml:space="preserve">Implemented: 130 (80.2%)</w:t>
+        <w:t xml:space="preserve">Implemented: 183 (85.1%)</w:t>
       </w:r>
     </w:p>
     <w:p>
@@ -13507,7 +17157,7 @@
         <w:spacing w:after="60"/>
       </w:pPr>
       <w:r>
-        <w:t xml:space="preserve">Needs Verification: 27 (16.7%)</w:t>
+        <w:t xml:space="preserve">Needs Verification: 27 (12.6%)</w:t>
       </w:r>
     </w:p>
     <w:p>
@@ -13520,7 +17170,7 @@
         <w:spacing w:after="60"/>
       </w:pPr>
       <w:r>
-        <w:t xml:space="preserve">Pending Implementation: 5 (3.1%)</w:t>
+        <w:t xml:space="preserve">Pending Implementation: 5 (2.3%)</w:t>
       </w:r>
     </w:p>
     <w:p>
@@ -14128,6 +17778,228 @@
           </w:p>
         </w:tc>
       </w:tr>
+      <w:tr>
+        <w:tc>
+          <w:p>
+            <w:r>
+              <w:t xml:space="preserve">HAZ-011</w:t>
+            </w:r>
+          </w:p>
+        </w:tc>
+        <w:tc>
+          <w:p>
+            <w:r>
+              <w:t xml:space="preserve">Data loss during offline sync</w:t>
+            </w:r>
+          </w:p>
+        </w:tc>
+        <w:tc>
+          <w:p>
+            <w:r>
+              <w:t xml:space="preserve">Medium</w:t>
+            </w:r>
+          </w:p>
+        </w:tc>
+        <w:tc>
+          <w:p>
+            <w:r>
+              <w:t xml:space="preserve">ALARP</w:t>
+            </w:r>
+          </w:p>
+        </w:tc>
+        <w:tc>
+          <w:p>
+            <w:r>
+              <w:t xml:space="preserve">SRS-OFFL-006, SRS-OFFL-011</w:t>
+            </w:r>
+          </w:p>
+        </w:tc>
+      </w:tr>
+      <w:tr>
+        <w:tc>
+          <w:p>
+            <w:r>
+              <w:t xml:space="preserve">HAZ-012</w:t>
+            </w:r>
+          </w:p>
+        </w:tc>
+        <w:tc>
+          <w:p>
+            <w:r>
+              <w:t xml:space="preserve">Stale offline data used in treatment</w:t>
+            </w:r>
+          </w:p>
+        </w:tc>
+        <w:tc>
+          <w:p>
+            <w:r>
+              <w:t xml:space="preserve">Medium</w:t>
+            </w:r>
+          </w:p>
+        </w:tc>
+        <w:tc>
+          <w:p>
+            <w:r>
+              <w:t xml:space="preserve">Low</w:t>
+            </w:r>
+          </w:p>
+        </w:tc>
+        <w:tc>
+          <w:p>
+            <w:r>
+              <w:t xml:space="preserve">SRS-OFFL-010, SRS-OFFL-015</w:t>
+            </w:r>
+          </w:p>
+        </w:tc>
+      </w:tr>
+      <w:tr>
+        <w:tc>
+          <w:p>
+            <w:r>
+              <w:t xml:space="preserve">HAZ-013</w:t>
+            </w:r>
+          </w:p>
+        </w:tc>
+        <w:tc>
+          <w:p>
+            <w:r>
+              <w:t xml:space="preserve">Unauthorized offline PHI access</w:t>
+            </w:r>
+          </w:p>
+        </w:tc>
+        <w:tc>
+          <w:p>
+            <w:r>
+              <w:t xml:space="preserve">Medium</w:t>
+            </w:r>
+          </w:p>
+        </w:tc>
+        <w:tc>
+          <w:p>
+            <w:r>
+              <w:t xml:space="preserve">ALARP</w:t>
+            </w:r>
+          </w:p>
+        </w:tc>
+        <w:tc>
+          <w:p>
+            <w:r>
+              <w:t xml:space="preserve">SRS-OFFL-003, SRS-OFFL-004, SRS-OFFL-023</w:t>
+            </w:r>
+          </w:p>
+        </w:tc>
+      </w:tr>
+      <w:tr>
+        <w:tc>
+          <w:p>
+            <w:r>
+              <w:t xml:space="preserve">HAZ-014</w:t>
+            </w:r>
+          </w:p>
+        </w:tc>
+        <w:tc>
+          <w:p>
+            <w:r>
+              <w:t xml:space="preserve">Clock skew causing timestamp errors</w:t>
+            </w:r>
+          </w:p>
+        </w:tc>
+        <w:tc>
+          <w:p>
+            <w:r>
+              <w:t xml:space="preserve">Low</w:t>
+            </w:r>
+          </w:p>
+        </w:tc>
+        <w:tc>
+          <w:p>
+            <w:r>
+              <w:t xml:space="preserve">Low</w:t>
+            </w:r>
+          </w:p>
+        </w:tc>
+        <w:tc>
+          <w:p>
+            <w:r>
+              <w:t xml:space="preserve">SRS-OFFL-015, SRS-AUDT-003</w:t>
+            </w:r>
+          </w:p>
+        </w:tc>
+      </w:tr>
+      <w:tr>
+        <w:tc>
+          <w:p>
+            <w:r>
+              <w:t xml:space="preserve">HAZ-015</w:t>
+            </w:r>
+          </w:p>
+        </w:tc>
+        <w:tc>
+          <w:p>
+            <w:r>
+              <w:t xml:space="preserve">Treatment finalized offline without verification</w:t>
+            </w:r>
+          </w:p>
+        </w:tc>
+        <w:tc>
+          <w:p>
+            <w:r>
+              <w:t xml:space="preserve">Medium</w:t>
+            </w:r>
+          </w:p>
+        </w:tc>
+        <w:tc>
+          <w:p>
+            <w:r>
+              <w:t xml:space="preserve">ALARP</w:t>
+            </w:r>
+          </w:p>
+        </w:tc>
+        <w:tc>
+          <w:p>
+            <w:r>
+              <w:t xml:space="preserve">SRS-OFFL-014</w:t>
+            </w:r>
+          </w:p>
+        </w:tc>
+      </w:tr>
+      <w:tr>
+        <w:tc>
+          <w:p>
+            <w:r>
+              <w:t xml:space="preserve">HAZ-016</w:t>
+            </w:r>
+          </w:p>
+        </w:tc>
+        <w:tc>
+          <w:p>
+            <w:r>
+              <w:t xml:space="preserve">Continuation on wrong patient</w:t>
+            </w:r>
+          </w:p>
+        </w:tc>
+        <w:tc>
+          <w:p>
+            <w:r>
+              <w:t xml:space="preserve">Medium</w:t>
+            </w:r>
+          </w:p>
+        </w:tc>
+        <w:tc>
+          <w:p>
+            <w:r>
+              <w:t xml:space="preserve">ALARP</w:t>
+            </w:r>
+          </w:p>
+        </w:tc>
+        <w:tc>
+          <w:p>
+            <w:r>
+              <w:t xml:space="preserve">SRS-CONT-003, SRS-CONT-004, SRS-CONT-009</w:t>
+            </w:r>
+          </w:p>
+        </w:tc>
+      </w:tr>
     </w:tbl>
     <w:p/>
     <w:p>
@@ -14345,6 +18217,144 @@
           <w:p>
             <w:r>
               <w:t xml:space="preserve">HAZ-003, HAZ-010</w:t>
+            </w:r>
+          </w:p>
+        </w:tc>
+      </w:tr>
+      <w:tr>
+        <w:tc>
+          <w:p>
+            <w:r>
+              <w:t xml:space="preserve">SRS-OFFL-003</w:t>
+            </w:r>
+          </w:p>
+        </w:tc>
+        <w:tc>
+          <w:p>
+            <w:r>
+              <w:t xml:space="preserve">Encrypt PHI at rest using AES-256-GCM</w:t>
+            </w:r>
+          </w:p>
+        </w:tc>
+        <w:tc>
+          <w:p>
+            <w:r>
+              <w:t xml:space="preserve">HAZ-013</w:t>
+            </w:r>
+          </w:p>
+        </w:tc>
+      </w:tr>
+      <w:tr>
+        <w:tc>
+          <w:p>
+            <w:r>
+              <w:t xml:space="preserve">SRS-OFFL-006</w:t>
+            </w:r>
+          </w:p>
+        </w:tc>
+        <w:tc>
+          <w:p>
+            <w:r>
+              <w:t xml:space="preserve">Queue offline changes with integrity hashes</w:t>
+            </w:r>
+          </w:p>
+        </w:tc>
+        <w:tc>
+          <w:p>
+            <w:r>
+              <w:t xml:space="preserve">HAZ-011</w:t>
+            </w:r>
+          </w:p>
+        </w:tc>
+      </w:tr>
+      <w:tr>
+        <w:tc>
+          <w:p>
+            <w:r>
+              <w:t xml:space="preserve">SRS-OFFL-011</w:t>
+            </w:r>
+          </w:p>
+        </w:tc>
+        <w:tc>
+          <w:p>
+            <w:r>
+              <w:t xml:space="preserve">Detect and store sync conflicts</w:t>
+            </w:r>
+          </w:p>
+        </w:tc>
+        <w:tc>
+          <w:p>
+            <w:r>
+              <w:t xml:space="preserve">HAZ-011</w:t>
+            </w:r>
+          </w:p>
+        </w:tc>
+      </w:tr>
+      <w:tr>
+        <w:tc>
+          <w:p>
+            <w:r>
+              <w:t xml:space="preserve">SRS-OFFL-012</w:t>
+            </w:r>
+          </w:p>
+        </w:tc>
+        <w:tc>
+          <w:p>
+            <w:r>
+              <w:t xml:space="preserve">Medical-critical conflicts require admin resolution</w:t>
+            </w:r>
+          </w:p>
+        </w:tc>
+        <w:tc>
+          <w:p>
+            <w:r>
+              <w:t xml:space="preserve">HAZ-011, HAZ-012</w:t>
+            </w:r>
+          </w:p>
+        </w:tc>
+      </w:tr>
+      <w:tr>
+        <w:tc>
+          <w:p>
+            <w:r>
+              <w:t xml:space="preserve">SRS-OFFL-014</w:t>
+            </w:r>
+          </w:p>
+        </w:tc>
+        <w:tc>
+          <w:p>
+            <w:r>
+              <w:t xml:space="preserve">Block treatment finalization offline</w:t>
+            </w:r>
+          </w:p>
+        </w:tc>
+        <w:tc>
+          <w:p>
+            <w:r>
+              <w:t xml:space="preserve">HAZ-015</w:t>
+            </w:r>
+          </w:p>
+        </w:tc>
+      </w:tr>
+      <w:tr>
+        <w:tc>
+          <w:p>
+            <w:r>
+              <w:t xml:space="preserve">SRS-CONT-003</w:t>
+            </w:r>
+          </w:p>
+        </w:tc>
+        <w:tc>
+          <w:p>
+            <w:r>
+              <w:t xml:space="preserve">Track parent-child treatment relationship</w:t>
+            </w:r>
+          </w:p>
+        </w:tc>
+        <w:tc>
+          <w:p>
+            <w:r>
+              <w:t xml:space="preserve">HAZ-016</w:t>
             </w:r>
           </w:p>
         </w:tc>
@@ -16256,7 +20266,7 @@
           <w:sz w:val="18"/>
           <w:szCs w:val="18"/>
         </w:rPr>
-        <w:t xml:space="preserve"># Install pandoc if not already installed</w:t>
+        <w:t xml:space="preserve"># Run the conversion script from project root</w:t>
       </w:r>
     </w:p>
     <w:p>
@@ -16270,164 +20280,40 @@
           <w:sz w:val="18"/>
           <w:szCs w:val="18"/>
         </w:rPr>
-        <w:t xml:space="preserve"># Windows: choco install pandoc</w:t>
-      </w:r>
-    </w:p>
-    <w:p>
-      <w:pPr>
-        <w:shd w:fill="F5F5F5"/>
-        <w:spacing w:after="0"/>
-      </w:pPr>
+        <w:t xml:space="preserve">node docs/convert-to-docx.js</w:t>
+      </w:r>
+    </w:p>
+    <w:p/>
+    <w:p>
+      <w:pPr>
+        <w:spacing w:after="120"/>
+      </w:pPr>
+      <w:r>
+        <w:t xml:space="preserve">This generates </w:t>
+      </w:r>
       <w:r>
         <w:rPr>
           <w:rFonts w:ascii="Courier New" w:cs="Courier New" w:eastAsia="Courier New" w:hAnsi="Courier New"/>
-          <w:sz w:val="18"/>
-          <w:szCs w:val="18"/>
+          <w:sz w:val="20"/>
+          <w:szCs w:val="20"/>
         </w:rPr>
-        <w:t xml:space="preserve"># macOS: brew install pandoc</w:t>
-      </w:r>
-    </w:p>
-    <w:p>
-      <w:pPr>
-        <w:shd w:fill="F5F5F5"/>
-        <w:spacing w:after="0"/>
-      </w:pPr>
+        <w:t xml:space="preserve">docs/ALA_SRS.docx</w:t>
+      </w:r>
+      <w:r>
+        <w:t xml:space="preserve"> using the </w:t>
+      </w:r>
       <w:r>
         <w:rPr>
           <w:rFonts w:ascii="Courier New" w:cs="Courier New" w:eastAsia="Courier New" w:hAnsi="Courier New"/>
-          <w:sz w:val="18"/>
-          <w:szCs w:val="18"/>
+          <w:sz w:val="20"/>
+          <w:szCs w:val="20"/>
         </w:rPr>
-        <w:t xml:space="preserve"># Linux: apt-get install pandoc</w:t>
-      </w:r>
-    </w:p>
-    <w:p>
-      <w:pPr>
-        <w:shd w:fill="F5F5F5"/>
-        <w:spacing w:after="0"/>
-      </w:pPr>
-      <w:r>
-        <w:rPr>
-          <w:rFonts w:ascii="Courier New" w:cs="Courier New" w:eastAsia="Courier New" w:hAnsi="Courier New"/>
-          <w:sz w:val="18"/>
-          <w:szCs w:val="18"/>
-        </w:rPr>
-        <w:t xml:space="preserve"> </w:t>
-      </w:r>
-    </w:p>
-    <w:p>
-      <w:pPr>
-        <w:shd w:fill="F5F5F5"/>
-        <w:spacing w:after="0"/>
-      </w:pPr>
-      <w:r>
-        <w:rPr>
-          <w:rFonts w:ascii="Courier New" w:cs="Courier New" w:eastAsia="Courier New" w:hAnsi="Courier New"/>
-          <w:sz w:val="18"/>
-          <w:szCs w:val="18"/>
-        </w:rPr>
-        <w:t xml:space="preserve"># Convert to Word</w:t>
-      </w:r>
-    </w:p>
-    <w:p>
-      <w:pPr>
-        <w:shd w:fill="F5F5F5"/>
-        <w:spacing w:after="0"/>
-      </w:pPr>
-      <w:r>
-        <w:rPr>
-          <w:rFonts w:ascii="Courier New" w:cs="Courier New" w:eastAsia="Courier New" w:hAnsi="Courier New"/>
-          <w:sz w:val="18"/>
-          <w:szCs w:val="18"/>
-        </w:rPr>
-        <w:t xml:space="preserve">pandoc docs/ALA_SRS.md -o docs/ALA_SRS.docx \</w:t>
-      </w:r>
-    </w:p>
-    <w:p>
-      <w:pPr>
-        <w:shd w:fill="F5F5F5"/>
-        <w:spacing w:after="0"/>
-      </w:pPr>
-      <w:r>
-        <w:rPr>
-          <w:rFonts w:ascii="Courier New" w:cs="Courier New" w:eastAsia="Courier New" w:hAnsi="Courier New"/>
-          <w:sz w:val="18"/>
-          <w:szCs w:val="18"/>
-        </w:rPr>
-        <w:t xml:space="preserve">  --reference-doc=docs/templates/srs-template.docx \</w:t>
-      </w:r>
-    </w:p>
-    <w:p>
-      <w:pPr>
-        <w:shd w:fill="F5F5F5"/>
-        <w:spacing w:after="0"/>
-      </w:pPr>
-      <w:r>
-        <w:rPr>
-          <w:rFonts w:ascii="Courier New" w:cs="Courier New" w:eastAsia="Courier New" w:hAnsi="Courier New"/>
-          <w:sz w:val="18"/>
-          <w:szCs w:val="18"/>
-        </w:rPr>
-        <w:t xml:space="preserve">  --toc \</w:t>
-      </w:r>
-    </w:p>
-    <w:p>
-      <w:pPr>
-        <w:shd w:fill="F5F5F5"/>
-        <w:spacing w:after="0"/>
-      </w:pPr>
-      <w:r>
-        <w:rPr>
-          <w:rFonts w:ascii="Courier New" w:cs="Courier New" w:eastAsia="Courier New" w:hAnsi="Courier New"/>
-          <w:sz w:val="18"/>
-          <w:szCs w:val="18"/>
-        </w:rPr>
-        <w:t xml:space="preserve">  --toc-depth=3</w:t>
-      </w:r>
-    </w:p>
-    <w:p>
-      <w:pPr>
-        <w:shd w:fill="F5F5F5"/>
-        <w:spacing w:after="0"/>
-      </w:pPr>
-      <w:r>
-        <w:rPr>
-          <w:rFonts w:ascii="Courier New" w:cs="Courier New" w:eastAsia="Courier New" w:hAnsi="Courier New"/>
-          <w:sz w:val="18"/>
-          <w:szCs w:val="18"/>
-        </w:rPr>
-        <w:t xml:space="preserve"> </w:t>
-      </w:r>
-    </w:p>
-    <w:p>
-      <w:pPr>
-        <w:shd w:fill="F5F5F5"/>
-        <w:spacing w:after="0"/>
-      </w:pPr>
-      <w:r>
-        <w:rPr>
-          <w:rFonts w:ascii="Courier New" w:cs="Courier New" w:eastAsia="Courier New" w:hAnsi="Courier New"/>
-          <w:sz w:val="18"/>
-          <w:szCs w:val="18"/>
-        </w:rPr>
-        <w:t xml:space="preserve"># Or simple conversion without template</w:t>
-      </w:r>
-    </w:p>
-    <w:p>
-      <w:pPr>
-        <w:shd w:fill="F5F5F5"/>
-        <w:spacing w:after="0"/>
-      </w:pPr>
-      <w:r>
-        <w:rPr>
-          <w:rFonts w:ascii="Courier New" w:cs="Courier New" w:eastAsia="Courier New" w:hAnsi="Courier New"/>
-          <w:sz w:val="18"/>
-          <w:szCs w:val="18"/>
-        </w:rPr>
-        <w:t xml:space="preserve">pandoc docs/ALA_SRS.md -o docs/ALA_SRS.docx</w:t>
-      </w:r>
-    </w:p>
-    <w:p/>
+        <w:t xml:space="preserve">docx</w:t>
+      </w:r>
+      <w:r>
+        <w:t xml:space="preserve"> npm library.</w:t>
+      </w:r>
+    </w:p>
     <w:p>
       <w:pPr>
         <w:pBdr>

</xml_diff>

<commit_message>
feat: add per-group and individual seed comments to removal tracking (#25)
- Add topGeneralComments, groupComments, individualSeedComment fields to Treatment model
- Create new RemovalTable component for cleaner table-based UI
- Refactor SeedRemoval page to use RemovalTable component
- Update RemovalProcedureForm with top general notes field
- Update SRS documentation with new requirements and traceability
- Add docx and marked dev dependencies for doc generation

🤖 Generated with [Claude Code](https://claude.com/claude-code)

Co-authored-by: amitaik <amit@alphataumedical.com>
Co-authored-by: Claude Opus 4.5 <noreply@anthropic.com>
</commit_message>
<xml_diff>
--- a/docs/ALA_SRS.docx
+++ b/docs/ALA_SRS.docx
@@ -121,7 +121,7 @@
         <w:tc>
           <w:p>
             <w:r>
-              <w:t xml:space="preserve">3.0</w:t>
+              <w:t xml:space="preserve">4.0</w:t>
             </w:r>
           </w:p>
         </w:tc>
@@ -141,7 +141,7 @@
         <w:tc>
           <w:p>
             <w:r>
-              <w:t xml:space="preserve">December 2025</w:t>
+              <w:t xml:space="preserve">January 2026</w:t>
             </w:r>
           </w:p>
         </w:tc>
@@ -456,6 +456,15 @@
     </w:p>
     <w:p>
       <w:pPr>
+        <w:spacing w:after="120"/>
+      </w:pPr>
+      <w:r>
+        <w:t xml:space="preserve">&lt;!-- AUTO-UPDATE:START revision_history --&gt;
+</w:t>
+      </w:r>
+    </w:p>
+    <w:p>
+      <w:pPr>
         <w:pStyle w:val="Heading2"/>
         <w:spacing w:before="240" w:after="120"/>
       </w:pPr>
@@ -632,8 +641,47 @@
           </w:p>
         </w:tc>
       </w:tr>
+      <w:tr>
+        <w:tc>
+          <w:p>
+            <w:r>
+              <w:t xml:space="preserve">4.0</w:t>
+            </w:r>
+          </w:p>
+        </w:tc>
+        <w:tc>
+          <w:p>
+            <w:r>
+              <w:t xml:space="preserve">January 2026</w:t>
+            </w:r>
+          </w:p>
+        </w:tc>
+        <w:tc>
+          <w:p>
+            <w:r>
+              <w:t xml:space="preserve">-</w:t>
+            </w:r>
+          </w:p>
+        </w:tc>
+        <w:tc>
+          <w:p>
+            <w:r>
+              <w:t xml:space="preserve">Major update: Added Offline Mode/PWA (Section 3.14), Treatment Continuation (Section 3.15), Enhanced Removal Procedure with Discrepancy Tracking (Section 3.8), new hazards (HAZ-011 to HAZ-016), updated data dictionary</w:t>
+            </w:r>
+          </w:p>
+        </w:tc>
+      </w:tr>
     </w:tbl>
     <w:p/>
+    <w:p>
+      <w:pPr>
+        <w:spacing w:after="120"/>
+      </w:pPr>
+      <w:r>
+        <w:t xml:space="preserve">&lt;!-- AUTO-UPDATE:END revision_history --&gt;
+</w:t>
+      </w:r>
+    </w:p>
     <w:p>
       <w:pPr>
         <w:pBdr>
@@ -687,7 +735,10 @@
         <w:spacing w:after="60"/>
       </w:pPr>
       <w:r>
-        <w:t xml:space="preserve">[System Features](#3-system-features)</w:t>
+        <w:t xml:space="preserve">[System Features](#3-system-features)
+- 3.1-3.13: Core Features
+- 3.14: [Offline Mode &amp; PWA Architecture](#314-offline-mode--pwa-architecture)
+- 3.15: [Treatment Continuation](#315-treatment-continuation)</w:t>
       </w:r>
     </w:p>
     <w:p>
@@ -6219,7 +6270,7 @@
         <w:spacing w:after="120"/>
       </w:pPr>
       <w:r>
-        <w:t xml:space="preserve">The system shall support tracking of seed removal procedures.</w:t>
+        <w:t xml:space="preserve">The system shall support tracking of seed removal procedures with comprehensive discrepancy tracking to document any difference between inserted and removed sources.</w:t>
       </w:r>
     </w:p>
     <w:p>
@@ -6228,7 +6279,222 @@
         <w:spacing w:before="240" w:after="120"/>
       </w:pPr>
       <w:r>
-        <w:t xml:space="preserve">3.8.2 Functional Requirements</w:t>
+        <w:t xml:space="preserve">3.8.2 Stimulus/Response Sequences</w:t>
+      </w:r>
+    </w:p>
+    <w:p>
+      <w:pPr>
+        <w:spacing w:after="120"/>
+      </w:pPr>
+      <w:r>
+        <w:rPr>
+          <w:b/>
+          <w:bCs/>
+        </w:rPr>
+        <w:t xml:space="preserve">Removal Procedure Flow:</w:t>
+      </w:r>
+    </w:p>
+    <w:p>
+      <w:pPr>
+        <w:pStyle w:val="ListParagraph"/>
+        <w:numPr>
+          <w:ilvl w:val="0"/>
+          <w:numId w:val="{default-numbering-0}"/>
+        </w:numPr>
+        <w:spacing w:after="60"/>
+      </w:pPr>
+      <w:r>
+        <w:t xml:space="preserve">User selects removal procedure for eligible treatment (30+ days post-insertion)</w:t>
+      </w:r>
+    </w:p>
+    <w:p>
+      <w:pPr>
+        <w:pStyle w:val="ListParagraph"/>
+        <w:numPr>
+          <w:ilvl w:val="0"/>
+          <w:numId w:val="{default-numbering-0}"/>
+        </w:numPr>
+        <w:spacing w:after="60"/>
+      </w:pPr>
+      <w:r>
+        <w:t xml:space="preserve">System loads applicators from original insertion</w:t>
+      </w:r>
+    </w:p>
+    <w:p>
+      <w:pPr>
+        <w:pStyle w:val="ListParagraph"/>
+        <w:numPr>
+          <w:ilvl w:val="0"/>
+          <w:numId w:val="{default-numbering-0}"/>
+        </w:numPr>
+        <w:spacing w:after="60"/>
+      </w:pPr>
+      <w:r>
+        <w:t xml:space="preserve">User marks applicators as removed (group removal)</w:t>
+      </w:r>
+    </w:p>
+    <w:p>
+      <w:pPr>
+        <w:pStyle w:val="ListParagraph"/>
+        <w:numPr>
+          <w:ilvl w:val="0"/>
+          <w:numId w:val="{default-numbering-0}"/>
+        </w:numPr>
+        <w:spacing w:after="60"/>
+      </w:pPr>
+      <w:r>
+        <w:t xml:space="preserve">User optionally tracks individual seed removals</w:t>
+      </w:r>
+    </w:p>
+    <w:p>
+      <w:pPr>
+        <w:pStyle w:val="ListParagraph"/>
+        <w:numPr>
+          <w:ilvl w:val="0"/>
+          <w:numId w:val="{default-numbering-0}"/>
+        </w:numPr>
+        <w:spacing w:after="60"/>
+      </w:pPr>
+      <w:r>
+        <w:t xml:space="preserve">System auto-calculates total sources removed</w:t>
+      </w:r>
+    </w:p>
+    <w:p>
+      <w:pPr>
+        <w:pStyle w:val="ListParagraph"/>
+        <w:numPr>
+          <w:ilvl w:val="0"/>
+          <w:numId w:val="{default-numbering-0}"/>
+        </w:numPr>
+        <w:spacing w:after="60"/>
+      </w:pPr>
+      <w:r>
+        <w:t xml:space="preserve">If discrepancy detected (removed ≠ inserted), user clarifies discrepancy</w:t>
+      </w:r>
+    </w:p>
+    <w:p>
+      <w:pPr>
+        <w:pStyle w:val="ListParagraph"/>
+        <w:numPr>
+          <w:ilvl w:val="0"/>
+          <w:numId w:val="{default-numbering-0}"/>
+        </w:numPr>
+        <w:spacing w:after="60"/>
+      </w:pPr>
+      <w:r>
+        <w:t xml:space="preserve">User completes removal procedure form</w:t>
+      </w:r>
+    </w:p>
+    <w:p>
+      <w:pPr>
+        <w:pStyle w:val="ListParagraph"/>
+        <w:numPr>
+          <w:ilvl w:val="0"/>
+          <w:numId w:val="{default-numbering-0}"/>
+        </w:numPr>
+        <w:spacing w:after="60"/>
+      </w:pPr>
+      <w:r>
+        <w:t xml:space="preserve">User finalizes treatment</w:t>
+      </w:r>
+    </w:p>
+    <w:p>
+      <w:pPr>
+        <w:spacing w:after="120"/>
+      </w:pPr>
+      <w:r>
+        <w:rPr>
+          <w:b/>
+          <w:bCs/>
+        </w:rPr>
+        <w:t xml:space="preserve">Discrepancy Clarification Flow:</w:t>
+      </w:r>
+    </w:p>
+    <w:p>
+      <w:pPr>
+        <w:pStyle w:val="ListParagraph"/>
+        <w:numPr>
+          <w:ilvl w:val="0"/>
+          <w:numId w:val="{default-numbering-0}"/>
+        </w:numPr>
+        <w:spacing w:after="60"/>
+      </w:pPr>
+      <w:r>
+        <w:t xml:space="preserve">System detects removed sources ≠ inserted sources</w:t>
+      </w:r>
+    </w:p>
+    <w:p>
+      <w:pPr>
+        <w:pStyle w:val="ListParagraph"/>
+        <w:numPr>
+          <w:ilvl w:val="0"/>
+          <w:numId w:val="{default-numbering-0}"/>
+        </w:numPr>
+        <w:spacing w:after="60"/>
+      </w:pPr>
+      <w:r>
+        <w:t xml:space="preserve">System displays discrepancy clarification section</w:t>
+      </w:r>
+    </w:p>
+    <w:p>
+      <w:pPr>
+        <w:pStyle w:val="ListParagraph"/>
+        <w:numPr>
+          <w:ilvl w:val="0"/>
+          <w:numId w:val="{default-numbering-0}"/>
+        </w:numPr>
+        <w:spacing w:after="60"/>
+      </w:pPr>
+      <w:r>
+        <w:t xml:space="preserve">User selects applicable categories (Lost, Retrieved to site, Remained in tissue, Other)</w:t>
+      </w:r>
+    </w:p>
+    <w:p>
+      <w:pPr>
+        <w:pStyle w:val="ListParagraph"/>
+        <w:numPr>
+          <w:ilvl w:val="0"/>
+          <w:numId w:val="{default-numbering-0}"/>
+        </w:numPr>
+        <w:spacing w:after="60"/>
+      </w:pPr>
+      <w:r>
+        <w:t xml:space="preserve">User enters amounts per category</w:t>
+      </w:r>
+    </w:p>
+    <w:p>
+      <w:pPr>
+        <w:pStyle w:val="ListParagraph"/>
+        <w:numPr>
+          <w:ilvl w:val="0"/>
+          <w:numId w:val="{default-numbering-0}"/>
+        </w:numPr>
+        <w:spacing w:after="60"/>
+      </w:pPr>
+      <w:r>
+        <w:t xml:space="preserve">System validates sum of amounts equals sources not removed</w:t>
+      </w:r>
+    </w:p>
+    <w:p>
+      <w:pPr>
+        <w:pStyle w:val="ListParagraph"/>
+        <w:numPr>
+          <w:ilvl w:val="0"/>
+          <w:numId w:val="{default-numbering-0}"/>
+        </w:numPr>
+        <w:spacing w:after="60"/>
+      </w:pPr>
+      <w:r>
+        <w:t xml:space="preserve">User provides comments per category as needed</w:t>
+      </w:r>
+    </w:p>
+    <w:p>
+      <w:pPr>
+        <w:pStyle w:val="Heading4"/>
+        <w:spacing w:before="240" w:after="120"/>
+      </w:pPr>
+      <w:r>
+        <w:t xml:space="preserve">3.8.3 Functional Requirements</w:t>
       </w:r>
     </w:p>
     <w:tbl>
@@ -6479,6 +6745,328 @@
           </w:p>
         </w:tc>
       </w:tr>
+      <w:tr>
+        <w:tc>
+          <w:p>
+            <w:r>
+              <w:t xml:space="preserve">SRS-RMVL-009</w:t>
+            </w:r>
+          </w:p>
+        </w:tc>
+        <w:tc>
+          <w:p>
+            <w:r>
+              <w:t xml:space="preserve">The system shall provide a removal procedure form for capturing removal details</w:t>
+            </w:r>
+          </w:p>
+        </w:tc>
+        <w:tc>
+          <w:p>
+            <w:r>
+              <w:t xml:space="preserve">High</w:t>
+            </w:r>
+          </w:p>
+        </w:tc>
+      </w:tr>
+      <w:tr>
+        <w:tc>
+          <w:p>
+            <w:r>
+              <w:t xml:space="preserve">SRS-RMVL-010</w:t>
+            </w:r>
+          </w:p>
+        </w:tc>
+        <w:tc>
+          <w:p>
+            <w:r>
+              <w:t xml:space="preserve">Removal procedure form shall capture: removal date, all-same-date flag</w:t>
+            </w:r>
+          </w:p>
+        </w:tc>
+        <w:tc>
+          <w:p>
+            <w:r>
+              <w:t xml:space="preserve">High</w:t>
+            </w:r>
+          </w:p>
+        </w:tc>
+      </w:tr>
+      <w:tr>
+        <w:tc>
+          <w:p>
+            <w:r>
+              <w:t xml:space="preserve">SRS-RMVL-011</w:t>
+            </w:r>
+          </w:p>
+        </w:tc>
+        <w:tc>
+          <w:p>
+            <w:r>
+              <w:t xml:space="preserve">If sources removed on different dates, system shall capture additional date and reason</w:t>
+            </w:r>
+          </w:p>
+        </w:tc>
+        <w:tc>
+          <w:p>
+            <w:r>
+              <w:t xml:space="preserve">High</w:t>
+            </w:r>
+          </w:p>
+        </w:tc>
+      </w:tr>
+      <w:tr>
+        <w:tc>
+          <w:p>
+            <w:r>
+              <w:t xml:space="preserve">SRS-RMVL-012</w:t>
+            </w:r>
+          </w:p>
+        </w:tc>
+        <w:tc>
+          <w:p>
+            <w:r>
+              <w:t xml:space="preserve">The system shall auto-calculate total sources removed from applicators + individual seeds</w:t>
+            </w:r>
+          </w:p>
+        </w:tc>
+        <w:tc>
+          <w:p>
+            <w:r>
+              <w:t xml:space="preserve">High</w:t>
+            </w:r>
+          </w:p>
+        </w:tc>
+      </w:tr>
+      <w:tr>
+        <w:tc>
+          <w:p>
+            <w:r>
+              <w:t xml:space="preserve">SRS-RMVL-013</w:t>
+            </w:r>
+          </w:p>
+        </w:tc>
+        <w:tc>
+          <w:p>
+            <w:r>
+              <w:t xml:space="preserve">The system shall detect discrepancy when removed sources ≠ inserted sources</w:t>
+            </w:r>
+          </w:p>
+        </w:tc>
+        <w:tc>
+          <w:p>
+            <w:r>
+              <w:t xml:space="preserve">Critical</w:t>
+            </w:r>
+          </w:p>
+        </w:tc>
+      </w:tr>
+      <w:tr>
+        <w:tc>
+          <w:p>
+            <w:r>
+              <w:t xml:space="preserve">SRS-RMVL-014</w:t>
+            </w:r>
+          </w:p>
+        </w:tc>
+        <w:tc>
+          <w:p>
+            <w:r>
+              <w:t xml:space="preserve">Discrepancy clarification shall track 4 categories: Lost, Retrieved to site, Remained in tissue (removal failure), Other</w:t>
+            </w:r>
+          </w:p>
+        </w:tc>
+        <w:tc>
+          <w:p>
+            <w:r>
+              <w:t xml:space="preserve">High</w:t>
+            </w:r>
+          </w:p>
+        </w:tc>
+      </w:tr>
+      <w:tr>
+        <w:tc>
+          <w:p>
+            <w:r>
+              <w:t xml:space="preserve">SRS-RMVL-015</w:t>
+            </w:r>
+          </w:p>
+        </w:tc>
+        <w:tc>
+          <w:p>
+            <w:r>
+              <w:t xml:space="preserve">Each discrepancy category shall include: checked flag, amount, and comment fields</w:t>
+            </w:r>
+          </w:p>
+        </w:tc>
+        <w:tc>
+          <w:p>
+            <w:r>
+              <w:t xml:space="preserve">High</w:t>
+            </w:r>
+          </w:p>
+        </w:tc>
+      </w:tr>
+      <w:tr>
+        <w:tc>
+          <w:p>
+            <w:r>
+              <w:t xml:space="preserve">SRS-RMVL-016</w:t>
+            </w:r>
+          </w:p>
+        </w:tc>
+        <w:tc>
+          <w:p>
+            <w:r>
+              <w:t xml:space="preserve">Sum of clarified amounts must equal the number of sources not removed</w:t>
+            </w:r>
+          </w:p>
+        </w:tc>
+        <w:tc>
+          <w:p>
+            <w:r>
+              <w:t xml:space="preserve">High</w:t>
+            </w:r>
+          </w:p>
+        </w:tc>
+      </w:tr>
+      <w:tr>
+        <w:tc>
+          <w:p>
+            <w:r>
+              <w:t xml:space="preserve">SRS-RMVL-017</w:t>
+            </w:r>
+          </w:p>
+        </w:tc>
+        <w:tc>
+          <w:p>
+            <w:r>
+              <w:t xml:space="preserve">The system shall support individual seed removal with predefined reasons</w:t>
+            </w:r>
+          </w:p>
+        </w:tc>
+        <w:tc>
+          <w:p>
+            <w:r>
+              <w:t xml:space="preserve">Medium</w:t>
+            </w:r>
+          </w:p>
+        </w:tc>
+      </w:tr>
+      <w:tr>
+        <w:tc>
+          <w:p>
+            <w:r>
+              <w:t xml:space="preserve">SRS-RMVL-018</w:t>
+            </w:r>
+          </w:p>
+        </w:tc>
+        <w:tc>
+          <w:p>
+            <w:r>
+              <w:t xml:space="preserve">Individual seed removal reasons shall include: Applicator rupture, Patient arrived from home, Other</w:t>
+            </w:r>
+          </w:p>
+        </w:tc>
+        <w:tc>
+          <w:p>
+            <w:r>
+              <w:t xml:space="preserve">Medium</w:t>
+            </w:r>
+          </w:p>
+        </w:tc>
+      </w:tr>
+      <w:tr>
+        <w:tc>
+          <w:p>
+            <w:r>
+              <w:t xml:space="preserve">SRS-RMVL-019</w:t>
+            </w:r>
+          </w:p>
+        </w:tc>
+        <w:tc>
+          <w:p>
+            <w:r>
+              <w:t xml:space="preserve">The system shall calculate removal progress from applicator removals + individual seed removals</w:t>
+            </w:r>
+          </w:p>
+        </w:tc>
+        <w:tc>
+          <w:p>
+            <w:r>
+              <w:t xml:space="preserve">High</w:t>
+            </w:r>
+          </w:p>
+        </w:tc>
+      </w:tr>
+      <w:tr>
+        <w:tc>
+          <w:p>
+            <w:r>
+              <w:t xml:space="preserve">SRS-RMVL-020</w:t>
+            </w:r>
+          </w:p>
+        </w:tc>
+        <w:tc>
+          <w:p>
+            <w:r>
+              <w:t xml:space="preserve">The system shall allow treatment completion with missing sources when properly documented</w:t>
+            </w:r>
+          </w:p>
+        </w:tc>
+        <w:tc>
+          <w:p>
+            <w:r>
+              <w:t xml:space="preserve">Medium</w:t>
+            </w:r>
+          </w:p>
+        </w:tc>
+      </w:tr>
+      <w:tr>
+        <w:tc>
+          <w:p>
+            <w:r>
+              <w:t xml:space="preserve">SRS-RMVL-021</w:t>
+            </w:r>
+          </w:p>
+        </w:tc>
+        <w:tc>
+          <w:p>
+            <w:r>
+              <w:t xml:space="preserve">The system shall store discrepancy clarification data as JSON</w:t>
+            </w:r>
+          </w:p>
+        </w:tc>
+        <w:tc>
+          <w:p>
+            <w:r>
+              <w:t xml:space="preserve">High</w:t>
+            </w:r>
+          </w:p>
+        </w:tc>
+      </w:tr>
+      <w:tr>
+        <w:tc>
+          <w:p>
+            <w:r>
+              <w:t xml:space="preserve">SRS-RMVL-022</w:t>
+            </w:r>
+          </w:p>
+        </w:tc>
+        <w:tc>
+          <w:p>
+            <w:r>
+              <w:t xml:space="preserve">The system shall store individual seed removal notes as JSON</w:t>
+            </w:r>
+          </w:p>
+        </w:tc>
+        <w:tc>
+          <w:p>
+            <w:r>
+              <w:t xml:space="preserve">Medium</w:t>
+            </w:r>
+          </w:p>
+        </w:tc>
+      </w:tr>
     </w:tbl>
     <w:p/>
     <w:p>
@@ -7617,6 +8205,1527 @@
           <w:p>
             <w:r>
               <w:t xml:space="preserve">Activity per seed shall be retrieved from Priority ORDERS data</w:t>
+            </w:r>
+          </w:p>
+        </w:tc>
+        <w:tc>
+          <w:p>
+            <w:r>
+              <w:t xml:space="preserve">High</w:t>
+            </w:r>
+          </w:p>
+        </w:tc>
+      </w:tr>
+    </w:tbl>
+    <w:p/>
+    <w:p>
+      <w:pPr>
+        <w:pBdr>
+          <w:bottom w:val="single" w:color="999999" w:sz="6"/>
+        </w:pBdr>
+        <w:spacing w:before="120" w:after="120"/>
+      </w:pPr>
+    </w:p>
+    <w:p>
+      <w:pPr>
+        <w:pStyle w:val="Heading3"/>
+        <w:spacing w:before="240" w:after="120"/>
+      </w:pPr>
+      <w:r>
+        <w:t xml:space="preserve">3.14 Offline Mode &amp; PWA Architecture</w:t>
+      </w:r>
+    </w:p>
+    <w:p>
+      <w:pPr>
+        <w:pStyle w:val="Heading4"/>
+        <w:spacing w:before="240" w:after="120"/>
+      </w:pPr>
+      <w:r>
+        <w:t xml:space="preserve">3.14.1 Description and Priority</w:t>
+      </w:r>
+    </w:p>
+    <w:p>
+      <w:pPr>
+        <w:spacing w:after="120"/>
+      </w:pPr>
+      <w:r>
+        <w:rPr>
+          <w:b/>
+          <w:bCs/>
+        </w:rPr>
+        <w:t xml:space="preserve">Priority:</w:t>
+      </w:r>
+      <w:r>
+        <w:t xml:space="preserve"> Critical</w:t>
+      </w:r>
+    </w:p>
+    <w:p>
+      <w:pPr>
+        <w:spacing w:after="120"/>
+      </w:pPr>
+      <w:r>
+        <w:t xml:space="preserve">The system shall implement Progressive Web App (PWA) capabilities enabling offline operation with HIPAA-compliant data encryption and automatic synchronization when connectivity is restored.</w:t>
+      </w:r>
+    </w:p>
+    <w:p>
+      <w:pPr>
+        <w:pStyle w:val="Heading4"/>
+        <w:spacing w:before="240" w:after="120"/>
+      </w:pPr>
+      <w:r>
+        <w:t xml:space="preserve">3.14.2 Stimulus/Response Sequences</w:t>
+      </w:r>
+    </w:p>
+    <w:p>
+      <w:pPr>
+        <w:spacing w:after="120"/>
+      </w:pPr>
+      <w:r>
+        <w:rPr>
+          <w:b/>
+          <w:bCs/>
+        </w:rPr>
+        <w:t xml:space="preserve">Offline Download Flow:</w:t>
+      </w:r>
+    </w:p>
+    <w:p>
+      <w:pPr>
+        <w:pStyle w:val="ListParagraph"/>
+        <w:numPr>
+          <w:ilvl w:val="0"/>
+          <w:numId w:val="{default-numbering-0}"/>
+        </w:numPr>
+        <w:spacing w:after="60"/>
+      </w:pPr>
+      <w:r>
+        <w:t xml:space="preserve">User selects treatment for offline use</w:t>
+      </w:r>
+    </w:p>
+    <w:p>
+      <w:pPr>
+        <w:pStyle w:val="ListParagraph"/>
+        <w:numPr>
+          <w:ilvl w:val="0"/>
+          <w:numId w:val="{default-numbering-0}"/>
+        </w:numPr>
+        <w:spacing w:after="60"/>
+      </w:pPr>
+      <w:r>
+        <w:t xml:space="preserve">System validates user has site access</w:t>
+      </w:r>
+    </w:p>
+    <w:p>
+      <w:pPr>
+        <w:pStyle w:val="ListParagraph"/>
+        <w:numPr>
+          <w:ilvl w:val="0"/>
+          <w:numId w:val="{default-numbering-0}"/>
+        </w:numPr>
+        <w:spacing w:after="60"/>
+      </w:pPr>
+      <w:r>
+        <w:t xml:space="preserve">System downloads treatment bundle (treatment + applicators)</w:t>
+      </w:r>
+    </w:p>
+    <w:p>
+      <w:pPr>
+        <w:pStyle w:val="ListParagraph"/>
+        <w:numPr>
+          <w:ilvl w:val="0"/>
+          <w:numId w:val="{default-numbering-0}"/>
+        </w:numPr>
+        <w:spacing w:after="60"/>
+      </w:pPr>
+      <w:r>
+        <w:t xml:space="preserve">System encrypts PHI using AES-256-GCM</w:t>
+      </w:r>
+    </w:p>
+    <w:p>
+      <w:pPr>
+        <w:pStyle w:val="ListParagraph"/>
+        <w:numPr>
+          <w:ilvl w:val="0"/>
+          <w:numId w:val="{default-numbering-0}"/>
+        </w:numPr>
+        <w:spacing w:after="60"/>
+      </w:pPr>
+      <w:r>
+        <w:t xml:space="preserve">System stores encrypted data in IndexedDB</w:t>
+      </w:r>
+    </w:p>
+    <w:p>
+      <w:pPr>
+        <w:pStyle w:val="ListParagraph"/>
+        <w:numPr>
+          <w:ilvl w:val="0"/>
+          <w:numId w:val="{default-numbering-0}"/>
+        </w:numPr>
+        <w:spacing w:after="60"/>
+      </w:pPr>
+      <w:r>
+        <w:t xml:space="preserve">Bundle marked with 24-hour expiry</w:t>
+      </w:r>
+    </w:p>
+    <w:p>
+      <w:pPr>
+        <w:spacing w:after="120"/>
+      </w:pPr>
+      <w:r>
+        <w:rPr>
+          <w:b/>
+          <w:bCs/>
+        </w:rPr>
+        <w:t xml:space="preserve">Offline Operation Flow:</w:t>
+      </w:r>
+    </w:p>
+    <w:p>
+      <w:pPr>
+        <w:pStyle w:val="ListParagraph"/>
+        <w:numPr>
+          <w:ilvl w:val="0"/>
+          <w:numId w:val="{default-numbering-0}"/>
+        </w:numPr>
+        <w:spacing w:after="60"/>
+      </w:pPr>
+      <w:r>
+        <w:t xml:space="preserve">Network connectivity lost (or user goes offline)</w:t>
+      </w:r>
+    </w:p>
+    <w:p>
+      <w:pPr>
+        <w:pStyle w:val="ListParagraph"/>
+        <w:numPr>
+          <w:ilvl w:val="0"/>
+          <w:numId w:val="{default-numbering-0}"/>
+        </w:numPr>
+        <w:spacing w:after="60"/>
+      </w:pPr>
+      <w:r>
+        <w:t xml:space="preserve">System displays offline status banner</w:t>
+      </w:r>
+    </w:p>
+    <w:p>
+      <w:pPr>
+        <w:pStyle w:val="ListParagraph"/>
+        <w:numPr>
+          <w:ilvl w:val="0"/>
+          <w:numId w:val="{default-numbering-0}"/>
+        </w:numPr>
+        <w:spacing w:after="60"/>
+      </w:pPr>
+      <w:r>
+        <w:t xml:space="preserve">User can view downloaded treatments</w:t>
+      </w:r>
+    </w:p>
+    <w:p>
+      <w:pPr>
+        <w:pStyle w:val="ListParagraph"/>
+        <w:numPr>
+          <w:ilvl w:val="0"/>
+          <w:numId w:val="{default-numbering-0}"/>
+        </w:numPr>
+        <w:spacing w:after="60"/>
+      </w:pPr>
+      <w:r>
+        <w:t xml:space="preserve">User can add/update applicators offline</w:t>
+      </w:r>
+    </w:p>
+    <w:p>
+      <w:pPr>
+        <w:pStyle w:val="ListParagraph"/>
+        <w:numPr>
+          <w:ilvl w:val="0"/>
+          <w:numId w:val="{default-numbering-0}"/>
+        </w:numPr>
+        <w:spacing w:after="60"/>
+      </w:pPr>
+      <w:r>
+        <w:t xml:space="preserve">Changes queued with SHA-256 integrity hashes</w:t>
+      </w:r>
+    </w:p>
+    <w:p>
+      <w:pPr>
+        <w:pStyle w:val="ListParagraph"/>
+        <w:numPr>
+          <w:ilvl w:val="0"/>
+          <w:numId w:val="{default-numbering-0}"/>
+        </w:numPr>
+        <w:spacing w:after="60"/>
+      </w:pPr>
+      <w:r>
+        <w:t xml:space="preserve">Finalization BLOCKED until online</w:t>
+      </w:r>
+    </w:p>
+    <w:p>
+      <w:pPr>
+        <w:spacing w:after="120"/>
+      </w:pPr>
+      <w:r>
+        <w:rPr>
+          <w:b/>
+          <w:bCs/>
+        </w:rPr>
+        <w:t xml:space="preserve">Sync Flow (Reconnection):</w:t>
+      </w:r>
+    </w:p>
+    <w:p>
+      <w:pPr>
+        <w:pStyle w:val="ListParagraph"/>
+        <w:numPr>
+          <w:ilvl w:val="0"/>
+          <w:numId w:val="{default-numbering-0}"/>
+        </w:numPr>
+        <w:spacing w:after="60"/>
+      </w:pPr>
+      <w:r>
+        <w:t xml:space="preserve">Network connectivity restored</w:t>
+      </w:r>
+    </w:p>
+    <w:p>
+      <w:pPr>
+        <w:pStyle w:val="ListParagraph"/>
+        <w:numPr>
+          <w:ilvl w:val="0"/>
+          <w:numId w:val="{default-numbering-0}"/>
+        </w:numPr>
+        <w:spacing w:after="60"/>
+      </w:pPr>
+      <w:r>
+        <w:t xml:space="preserve">System auto-triggers sync</w:t>
+      </w:r>
+    </w:p>
+    <w:p>
+      <w:pPr>
+        <w:pStyle w:val="ListParagraph"/>
+        <w:numPr>
+          <w:ilvl w:val="0"/>
+          <w:numId w:val="{default-numbering-0}"/>
+        </w:numPr>
+        <w:spacing w:after="60"/>
+      </w:pPr>
+      <w:r>
+        <w:t xml:space="preserve">Pending changes pushed to server (idempotent)</w:t>
+      </w:r>
+    </w:p>
+    <w:p>
+      <w:pPr>
+        <w:pStyle w:val="ListParagraph"/>
+        <w:numPr>
+          <w:ilvl w:val="0"/>
+          <w:numId w:val="{default-numbering-0}"/>
+        </w:numPr>
+        <w:spacing w:after="60"/>
+      </w:pPr>
+      <w:r>
+        <w:t xml:space="preserve">Server validates and detects conflicts</w:t>
+      </w:r>
+    </w:p>
+    <w:p>
+      <w:pPr>
+        <w:pStyle w:val="ListParagraph"/>
+        <w:numPr>
+          <w:ilvl w:val="0"/>
+          <w:numId w:val="{default-numbering-0}"/>
+        </w:numPr>
+        <w:spacing w:after="60"/>
+      </w:pPr>
+      <w:r>
+        <w:t xml:space="preserve">Conflicts stored for resolution</w:t>
+      </w:r>
+    </w:p>
+    <w:p>
+      <w:pPr>
+        <w:pStyle w:val="ListParagraph"/>
+        <w:numPr>
+          <w:ilvl w:val="0"/>
+          <w:numId w:val="{default-numbering-0}"/>
+        </w:numPr>
+        <w:spacing w:after="60"/>
+      </w:pPr>
+      <w:r>
+        <w:t xml:space="preserve">Medical-critical conflicts require admin resolution</w:t>
+      </w:r>
+    </w:p>
+    <w:p>
+      <w:pPr>
+        <w:pStyle w:val="Heading4"/>
+        <w:spacing w:before="240" w:after="120"/>
+      </w:pPr>
+      <w:r>
+        <w:t xml:space="preserve">3.14.3 Functional Requirements</w:t>
+      </w:r>
+    </w:p>
+    <w:tbl>
+      <w:tblPr>
+        <w:tblW w:type="pct" w:w="100%"/>
+        <w:tblBorders>
+          <w:top w:val="single" w:color="auto" w:sz="4"/>
+          <w:left w:val="single" w:color="auto" w:sz="4"/>
+          <w:bottom w:val="single" w:color="auto" w:sz="4"/>
+          <w:right w:val="single" w:color="auto" w:sz="4"/>
+          <w:insideH w:val="single" w:color="auto" w:sz="4"/>
+          <w:insideV w:val="single" w:color="auto" w:sz="4"/>
+        </w:tblBorders>
+      </w:tblPr>
+      <w:tblGrid>
+        <w:gridCol w:w="100"/>
+        <w:gridCol w:w="100"/>
+        <w:gridCol w:w="100"/>
+      </w:tblGrid>
+      <w:tr>
+        <w:trPr>
+          <w:tblHeader/>
+        </w:trPr>
+        <w:tc>
+          <w:tcPr>
+            <w:shd w:fill="E0E0E0"/>
+          </w:tcPr>
+          <w:p>
+            <w:r>
+              <w:rPr>
+                <w:b/>
+                <w:bCs/>
+              </w:rPr>
+              <w:t xml:space="preserve">ID</w:t>
+            </w:r>
+          </w:p>
+        </w:tc>
+        <w:tc>
+          <w:tcPr>
+            <w:shd w:fill="E0E0E0"/>
+          </w:tcPr>
+          <w:p>
+            <w:r>
+              <w:rPr>
+                <w:b/>
+                <w:bCs/>
+              </w:rPr>
+              <w:t xml:space="preserve">Requirement</w:t>
+            </w:r>
+          </w:p>
+        </w:tc>
+        <w:tc>
+          <w:tcPr>
+            <w:shd w:fill="E0E0E0"/>
+          </w:tcPr>
+          <w:p>
+            <w:r>
+              <w:rPr>
+                <w:b/>
+                <w:bCs/>
+              </w:rPr>
+              <w:t xml:space="preserve">Priority</w:t>
+            </w:r>
+          </w:p>
+        </w:tc>
+      </w:tr>
+      <w:tr>
+        <w:tc>
+          <w:p>
+            <w:r>
+              <w:t xml:space="preserve">SRS-OFFL-001</w:t>
+            </w:r>
+          </w:p>
+        </w:tc>
+        <w:tc>
+          <w:p>
+            <w:r>
+              <w:t xml:space="preserve">The system shall implement Progressive Web App (PWA) architecture with service workers</w:t>
+            </w:r>
+          </w:p>
+        </w:tc>
+        <w:tc>
+          <w:p>
+            <w:r>
+              <w:t xml:space="preserve">Critical</w:t>
+            </w:r>
+          </w:p>
+        </w:tc>
+      </w:tr>
+      <w:tr>
+        <w:tc>
+          <w:p>
+            <w:r>
+              <w:t xml:space="preserve">SRS-OFFL-002</w:t>
+            </w:r>
+          </w:p>
+        </w:tc>
+        <w:tc>
+          <w:p>
+            <w:r>
+              <w:t xml:space="preserve">The system shall use IndexedDB for offline data storage via Dexie.js</w:t>
+            </w:r>
+          </w:p>
+        </w:tc>
+        <w:tc>
+          <w:p>
+            <w:r>
+              <w:t xml:space="preserve">Critical</w:t>
+            </w:r>
+          </w:p>
+        </w:tc>
+      </w:tr>
+      <w:tr>
+        <w:tc>
+          <w:p>
+            <w:r>
+              <w:t xml:space="preserve">SRS-OFFL-003</w:t>
+            </w:r>
+          </w:p>
+        </w:tc>
+        <w:tc>
+          <w:p>
+            <w:r>
+              <w:t xml:space="preserve">The system shall encrypt PHI at rest using AES-256-GCM (HIPAA 2025 compliant)</w:t>
+            </w:r>
+          </w:p>
+        </w:tc>
+        <w:tc>
+          <w:p>
+            <w:r>
+              <w:t xml:space="preserve">Critical</w:t>
+            </w:r>
+          </w:p>
+        </w:tc>
+      </w:tr>
+      <w:tr>
+        <w:tc>
+          <w:p>
+            <w:r>
+              <w:t xml:space="preserve">SRS-OFFL-004</w:t>
+            </w:r>
+          </w:p>
+        </w:tc>
+        <w:tc>
+          <w:p>
+            <w:r>
+              <w:t xml:space="preserve">The system shall use PBKDF2 key derivation with 100,000 iterations (OWASP 2024)</w:t>
+            </w:r>
+          </w:p>
+        </w:tc>
+        <w:tc>
+          <w:p>
+            <w:r>
+              <w:t xml:space="preserve">Critical</w:t>
+            </w:r>
+          </w:p>
+        </w:tc>
+      </w:tr>
+      <w:tr>
+        <w:tc>
+          <w:p>
+            <w:r>
+              <w:t xml:space="preserve">SRS-OFFL-005</w:t>
+            </w:r>
+          </w:p>
+        </w:tc>
+        <w:tc>
+          <w:p>
+            <w:r>
+              <w:t xml:space="preserve">The system shall detect and track network connectivity status in real-time</w:t>
+            </w:r>
+          </w:p>
+        </w:tc>
+        <w:tc>
+          <w:p>
+            <w:r>
+              <w:t xml:space="preserve">High</w:t>
+            </w:r>
+          </w:p>
+        </w:tc>
+      </w:tr>
+      <w:tr>
+        <w:tc>
+          <w:p>
+            <w:r>
+              <w:t xml:space="preserve">SRS-OFFL-006</w:t>
+            </w:r>
+          </w:p>
+        </w:tc>
+        <w:tc>
+          <w:p>
+            <w:r>
+              <w:t xml:space="preserve">The system shall queue offline changes with SHA-256 integrity hashes</w:t>
+            </w:r>
+          </w:p>
+        </w:tc>
+        <w:tc>
+          <w:p>
+            <w:r>
+              <w:t xml:space="preserve">Critical</w:t>
+            </w:r>
+          </w:p>
+        </w:tc>
+      </w:tr>
+      <w:tr>
+        <w:tc>
+          <w:p>
+            <w:r>
+              <w:t xml:space="preserve">SRS-OFFL-007</w:t>
+            </w:r>
+          </w:p>
+        </w:tc>
+        <w:tc>
+          <w:p>
+            <w:r>
+              <w:t xml:space="preserve">The system shall auto-sync pending changes when network connectivity restores</w:t>
+            </w:r>
+          </w:p>
+        </w:tc>
+        <w:tc>
+          <w:p>
+            <w:r>
+              <w:t xml:space="preserve">High</w:t>
+            </w:r>
+          </w:p>
+        </w:tc>
+      </w:tr>
+      <w:tr>
+        <w:tc>
+          <w:p>
+            <w:r>
+              <w:t xml:space="preserve">SRS-OFFL-008</w:t>
+            </w:r>
+          </w:p>
+        </w:tc>
+        <w:tc>
+          <w:p>
+            <w:r>
+              <w:t xml:space="preserve">The system shall implement exponential backoff retry (1s initial, 60s max, 5 retries)</w:t>
+            </w:r>
+          </w:p>
+        </w:tc>
+        <w:tc>
+          <w:p>
+            <w:r>
+              <w:t xml:space="preserve">High</w:t>
+            </w:r>
+          </w:p>
+        </w:tc>
+      </w:tr>
+      <w:tr>
+        <w:tc>
+          <w:p>
+            <w:r>
+              <w:t xml:space="preserve">SRS-OFFL-009</w:t>
+            </w:r>
+          </w:p>
+        </w:tc>
+        <w:tc>
+          <w:p>
+            <w:r>
+              <w:t xml:space="preserve">The system shall support treatment bundle download for offline use</w:t>
+            </w:r>
+          </w:p>
+        </w:tc>
+        <w:tc>
+          <w:p>
+            <w:r>
+              <w:t xml:space="preserve">High</w:t>
+            </w:r>
+          </w:p>
+        </w:tc>
+      </w:tr>
+      <w:tr>
+        <w:tc>
+          <w:p>
+            <w:r>
+              <w:t xml:space="preserve">SRS-OFFL-010</w:t>
+            </w:r>
+          </w:p>
+        </w:tc>
+        <w:tc>
+          <w:p>
+            <w:r>
+              <w:t xml:space="preserve">Offline bundles shall expire after 24 hours</w:t>
+            </w:r>
+          </w:p>
+        </w:tc>
+        <w:tc>
+          <w:p>
+            <w:r>
+              <w:t xml:space="preserve">High</w:t>
+            </w:r>
+          </w:p>
+        </w:tc>
+      </w:tr>
+      <w:tr>
+        <w:tc>
+          <w:p>
+            <w:r>
+              <w:t xml:space="preserve">SRS-OFFL-011</w:t>
+            </w:r>
+          </w:p>
+        </w:tc>
+        <w:tc>
+          <w:p>
+            <w:r>
+              <w:t xml:space="preserve">The system shall detect and store sync conflicts for resolution</w:t>
+            </w:r>
+          </w:p>
+        </w:tc>
+        <w:tc>
+          <w:p>
+            <w:r>
+              <w:t xml:space="preserve">Critical</w:t>
+            </w:r>
+          </w:p>
+        </w:tc>
+      </w:tr>
+      <w:tr>
+        <w:tc>
+          <w:p>
+            <w:r>
+              <w:t xml:space="preserve">SRS-OFFL-012</w:t>
+            </w:r>
+          </w:p>
+        </w:tc>
+        <w:tc>
+          <w:p>
+            <w:r>
+              <w:t xml:space="preserve">Medical-critical status conflicts (INSERTED, FAULTY) shall require admin resolution</w:t>
+            </w:r>
+          </w:p>
+        </w:tc>
+        <w:tc>
+          <w:p>
+            <w:r>
+              <w:t xml:space="preserve">Critical</w:t>
+            </w:r>
+          </w:p>
+        </w:tc>
+      </w:tr>
+      <w:tr>
+        <w:tc>
+          <w:p>
+            <w:r>
+              <w:t xml:space="preserve">SRS-OFFL-013</w:t>
+            </w:r>
+          </w:p>
+        </w:tc>
+        <w:tc>
+          <w:p>
+            <w:r>
+              <w:t xml:space="preserve">The system shall maintain offline audit log with device ID and timestamps</w:t>
+            </w:r>
+          </w:p>
+        </w:tc>
+        <w:tc>
+          <w:p>
+            <w:r>
+              <w:t xml:space="preserve">Critical</w:t>
+            </w:r>
+          </w:p>
+        </w:tc>
+      </w:tr>
+      <w:tr>
+        <w:tc>
+          <w:p>
+            <w:r>
+              <w:t xml:space="preserve">SRS-OFFL-014</w:t>
+            </w:r>
+          </w:p>
+        </w:tc>
+        <w:tc>
+          <w:p>
+            <w:r>
+              <w:t xml:space="preserve">Treatment finalization shall be BLOCKED while offline (requires digital signature)</w:t>
+            </w:r>
+          </w:p>
+        </w:tc>
+        <w:tc>
+          <w:p>
+            <w:r>
+              <w:t xml:space="preserve">Critical</w:t>
+            </w:r>
+          </w:p>
+        </w:tc>
+      </w:tr>
+      <w:tr>
+        <w:tc>
+          <w:p>
+            <w:r>
+              <w:t xml:space="preserve">SRS-OFFL-015</w:t>
+            </w:r>
+          </w:p>
+        </w:tc>
+        <w:tc>
+          <w:p>
+            <w:r>
+              <w:t xml:space="preserve">The system shall support clock synchronization with server (5-minute tolerance)</w:t>
+            </w:r>
+          </w:p>
+        </w:tc>
+        <w:tc>
+          <w:p>
+            <w:r>
+              <w:t xml:space="preserve">High</w:t>
+            </w:r>
+          </w:p>
+        </w:tc>
+      </w:tr>
+      <w:tr>
+        <w:tc>
+          <w:p>
+            <w:r>
+              <w:t xml:space="preserve">SRS-OFFL-016</w:t>
+            </w:r>
+          </w:p>
+        </w:tc>
+        <w:tc>
+          <w:p>
+            <w:r>
+              <w:t xml:space="preserve">The system shall track and display storage usage statistics</w:t>
+            </w:r>
+          </w:p>
+        </w:tc>
+        <w:tc>
+          <w:p>
+            <w:r>
+              <w:t xml:space="preserve">Medium</w:t>
+            </w:r>
+          </w:p>
+        </w:tc>
+      </w:tr>
+      <w:tr>
+        <w:tc>
+          <w:p>
+            <w:r>
+              <w:t xml:space="preserve">SRS-OFFL-017</w:t>
+            </w:r>
+          </w:p>
+        </w:tc>
+        <w:tc>
+          <w:p>
+            <w:r>
+              <w:t xml:space="preserve">The system shall warn users at 80% storage capacity</w:t>
+            </w:r>
+          </w:p>
+        </w:tc>
+        <w:tc>
+          <w:p>
+            <w:r>
+              <w:t xml:space="preserve">Medium</w:t>
+            </w:r>
+          </w:p>
+        </w:tc>
+      </w:tr>
+      <w:tr>
+        <w:tc>
+          <w:p>
+            <w:r>
+              <w:t xml:space="preserve">SRS-OFFL-018</w:t>
+            </w:r>
+          </w:p>
+        </w:tc>
+        <w:tc>
+          <w:p>
+            <w:r>
+              <w:t xml:space="preserve">The system shall auto-delete expired offline bundles</w:t>
+            </w:r>
+          </w:p>
+        </w:tc>
+        <w:tc>
+          <w:p>
+            <w:r>
+              <w:t xml:space="preserve">Medium</w:t>
+            </w:r>
+          </w:p>
+        </w:tc>
+      </w:tr>
+      <w:tr>
+        <w:tc>
+          <w:p>
+            <w:r>
+              <w:t xml:space="preserve">SRS-OFFL-019</w:t>
+            </w:r>
+          </w:p>
+        </w:tc>
+        <w:tc>
+          <w:p>
+            <w:r>
+              <w:t xml:space="preserve">The system shall request persistent storage permission from browser</w:t>
+            </w:r>
+          </w:p>
+        </w:tc>
+        <w:tc>
+          <w:p>
+            <w:r>
+              <w:t xml:space="preserve">Medium</w:t>
+            </w:r>
+          </w:p>
+        </w:tc>
+      </w:tr>
+      <w:tr>
+        <w:tc>
+          <w:p>
+            <w:r>
+              <w:t xml:space="preserve">SRS-OFFL-020</w:t>
+            </w:r>
+          </w:p>
+        </w:tc>
+        <w:tc>
+          <w:p>
+            <w:r>
+              <w:t xml:space="preserve">The system shall display offline status banner with pending change count</w:t>
+            </w:r>
+          </w:p>
+        </w:tc>
+        <w:tc>
+          <w:p>
+            <w:r>
+              <w:t xml:space="preserve">High</w:t>
+            </w:r>
+          </w:p>
+        </w:tc>
+      </w:tr>
+      <w:tr>
+        <w:tc>
+          <w:p>
+            <w:r>
+              <w:t xml:space="preserve">SRS-OFFL-021</w:t>
+            </w:r>
+          </w:p>
+        </w:tc>
+        <w:tc>
+          <w:p>
+            <w:r>
+              <w:t xml:space="preserve">The system shall provide manual sync trigger button</w:t>
+            </w:r>
+          </w:p>
+        </w:tc>
+        <w:tc>
+          <w:p>
+            <w:r>
+              <w:t xml:space="preserve">Medium</w:t>
+            </w:r>
+          </w:p>
+        </w:tc>
+      </w:tr>
+      <w:tr>
+        <w:tc>
+          <w:p>
+            <w:r>
+              <w:t xml:space="preserve">SRS-OFFL-022</w:t>
+            </w:r>
+          </w:p>
+        </w:tc>
+        <w:tc>
+          <w:p>
+            <w:r>
+              <w:t xml:space="preserve">The system shall implement user-controlled app updates (no auto-update during treatment)</w:t>
+            </w:r>
+          </w:p>
+        </w:tc>
+        <w:tc>
+          <w:p>
+            <w:r>
+              <w:t xml:space="preserve">Critical</w:t>
+            </w:r>
+          </w:p>
+        </w:tc>
+      </w:tr>
+      <w:tr>
+        <w:tc>
+          <w:p>
+            <w:r>
+              <w:t xml:space="preserve">SRS-OFFL-023</w:t>
+            </w:r>
+          </w:p>
+        </w:tc>
+        <w:tc>
+          <w:p>
+            <w:r>
+              <w:t xml:space="preserve">Encrypted fields shall include: patientName, subjectId, surgeon, serialNumber, comments, removalComments</w:t>
+            </w:r>
+          </w:p>
+        </w:tc>
+        <w:tc>
+          <w:p>
+            <w:r>
+              <w:t xml:space="preserve">Critical</w:t>
+            </w:r>
+          </w:p>
+        </w:tc>
+      </w:tr>
+      <w:tr>
+        <w:tc>
+          <w:p>
+            <w:r>
+              <w:t xml:space="preserve">SRS-OFFL-024</w:t>
+            </w:r>
+          </w:p>
+        </w:tc>
+        <w:tc>
+          <w:p>
+            <w:r>
+              <w:t xml:space="preserve">The system shall support idempotent sync using change hashes (prevent duplicate processing)</w:t>
+            </w:r>
+          </w:p>
+        </w:tc>
+        <w:tc>
+          <w:p>
+            <w:r>
+              <w:t xml:space="preserve">High</w:t>
+            </w:r>
+          </w:p>
+        </w:tc>
+      </w:tr>
+      <w:tr>
+        <w:tc>
+          <w:p>
+            <w:r>
+              <w:t xml:space="preserve">SRS-OFFL-025</w:t>
+            </w:r>
+          </w:p>
+        </w:tc>
+        <w:tc>
+          <w:p>
+            <w:r>
+              <w:t xml:space="preserve">The system shall warn iOS users about 7-day storage eviction risk</w:t>
+            </w:r>
+          </w:p>
+        </w:tc>
+        <w:tc>
+          <w:p>
+            <w:r>
+              <w:t xml:space="preserve">Medium</w:t>
+            </w:r>
+          </w:p>
+        </w:tc>
+      </w:tr>
+    </w:tbl>
+    <w:p/>
+    <w:p>
+      <w:pPr>
+        <w:pBdr>
+          <w:bottom w:val="single" w:color="999999" w:sz="6"/>
+        </w:pBdr>
+        <w:spacing w:before="120" w:after="120"/>
+      </w:pPr>
+    </w:p>
+    <w:p>
+      <w:pPr>
+        <w:pStyle w:val="Heading3"/>
+        <w:spacing w:before="240" w:after="120"/>
+      </w:pPr>
+      <w:r>
+        <w:t xml:space="preserve">3.15 Treatment Continuation</w:t>
+      </w:r>
+    </w:p>
+    <w:p>
+      <w:pPr>
+        <w:pStyle w:val="Heading4"/>
+        <w:spacing w:before="240" w:after="120"/>
+      </w:pPr>
+      <w:r>
+        <w:t xml:space="preserve">3.15.1 Description and Priority</w:t>
+      </w:r>
+    </w:p>
+    <w:p>
+      <w:pPr>
+        <w:spacing w:after="120"/>
+      </w:pPr>
+      <w:r>
+        <w:rPr>
+          <w:b/>
+          <w:bCs/>
+        </w:rPr>
+        <w:t xml:space="preserve">Priority:</w:t>
+      </w:r>
+      <w:r>
+        <w:t xml:space="preserve"> High</w:t>
+      </w:r>
+    </w:p>
+    <w:p>
+      <w:pPr>
+        <w:spacing w:after="120"/>
+      </w:pPr>
+      <w:r>
+        <w:t xml:space="preserve">The system shall allow users to continue a completed insertion treatment within a 24-hour window, enabling additional applicators to be added in follow-up sessions.</w:t>
+      </w:r>
+    </w:p>
+    <w:p>
+      <w:pPr>
+        <w:pStyle w:val="Heading4"/>
+        <w:spacing w:before="240" w:after="120"/>
+      </w:pPr>
+      <w:r>
+        <w:t xml:space="preserve">3.15.2 Stimulus/Response Sequences</w:t>
+      </w:r>
+    </w:p>
+    <w:p>
+      <w:pPr>
+        <w:spacing w:after="120"/>
+      </w:pPr>
+      <w:r>
+        <w:rPr>
+          <w:b/>
+          <w:bCs/>
+        </w:rPr>
+        <w:t xml:space="preserve">Continuation Detection Flow:</w:t>
+      </w:r>
+    </w:p>
+    <w:p>
+      <w:pPr>
+        <w:pStyle w:val="ListParagraph"/>
+        <w:numPr>
+          <w:ilvl w:val="0"/>
+          <w:numId w:val="{default-numbering-0}"/>
+        </w:numPr>
+        <w:spacing w:after="60"/>
+      </w:pPr>
+      <w:r>
+        <w:t xml:space="preserve">User selects patient for insertion procedure</w:t>
+      </w:r>
+    </w:p>
+    <w:p>
+      <w:pPr>
+        <w:pStyle w:val="ListParagraph"/>
+        <w:numPr>
+          <w:ilvl w:val="0"/>
+          <w:numId w:val="{default-numbering-0}"/>
+        </w:numPr>
+        <w:spacing w:after="60"/>
+      </w:pPr>
+      <w:r>
+        <w:t xml:space="preserve">System checks for completed treatments with same patient + site</w:t>
+      </w:r>
+    </w:p>
+    <w:p>
+      <w:pPr>
+        <w:pStyle w:val="ListParagraph"/>
+        <w:numPr>
+          <w:ilvl w:val="0"/>
+          <w:numId w:val="{default-numbering-0}"/>
+        </w:numPr>
+        <w:spacing w:after="60"/>
+      </w:pPr>
+      <w:r>
+        <w:t xml:space="preserve">System evaluates 24-hour eligibility window (from lastActivityAt or completedAt)</w:t>
+      </w:r>
+    </w:p>
+    <w:p>
+      <w:pPr>
+        <w:pStyle w:val="ListParagraph"/>
+        <w:numPr>
+          <w:ilvl w:val="0"/>
+          <w:numId w:val="{default-numbering-0}"/>
+        </w:numPr>
+        <w:spacing w:after="60"/>
+      </w:pPr>
+      <w:r>
+        <w:t xml:space="preserve">If eligible treatment found, system displays continuation modal</w:t>
+      </w:r>
+    </w:p>
+    <w:p>
+      <w:pPr>
+        <w:pStyle w:val="ListParagraph"/>
+        <w:numPr>
+          <w:ilvl w:val="0"/>
+          <w:numId w:val="{default-numbering-0}"/>
+        </w:numPr>
+        <w:spacing w:after="60"/>
+      </w:pPr>
+      <w:r>
+        <w:t xml:space="preserve">Modal shows: hours remaining, reusable applicator count, parent details</w:t>
+      </w:r>
+    </w:p>
+    <w:p>
+      <w:pPr>
+        <w:pStyle w:val="ListParagraph"/>
+        <w:numPr>
+          <w:ilvl w:val="0"/>
+          <w:numId w:val="{default-numbering-0}"/>
+        </w:numPr>
+        <w:spacing w:after="60"/>
+      </w:pPr>
+      <w:r>
+        <w:t xml:space="preserve">User confirms continuation or cancels</w:t>
+      </w:r>
+    </w:p>
+    <w:p>
+      <w:pPr>
+        <w:spacing w:after="120"/>
+      </w:pPr>
+      <w:r>
+        <w:rPr>
+          <w:b/>
+          <w:bCs/>
+        </w:rPr>
+        <w:t xml:space="preserve">Continuation Creation Flow:</w:t>
+      </w:r>
+    </w:p>
+    <w:p>
+      <w:pPr>
+        <w:pStyle w:val="ListParagraph"/>
+        <w:numPr>
+          <w:ilvl w:val="0"/>
+          <w:numId w:val="{default-numbering-0}"/>
+        </w:numPr>
+        <w:spacing w:after="60"/>
+      </w:pPr>
+      <w:r>
+        <w:t xml:space="preserve">User confirms continuation</w:t>
+      </w:r>
+    </w:p>
+    <w:p>
+      <w:pPr>
+        <w:pStyle w:val="ListParagraph"/>
+        <w:numPr>
+          <w:ilvl w:val="0"/>
+          <w:numId w:val="{default-numbering-0}"/>
+        </w:numPr>
+        <w:spacing w:after="60"/>
+      </w:pPr>
+      <w:r>
+        <w:t xml:space="preserve">System creates new treatment with parentTreatmentId linking to parent</w:t>
+      </w:r>
+    </w:p>
+    <w:p>
+      <w:pPr>
+        <w:pStyle w:val="ListParagraph"/>
+        <w:numPr>
+          <w:ilvl w:val="0"/>
+          <w:numId w:val="{default-numbering-0}"/>
+        </w:numPr>
+        <w:spacing w:after="60"/>
+      </w:pPr>
+      <w:r>
+        <w:t xml:space="preserve">New treatment inherits: type, subjectId, patientName, site, surgeon, priority info</w:t>
+      </w:r>
+    </w:p>
+    <w:p>
+      <w:pPr>
+        <w:pStyle w:val="ListParagraph"/>
+        <w:numPr>
+          <w:ilvl w:val="0"/>
+          <w:numId w:val="{default-numbering-0}"/>
+        </w:numPr>
+        <w:spacing w:after="60"/>
+      </w:pPr>
+      <w:r>
+        <w:t xml:space="preserve">New treatment uses current date (not parent date)</w:t>
+      </w:r>
+    </w:p>
+    <w:p>
+      <w:pPr>
+        <w:pStyle w:val="ListParagraph"/>
+        <w:numPr>
+          <w:ilvl w:val="0"/>
+          <w:numId w:val="{default-numbering-0}"/>
+        </w:numPr>
+        <w:spacing w:after="60"/>
+      </w:pPr>
+      <w:r>
+        <w:t xml:space="preserve">User navigates to treatment documentation to add applicators</w:t>
+      </w:r>
+    </w:p>
+    <w:p>
+      <w:pPr>
+        <w:pStyle w:val="ListParagraph"/>
+        <w:numPr>
+          <w:ilvl w:val="0"/>
+          <w:numId w:val="{default-numbering-0}"/>
+        </w:numPr>
+        <w:spacing w:after="60"/>
+      </w:pPr>
+      <w:r>
+        <w:t xml:space="preserve">Continuation treatment finalized separately from parent</w:t>
+      </w:r>
+    </w:p>
+    <w:p>
+      <w:pPr>
+        <w:pStyle w:val="Heading4"/>
+        <w:spacing w:before="240" w:after="120"/>
+      </w:pPr>
+      <w:r>
+        <w:t xml:space="preserve">3.15.3 Functional Requirements</w:t>
+      </w:r>
+    </w:p>
+    <w:tbl>
+      <w:tblPr>
+        <w:tblW w:type="pct" w:w="100%"/>
+        <w:tblBorders>
+          <w:top w:val="single" w:color="auto" w:sz="4"/>
+          <w:left w:val="single" w:color="auto" w:sz="4"/>
+          <w:bottom w:val="single" w:color="auto" w:sz="4"/>
+          <w:right w:val="single" w:color="auto" w:sz="4"/>
+          <w:insideH w:val="single" w:color="auto" w:sz="4"/>
+          <w:insideV w:val="single" w:color="auto" w:sz="4"/>
+        </w:tblBorders>
+      </w:tblPr>
+      <w:tblGrid>
+        <w:gridCol w:w="100"/>
+        <w:gridCol w:w="100"/>
+        <w:gridCol w:w="100"/>
+      </w:tblGrid>
+      <w:tr>
+        <w:trPr>
+          <w:tblHeader/>
+        </w:trPr>
+        <w:tc>
+          <w:tcPr>
+            <w:shd w:fill="E0E0E0"/>
+          </w:tcPr>
+          <w:p>
+            <w:r>
+              <w:rPr>
+                <w:b/>
+                <w:bCs/>
+              </w:rPr>
+              <w:t xml:space="preserve">ID</w:t>
+            </w:r>
+          </w:p>
+        </w:tc>
+        <w:tc>
+          <w:tcPr>
+            <w:shd w:fill="E0E0E0"/>
+          </w:tcPr>
+          <w:p>
+            <w:r>
+              <w:rPr>
+                <w:b/>
+                <w:bCs/>
+              </w:rPr>
+              <w:t xml:space="preserve">Requirement</w:t>
+            </w:r>
+          </w:p>
+        </w:tc>
+        <w:tc>
+          <w:tcPr>
+            <w:shd w:fill="E0E0E0"/>
+          </w:tcPr>
+          <w:p>
+            <w:r>
+              <w:rPr>
+                <w:b/>
+                <w:bCs/>
+              </w:rPr>
+              <w:t xml:space="preserve">Priority</w:t>
+            </w:r>
+          </w:p>
+        </w:tc>
+      </w:tr>
+      <w:tr>
+        <w:tc>
+          <w:p>
+            <w:r>
+              <w:t xml:space="preserve">SRS-CONT-001</w:t>
+            </w:r>
+          </w:p>
+        </w:tc>
+        <w:tc>
+          <w:p>
+            <w:r>
+              <w:t xml:space="preserve">The system shall allow continuation of completed insertion treatments within 24-hour window</w:t>
+            </w:r>
+          </w:p>
+        </w:tc>
+        <w:tc>
+          <w:p>
+            <w:r>
+              <w:t xml:space="preserve">High</w:t>
+            </w:r>
+          </w:p>
+        </w:tc>
+      </w:tr>
+      <w:tr>
+        <w:tc>
+          <w:p>
+            <w:r>
+              <w:t xml:space="preserve">SRS-CONT-002</w:t>
+            </w:r>
+          </w:p>
+        </w:tc>
+        <w:tc>
+          <w:p>
+            <w:r>
+              <w:t xml:space="preserve">Continuation eligibility shall be based on lastActivityAt or completedAt timestamp</w:t>
+            </w:r>
+          </w:p>
+        </w:tc>
+        <w:tc>
+          <w:p>
+            <w:r>
+              <w:t xml:space="preserve">High</w:t>
+            </w:r>
+          </w:p>
+        </w:tc>
+      </w:tr>
+      <w:tr>
+        <w:tc>
+          <w:p>
+            <w:r>
+              <w:t xml:space="preserve">SRS-CONT-003</w:t>
+            </w:r>
+          </w:p>
+        </w:tc>
+        <w:tc>
+          <w:p>
+            <w:r>
+              <w:t xml:space="preserve">The system shall track parent-child treatment relationship via parentTreatmentId</w:t>
+            </w:r>
+          </w:p>
+        </w:tc>
+        <w:tc>
+          <w:p>
+            <w:r>
+              <w:t xml:space="preserve">High</w:t>
+            </w:r>
+          </w:p>
+        </w:tc>
+      </w:tr>
+      <w:tr>
+        <w:tc>
+          <w:p>
+            <w:r>
+              <w:t xml:space="preserve">SRS-CONT-004</w:t>
+            </w:r>
+          </w:p>
+        </w:tc>
+        <w:tc>
+          <w:p>
+            <w:r>
+              <w:t xml:space="preserve">Continuation treatment shall inherit: type, subjectId, patientName, site, surgeon, priority info</w:t>
+            </w:r>
+          </w:p>
+        </w:tc>
+        <w:tc>
+          <w:p>
+            <w:r>
+              <w:t xml:space="preserve">High</w:t>
+            </w:r>
+          </w:p>
+        </w:tc>
+      </w:tr>
+      <w:tr>
+        <w:tc>
+          <w:p>
+            <w:r>
+              <w:t xml:space="preserve">SRS-CONT-005</w:t>
+            </w:r>
+          </w:p>
+        </w:tc>
+        <w:tc>
+          <w:p>
+            <w:r>
+              <w:t xml:space="preserve">Continuation treatment shall use current date (not parent treatment date)</w:t>
+            </w:r>
+          </w:p>
+        </w:tc>
+        <w:tc>
+          <w:p>
+            <w:r>
+              <w:t xml:space="preserve">High</w:t>
+            </w:r>
+          </w:p>
+        </w:tc>
+      </w:tr>
+      <w:tr>
+        <w:tc>
+          <w:p>
+            <w:r>
+              <w:t xml:space="preserve">SRS-CONT-006</w:t>
+            </w:r>
+          </w:p>
+        </w:tc>
+        <w:tc>
+          <w:p>
+            <w:r>
+              <w:t xml:space="preserve">The system shall display modal when continuable treatment detected</w:t>
+            </w:r>
+          </w:p>
+        </w:tc>
+        <w:tc>
+          <w:p>
+            <w:r>
+              <w:t xml:space="preserve">Medium</w:t>
+            </w:r>
+          </w:p>
+        </w:tc>
+      </w:tr>
+      <w:tr>
+        <w:tc>
+          <w:p>
+            <w:r>
+              <w:t xml:space="preserve">SRS-CONT-007</w:t>
+            </w:r>
+          </w:p>
+        </w:tc>
+        <w:tc>
+          <w:p>
+            <w:r>
+              <w:t xml:space="preserve">Continuation modal shall show: hours remaining, reusable applicator count, parent details</w:t>
+            </w:r>
+          </w:p>
+        </w:tc>
+        <w:tc>
+          <w:p>
+            <w:r>
+              <w:t xml:space="preserve">Medium</w:t>
+            </w:r>
+          </w:p>
+        </w:tc>
+      </w:tr>
+      <w:tr>
+        <w:tc>
+          <w:p>
+            <w:r>
+              <w:t xml:space="preserve">SRS-CONT-008</w:t>
+            </w:r>
+          </w:p>
+        </w:tc>
+        <w:tc>
+          <w:p>
+            <w:r>
+              <w:t xml:space="preserve">Reusable applicators are those with OPENED or LOADED status</w:t>
+            </w:r>
+          </w:p>
+        </w:tc>
+        <w:tc>
+          <w:p>
+            <w:r>
+              <w:t xml:space="preserve">High</w:t>
+            </w:r>
+          </w:p>
+        </w:tc>
+      </w:tr>
+      <w:tr>
+        <w:tc>
+          <w:p>
+            <w:r>
+              <w:t xml:space="preserve">SRS-CONT-009</w:t>
+            </w:r>
+          </w:p>
+        </w:tc>
+        <w:tc>
+          <w:p>
+            <w:r>
+              <w:t xml:space="preserve">Only insertion treatments can be continued (removal treatments cannot be continued)</w:t>
+            </w:r>
+          </w:p>
+        </w:tc>
+        <w:tc>
+          <w:p>
+            <w:r>
+              <w:t xml:space="preserve">High</w:t>
+            </w:r>
+          </w:p>
+        </w:tc>
+      </w:tr>
+      <w:tr>
+        <w:tc>
+          <w:p>
+            <w:r>
+              <w:t xml:space="preserve">SRS-CONT-010</w:t>
+            </w:r>
+          </w:p>
+        </w:tc>
+        <w:tc>
+          <w:p>
+            <w:r>
+              <w:t xml:space="preserve">The system shall provide API endpoints for continuation eligibility check and creation</w:t>
             </w:r>
           </w:p>
         </w:tc>
@@ -9057,6 +11166,126 @@
           </w:p>
         </w:tc>
       </w:tr>
+      <w:tr>
+        <w:tc>
+          <w:p>
+            <w:r>
+              <w:t xml:space="preserve">SRS-PERF-006</w:t>
+            </w:r>
+          </w:p>
+        </w:tc>
+        <w:tc>
+          <w:p>
+            <w:r>
+              <w:t xml:space="preserve">Offline bundle download shall complete within 30 seconds</w:t>
+            </w:r>
+          </w:p>
+        </w:tc>
+        <w:tc>
+          <w:p>
+            <w:r>
+              <w:t xml:space="preserve">High</w:t>
+            </w:r>
+          </w:p>
+        </w:tc>
+        <w:tc>
+          <w:p>
+            <w:r>
+              <w:t xml:space="preserve">&lt; 30000ms</w:t>
+            </w:r>
+          </w:p>
+        </w:tc>
+      </w:tr>
+      <w:tr>
+        <w:tc>
+          <w:p>
+            <w:r>
+              <w:t xml:space="preserve">SRS-PERF-007</w:t>
+            </w:r>
+          </w:p>
+        </w:tc>
+        <w:tc>
+          <w:p>
+            <w:r>
+              <w:t xml:space="preserve">Offline sync operation shall complete within 60 seconds</w:t>
+            </w:r>
+          </w:p>
+        </w:tc>
+        <w:tc>
+          <w:p>
+            <w:r>
+              <w:t xml:space="preserve">High</w:t>
+            </w:r>
+          </w:p>
+        </w:tc>
+        <w:tc>
+          <w:p>
+            <w:r>
+              <w:t xml:space="preserve">&lt; 60000ms</w:t>
+            </w:r>
+          </w:p>
+        </w:tc>
+      </w:tr>
+      <w:tr>
+        <w:tc>
+          <w:p>
+            <w:r>
+              <w:t xml:space="preserve">SRS-PERF-008</w:t>
+            </w:r>
+          </w:p>
+        </w:tc>
+        <w:tc>
+          <w:p>
+            <w:r>
+              <w:t xml:space="preserve">IndexedDB read/write operations shall complete within 500ms</w:t>
+            </w:r>
+          </w:p>
+        </w:tc>
+        <w:tc>
+          <w:p>
+            <w:r>
+              <w:t xml:space="preserve">High</w:t>
+            </w:r>
+          </w:p>
+        </w:tc>
+        <w:tc>
+          <w:p>
+            <w:r>
+              <w:t xml:space="preserve">&lt; 500ms</w:t>
+            </w:r>
+          </w:p>
+        </w:tc>
+      </w:tr>
+      <w:tr>
+        <w:tc>
+          <w:p>
+            <w:r>
+              <w:t xml:space="preserve">SRS-PERF-009</w:t>
+            </w:r>
+          </w:p>
+        </w:tc>
+        <w:tc>
+          <w:p>
+            <w:r>
+              <w:t xml:space="preserve">PHI encryption/decryption shall complete within 100ms per record</w:t>
+            </w:r>
+          </w:p>
+        </w:tc>
+        <w:tc>
+          <w:p>
+            <w:r>
+              <w:t xml:space="preserve">High</w:t>
+            </w:r>
+          </w:p>
+        </w:tc>
+        <w:tc>
+          <w:p>
+            <w:r>
+              <w:t xml:space="preserve">&lt; 100ms</w:t>
+            </w:r>
+          </w:p>
+        </w:tc>
+      </w:tr>
     </w:tbl>
     <w:p/>
     <w:p>
@@ -11936,6 +14165,366 @@
           </w:p>
         </w:tc>
       </w:tr>
+      <w:tr>
+        <w:tc>
+          <w:p>
+            <w:r>
+              <w:t xml:space="preserve">parentTreatmentId</w:t>
+            </w:r>
+          </w:p>
+        </w:tc>
+        <w:tc>
+          <w:p>
+            <w:r>
+              <w:t xml:space="preserve">UUID</w:t>
+            </w:r>
+          </w:p>
+        </w:tc>
+        <w:tc>
+          <w:p>
+            <w:r>
+              <w:t xml:space="preserve">FK→treatments, nullable</w:t>
+            </w:r>
+          </w:p>
+        </w:tc>
+        <w:tc>
+          <w:p>
+            <w:r>
+              <w:t xml:space="preserve">Links continuation to parent treatment</w:t>
+            </w:r>
+          </w:p>
+        </w:tc>
+      </w:tr>
+      <w:tr>
+        <w:tc>
+          <w:p>
+            <w:r>
+              <w:t xml:space="preserve">lastActivityAt</w:t>
+            </w:r>
+          </w:p>
+        </w:tc>
+        <w:tc>
+          <w:p>
+            <w:r>
+              <w:t xml:space="preserve">TIMESTAMP</w:t>
+            </w:r>
+          </w:p>
+        </w:tc>
+        <w:tc>
+          <w:p>
+            <w:r>
+              <w:t xml:space="preserve">nullable</w:t>
+            </w:r>
+          </w:p>
+        </w:tc>
+        <w:tc>
+          <w:p>
+            <w:r>
+              <w:t xml:space="preserve">Last applicator activity for 24-hour continuation window</w:t>
+            </w:r>
+          </w:p>
+        </w:tc>
+      </w:tr>
+      <w:tr>
+        <w:tc>
+          <w:p>
+            <w:r>
+              <w:t xml:space="preserve">removalDate</w:t>
+            </w:r>
+          </w:p>
+        </w:tc>
+        <w:tc>
+          <w:p>
+            <w:r>
+              <w:t xml:space="preserve">DATE</w:t>
+            </w:r>
+          </w:p>
+        </w:tc>
+        <w:tc>
+          <w:p>
+            <w:r>
+              <w:t xml:space="preserve">nullable</w:t>
+            </w:r>
+          </w:p>
+        </w:tc>
+        <w:tc>
+          <w:p>
+            <w:r>
+              <w:t xml:space="preserve">Date of removal procedure</w:t>
+            </w:r>
+          </w:p>
+        </w:tc>
+      </w:tr>
+      <w:tr>
+        <w:tc>
+          <w:p>
+            <w:r>
+              <w:t xml:space="preserve">allSourcesSameDate</w:t>
+            </w:r>
+          </w:p>
+        </w:tc>
+        <w:tc>
+          <w:p>
+            <w:r>
+              <w:t xml:space="preserve">BOOLEAN</w:t>
+            </w:r>
+          </w:p>
+        </w:tc>
+        <w:tc>
+          <w:p>
+            <w:r>
+              <w:t xml:space="preserve">nullable</w:t>
+            </w:r>
+          </w:p>
+        </w:tc>
+        <w:tc>
+          <w:p>
+            <w:r>
+              <w:t xml:space="preserve">Whether all sources removed on same day</w:t>
+            </w:r>
+          </w:p>
+        </w:tc>
+      </w:tr>
+      <w:tr>
+        <w:tc>
+          <w:p>
+            <w:r>
+              <w:t xml:space="preserve">additionalRemovalDate</w:t>
+            </w:r>
+          </w:p>
+        </w:tc>
+        <w:tc>
+          <w:p>
+            <w:r>
+              <w:t xml:space="preserve">DATE</w:t>
+            </w:r>
+          </w:p>
+        </w:tc>
+        <w:tc>
+          <w:p>
+            <w:r>
+              <w:t xml:space="preserve">nullable</w:t>
+            </w:r>
+          </w:p>
+        </w:tc>
+        <w:tc>
+          <w:p>
+            <w:r>
+              <w:t xml:space="preserve">Secondary removal date if different</w:t>
+            </w:r>
+          </w:p>
+        </w:tc>
+      </w:tr>
+      <w:tr>
+        <w:tc>
+          <w:p>
+            <w:r>
+              <w:t xml:space="preserve">reasonNotSameDate</w:t>
+            </w:r>
+          </w:p>
+        </w:tc>
+        <w:tc>
+          <w:p>
+            <w:r>
+              <w:t xml:space="preserve">TEXT</w:t>
+            </w:r>
+          </w:p>
+        </w:tc>
+        <w:tc>
+          <w:p>
+            <w:r>
+              <w:t xml:space="preserve">nullable</w:t>
+            </w:r>
+          </w:p>
+        </w:tc>
+        <w:tc>
+          <w:p>
+            <w:r>
+              <w:t xml:space="preserve">Reason for different removal dates</w:t>
+            </w:r>
+          </w:p>
+        </w:tc>
+      </w:tr>
+      <w:tr>
+        <w:tc>
+          <w:p>
+            <w:r>
+              <w:t xml:space="preserve">discrepancyClarification</w:t>
+            </w:r>
+          </w:p>
+        </w:tc>
+        <w:tc>
+          <w:p>
+            <w:r>
+              <w:t xml:space="preserve">JSON</w:t>
+            </w:r>
+          </w:p>
+        </w:tc>
+        <w:tc>
+          <w:p>
+            <w:r>
+              <w:t xml:space="preserve">nullable</w:t>
+            </w:r>
+          </w:p>
+        </w:tc>
+        <w:tc>
+          <w:p>
+            <w:r>
+              <w:t xml:space="preserve">Discrepancy tracking data (Lost, Retrieved, Remained, Other)</w:t>
+            </w:r>
+          </w:p>
+        </w:tc>
+      </w:tr>
+      <w:tr>
+        <w:tc>
+          <w:p>
+            <w:r>
+              <w:t xml:space="preserve">individualSeedsRemoved</w:t>
+            </w:r>
+          </w:p>
+        </w:tc>
+        <w:tc>
+          <w:p>
+            <w:r>
+              <w:t xml:space="preserve">INTEGER</w:t>
+            </w:r>
+          </w:p>
+        </w:tc>
+        <w:tc>
+          <w:p>
+            <w:r>
+              <w:t xml:space="preserve">nullable, default 0</w:t>
+            </w:r>
+          </w:p>
+        </w:tc>
+        <w:tc>
+          <w:p>
+            <w:r>
+              <w:t xml:space="preserve">Count of individually removed seeds</w:t>
+            </w:r>
+          </w:p>
+        </w:tc>
+      </w:tr>
+      <w:tr>
+        <w:tc>
+          <w:p>
+            <w:r>
+              <w:t xml:space="preserve">individualSeedNotes</w:t>
+            </w:r>
+          </w:p>
+        </w:tc>
+        <w:tc>
+          <w:p>
+            <w:r>
+              <w:t xml:space="preserve">JSON</w:t>
+            </w:r>
+          </w:p>
+        </w:tc>
+        <w:tc>
+          <w:p>
+            <w:r>
+              <w:t xml:space="preserve">nullable</w:t>
+            </w:r>
+          </w:p>
+        </w:tc>
+        <w:tc>
+          <w:p>
+            <w:r>
+              <w:t xml:space="preserve">Notes for individual seed removals</w:t>
+            </w:r>
+          </w:p>
+        </w:tc>
+      </w:tr>
+      <w:tr>
+        <w:tc>
+          <w:p>
+            <w:r>
+              <w:t xml:space="preserve">removalGeneralComments</w:t>
+            </w:r>
+          </w:p>
+        </w:tc>
+        <w:tc>
+          <w:p>
+            <w:r>
+              <w:t xml:space="preserve">TEXT</w:t>
+            </w:r>
+          </w:p>
+        </w:tc>
+        <w:tc>
+          <w:p>
+            <w:r>
+              <w:t xml:space="preserve">nullable</w:t>
+            </w:r>
+          </w:p>
+        </w:tc>
+        <w:tc>
+          <w:p>
+            <w:r>
+              <w:t xml:space="preserve">General removal comments</w:t>
+            </w:r>
+          </w:p>
+        </w:tc>
+      </w:tr>
+      <w:tr>
+        <w:tc>
+          <w:p>
+            <w:r>
+              <w:t xml:space="preserve">syncStatus</w:t>
+            </w:r>
+          </w:p>
+        </w:tc>
+        <w:tc>
+          <w:p>
+            <w:r>
+              <w:t xml:space="preserve">ENUM</w:t>
+            </w:r>
+          </w:p>
+        </w:tc>
+        <w:tc>
+          <w:p>
+            <w:r>
+              <w:t xml:space="preserve">nullable</w:t>
+            </w:r>
+          </w:p>
+        </w:tc>
+        <w:tc>
+          <w:p>
+            <w:r>
+              <w:t xml:space="preserve">Offline sync status (pending, syncing, synced, failed)</w:t>
+            </w:r>
+          </w:p>
+        </w:tc>
+      </w:tr>
+      <w:tr>
+        <w:tc>
+          <w:p>
+            <w:r>
+              <w:t xml:space="preserve">version</w:t>
+            </w:r>
+          </w:p>
+        </w:tc>
+        <w:tc>
+          <w:p>
+            <w:r>
+              <w:t xml:space="preserve">INTEGER</w:t>
+            </w:r>
+          </w:p>
+        </w:tc>
+        <w:tc>
+          <w:p>
+            <w:r>
+              <w:t xml:space="preserve">NOT NULL, default 1</w:t>
+            </w:r>
+          </w:p>
+        </w:tc>
+        <w:tc>
+          <w:p>
+            <w:r>
+              <w:t xml:space="preserve">Optimistic locking version for sync conflicts</w:t>
+            </w:r>
+          </w:p>
+        </w:tc>
+      </w:tr>
     </w:tbl>
     <w:p/>
     <w:p>
@@ -11947,10 +14536,20 @@
           <w:b/>
           <w:bCs/>
         </w:rPr>
-        <w:t xml:space="preserve">Note:</w:t>
-      </w:r>
-      <w:r>
-        <w:t xml:space="preserve"> The </w:t>
+        <w:t xml:space="preserve">Notes:</w:t>
+      </w:r>
+    </w:p>
+    <w:p>
+      <w:pPr>
+        <w:pStyle w:val="ListParagraph"/>
+        <w:numPr>
+          <w:ilvl w:val="0"/>
+          <w:numId w:val="1"/>
+        </w:numPr>
+        <w:spacing w:after="60"/>
+      </w:pPr>
+      <w:r>
+        <w:t xml:space="preserve">The </w:t>
       </w:r>
       <w:r>
         <w:rPr>
@@ -11962,6 +14561,65 @@
       </w:r>
       <w:r>
         <w:t xml:space="preserve"> field may contain a JSON array when treatments combine multiple Priority orders (e.g., pancreas multi-stage treatments).</w:t>
+      </w:r>
+    </w:p>
+    <w:p>
+      <w:pPr>
+        <w:pStyle w:val="ListParagraph"/>
+        <w:numPr>
+          <w:ilvl w:val="0"/>
+          <w:numId w:val="1"/>
+        </w:numPr>
+        <w:spacing w:after="60"/>
+      </w:pPr>
+      <w:r>
+        <w:t xml:space="preserve">The </w:t>
+      </w:r>
+      <w:r>
+        <w:rPr>
+          <w:rFonts w:ascii="Courier New" w:cs="Courier New" w:eastAsia="Courier New" w:hAnsi="Courier New"/>
+          <w:sz w:val="20"/>
+          <w:szCs w:val="20"/>
+        </w:rPr>
+        <w:t xml:space="preserve">parentTreatmentId</w:t>
+      </w:r>
+      <w:r>
+        <w:t xml:space="preserve"> links continuation treatments to their parent (24-hour continuation window).</w:t>
+      </w:r>
+    </w:p>
+    <w:p>
+      <w:pPr>
+        <w:pStyle w:val="ListParagraph"/>
+        <w:numPr>
+          <w:ilvl w:val="0"/>
+          <w:numId w:val="1"/>
+        </w:numPr>
+        <w:spacing w:after="60"/>
+      </w:pPr>
+      <w:r>
+        <w:t xml:space="preserve">The </w:t>
+      </w:r>
+      <w:r>
+        <w:rPr>
+          <w:rFonts w:ascii="Courier New" w:cs="Courier New" w:eastAsia="Courier New" w:hAnsi="Courier New"/>
+          <w:sz w:val="20"/>
+          <w:szCs w:val="20"/>
+        </w:rPr>
+        <w:t xml:space="preserve">discrepancyClarification</w:t>
+      </w:r>
+      <w:r>
+        <w:t xml:space="preserve"> stores JSON with structure: </w:t>
+      </w:r>
+      <w:r>
+        <w:rPr>
+          <w:rFonts w:ascii="Courier New" w:cs="Courier New" w:eastAsia="Courier New" w:hAnsi="Courier New"/>
+          <w:sz w:val="20"/>
+          <w:szCs w:val="20"/>
+        </w:rPr>
+        <w:t xml:space="preserve">{ lost: {checked, amount, comment}, retrievedToSite: {...}, remainedInTissue: {...}, other: {..., description} }</w:t>
+      </w:r>
+      <w:r>
+        <w:t xml:space="preserve">.</w:t>
       </w:r>
     </w:p>
     <w:p>
@@ -12926,6 +15584,966 @@
     <w:p/>
     <w:p>
       <w:pPr>
+        <w:pStyle w:val="Heading4"/>
+        <w:spacing w:before="240" w:after="120"/>
+      </w:pPr>
+      <w:r>
+        <w:t xml:space="preserve">6.2.5 SyncConflict Table (NEW - Offline Support)</w:t>
+      </w:r>
+    </w:p>
+    <w:tbl>
+      <w:tblPr>
+        <w:tblW w:type="pct" w:w="100%"/>
+        <w:tblBorders>
+          <w:top w:val="single" w:color="auto" w:sz="4"/>
+          <w:left w:val="single" w:color="auto" w:sz="4"/>
+          <w:bottom w:val="single" w:color="auto" w:sz="4"/>
+          <w:right w:val="single" w:color="auto" w:sz="4"/>
+          <w:insideH w:val="single" w:color="auto" w:sz="4"/>
+          <w:insideV w:val="single" w:color="auto" w:sz="4"/>
+        </w:tblBorders>
+      </w:tblPr>
+      <w:tblGrid>
+        <w:gridCol w:w="100"/>
+        <w:gridCol w:w="100"/>
+        <w:gridCol w:w="100"/>
+        <w:gridCol w:w="100"/>
+      </w:tblGrid>
+      <w:tr>
+        <w:trPr>
+          <w:tblHeader/>
+        </w:trPr>
+        <w:tc>
+          <w:tcPr>
+            <w:shd w:fill="E0E0E0"/>
+          </w:tcPr>
+          <w:p>
+            <w:r>
+              <w:rPr>
+                <w:b/>
+                <w:bCs/>
+              </w:rPr>
+              <w:t xml:space="preserve">Field</w:t>
+            </w:r>
+          </w:p>
+        </w:tc>
+        <w:tc>
+          <w:tcPr>
+            <w:shd w:fill="E0E0E0"/>
+          </w:tcPr>
+          <w:p>
+            <w:r>
+              <w:rPr>
+                <w:b/>
+                <w:bCs/>
+              </w:rPr>
+              <w:t xml:space="preserve">Type</w:t>
+            </w:r>
+          </w:p>
+        </w:tc>
+        <w:tc>
+          <w:tcPr>
+            <w:shd w:fill="E0E0E0"/>
+          </w:tcPr>
+          <w:p>
+            <w:r>
+              <w:rPr>
+                <w:b/>
+                <w:bCs/>
+              </w:rPr>
+              <w:t xml:space="preserve">Constraints</w:t>
+            </w:r>
+          </w:p>
+        </w:tc>
+        <w:tc>
+          <w:tcPr>
+            <w:shd w:fill="E0E0E0"/>
+          </w:tcPr>
+          <w:p>
+            <w:r>
+              <w:rPr>
+                <w:b/>
+                <w:bCs/>
+              </w:rPr>
+              <w:t xml:space="preserve">Description</w:t>
+            </w:r>
+          </w:p>
+        </w:tc>
+      </w:tr>
+      <w:tr>
+        <w:tc>
+          <w:p>
+            <w:r>
+              <w:t xml:space="preserve">id</w:t>
+            </w:r>
+          </w:p>
+        </w:tc>
+        <w:tc>
+          <w:p>
+            <w:r>
+              <w:t xml:space="preserve">UUID</w:t>
+            </w:r>
+          </w:p>
+        </w:tc>
+        <w:tc>
+          <w:p>
+            <w:r>
+              <w:t xml:space="preserve">PK, auto-generated</w:t>
+            </w:r>
+          </w:p>
+        </w:tc>
+        <w:tc>
+          <w:p>
+            <w:r>
+              <w:t xml:space="preserve">Unique conflict identifier</w:t>
+            </w:r>
+          </w:p>
+        </w:tc>
+      </w:tr>
+      <w:tr>
+        <w:tc>
+          <w:p>
+            <w:r>
+              <w:t xml:space="preserve">entityType</w:t>
+            </w:r>
+          </w:p>
+        </w:tc>
+        <w:tc>
+          <w:p>
+            <w:r>
+              <w:t xml:space="preserve">ENUM</w:t>
+            </w:r>
+          </w:p>
+        </w:tc>
+        <w:tc>
+          <w:p>
+            <w:r>
+              <w:t xml:space="preserve">NOT NULL</w:t>
+            </w:r>
+          </w:p>
+        </w:tc>
+        <w:tc>
+          <w:p>
+            <w:r>
+              <w:t xml:space="preserve">Type: 'treatment' or 'applicator'</w:t>
+            </w:r>
+          </w:p>
+        </w:tc>
+      </w:tr>
+      <w:tr>
+        <w:tc>
+          <w:p>
+            <w:r>
+              <w:t xml:space="preserve">entityId</w:t>
+            </w:r>
+          </w:p>
+        </w:tc>
+        <w:tc>
+          <w:p>
+            <w:r>
+              <w:t xml:space="preserve">UUID</w:t>
+            </w:r>
+          </w:p>
+        </w:tc>
+        <w:tc>
+          <w:p>
+            <w:r>
+              <w:t xml:space="preserve">NOT NULL, indexed</w:t>
+            </w:r>
+          </w:p>
+        </w:tc>
+        <w:tc>
+          <w:p>
+            <w:r>
+              <w:t xml:space="preserve">ID of the conflicting entity</w:t>
+            </w:r>
+          </w:p>
+        </w:tc>
+      </w:tr>
+      <w:tr>
+        <w:tc>
+          <w:p>
+            <w:r>
+              <w:t xml:space="preserve">localData</w:t>
+            </w:r>
+          </w:p>
+        </w:tc>
+        <w:tc>
+          <w:p>
+            <w:r>
+              <w:t xml:space="preserve">JSON</w:t>
+            </w:r>
+          </w:p>
+        </w:tc>
+        <w:tc>
+          <w:p>
+            <w:r>
+              <w:t xml:space="preserve">NOT NULL</w:t>
+            </w:r>
+          </w:p>
+        </w:tc>
+        <w:tc>
+          <w:p>
+            <w:r>
+              <w:t xml:space="preserve">Data from offline device</w:t>
+            </w:r>
+          </w:p>
+        </w:tc>
+      </w:tr>
+      <w:tr>
+        <w:tc>
+          <w:p>
+            <w:r>
+              <w:t xml:space="preserve">serverData</w:t>
+            </w:r>
+          </w:p>
+        </w:tc>
+        <w:tc>
+          <w:p>
+            <w:r>
+              <w:t xml:space="preserve">JSON</w:t>
+            </w:r>
+          </w:p>
+        </w:tc>
+        <w:tc>
+          <w:p>
+            <w:r>
+              <w:t xml:space="preserve">NOT NULL</w:t>
+            </w:r>
+          </w:p>
+        </w:tc>
+        <w:tc>
+          <w:p>
+            <w:r>
+              <w:t xml:space="preserve">Data currently on server</w:t>
+            </w:r>
+          </w:p>
+        </w:tc>
+      </w:tr>
+      <w:tr>
+        <w:tc>
+          <w:p>
+            <w:r>
+              <w:t xml:space="preserve">conflictType</w:t>
+            </w:r>
+          </w:p>
+        </w:tc>
+        <w:tc>
+          <w:p>
+            <w:r>
+              <w:t xml:space="preserve">VARCHAR(50)</w:t>
+            </w:r>
+          </w:p>
+        </w:tc>
+        <w:tc>
+          <w:p>
+            <w:r>
+              <w:t xml:space="preserve">NOT NULL</w:t>
+            </w:r>
+          </w:p>
+        </w:tc>
+        <w:tc>
+          <w:p>
+            <w:r>
+              <w:t xml:space="preserve">Type: 'version_mismatch', 'status_conflict', 'field_conflict'</w:t>
+            </w:r>
+          </w:p>
+        </w:tc>
+      </w:tr>
+      <w:tr>
+        <w:tc>
+          <w:p>
+            <w:r>
+              <w:t xml:space="preserve">resolution</w:t>
+            </w:r>
+          </w:p>
+        </w:tc>
+        <w:tc>
+          <w:p>
+            <w:r>
+              <w:t xml:space="preserve">ENUM</w:t>
+            </w:r>
+          </w:p>
+        </w:tc>
+        <w:tc>
+          <w:p>
+            <w:r>
+              <w:t xml:space="preserve">nullable</w:t>
+            </w:r>
+          </w:p>
+        </w:tc>
+        <w:tc>
+          <w:p>
+            <w:r>
+              <w:t xml:space="preserve">Resolution: 'local_wins', 'server_wins', 'merged', null (unresolved)</w:t>
+            </w:r>
+          </w:p>
+        </w:tc>
+      </w:tr>
+      <w:tr>
+        <w:tc>
+          <w:p>
+            <w:r>
+              <w:t xml:space="preserve">resolvedBy</w:t>
+            </w:r>
+          </w:p>
+        </w:tc>
+        <w:tc>
+          <w:p>
+            <w:r>
+              <w:t xml:space="preserve">UUID</w:t>
+            </w:r>
+          </w:p>
+        </w:tc>
+        <w:tc>
+          <w:p>
+            <w:r>
+              <w:t xml:space="preserve">FK→users, nullable</w:t>
+            </w:r>
+          </w:p>
+        </w:tc>
+        <w:tc>
+          <w:p>
+            <w:r>
+              <w:t xml:space="preserve">User who resolved conflict</w:t>
+            </w:r>
+          </w:p>
+        </w:tc>
+      </w:tr>
+      <w:tr>
+        <w:tc>
+          <w:p>
+            <w:r>
+              <w:t xml:space="preserve">resolvedAt</w:t>
+            </w:r>
+          </w:p>
+        </w:tc>
+        <w:tc>
+          <w:p>
+            <w:r>
+              <w:t xml:space="preserve">TIMESTAMP</w:t>
+            </w:r>
+          </w:p>
+        </w:tc>
+        <w:tc>
+          <w:p>
+            <w:r>
+              <w:t xml:space="preserve">nullable</w:t>
+            </w:r>
+          </w:p>
+        </w:tc>
+        <w:tc>
+          <w:p>
+            <w:r>
+              <w:t xml:space="preserve">When conflict was resolved</w:t>
+            </w:r>
+          </w:p>
+        </w:tc>
+      </w:tr>
+      <w:tr>
+        <w:tc>
+          <w:p>
+            <w:r>
+              <w:t xml:space="preserve">requiresAdmin</w:t>
+            </w:r>
+          </w:p>
+        </w:tc>
+        <w:tc>
+          <w:p>
+            <w:r>
+              <w:t xml:space="preserve">BOOLEAN</w:t>
+            </w:r>
+          </w:p>
+        </w:tc>
+        <w:tc>
+          <w:p>
+            <w:r>
+              <w:t xml:space="preserve">NOT NULL, default false</w:t>
+            </w:r>
+          </w:p>
+        </w:tc>
+        <w:tc>
+          <w:p>
+            <w:r>
+              <w:t xml:space="preserve">Medical-critical conflicts require admin resolution</w:t>
+            </w:r>
+          </w:p>
+        </w:tc>
+      </w:tr>
+      <w:tr>
+        <w:tc>
+          <w:p>
+            <w:r>
+              <w:t xml:space="preserve">deviceId</w:t>
+            </w:r>
+          </w:p>
+        </w:tc>
+        <w:tc>
+          <w:p>
+            <w:r>
+              <w:t xml:space="preserve">VARCHAR(100)</w:t>
+            </w:r>
+          </w:p>
+        </w:tc>
+        <w:tc>
+          <w:p>
+            <w:r>
+              <w:t xml:space="preserve">NOT NULL</w:t>
+            </w:r>
+          </w:p>
+        </w:tc>
+        <w:tc>
+          <w:p>
+            <w:r>
+              <w:t xml:space="preserve">Device that created offline change</w:t>
+            </w:r>
+          </w:p>
+        </w:tc>
+      </w:tr>
+      <w:tr>
+        <w:tc>
+          <w:p>
+            <w:r>
+              <w:t xml:space="preserve">overwrittenData</w:t>
+            </w:r>
+          </w:p>
+        </w:tc>
+        <w:tc>
+          <w:p>
+            <w:r>
+              <w:t xml:space="preserve">JSON</w:t>
+            </w:r>
+          </w:p>
+        </w:tc>
+        <w:tc>
+          <w:p>
+            <w:r>
+              <w:t xml:space="preserve">nullable</w:t>
+            </w:r>
+          </w:p>
+        </w:tc>
+        <w:tc>
+          <w:p>
+            <w:r>
+              <w:t xml:space="preserve">Data that was overwritten (HIPAA audit trail)</w:t>
+            </w:r>
+          </w:p>
+        </w:tc>
+      </w:tr>
+      <w:tr>
+        <w:tc>
+          <w:p>
+            <w:r>
+              <w:t xml:space="preserve">createdAt</w:t>
+            </w:r>
+          </w:p>
+        </w:tc>
+        <w:tc>
+          <w:p>
+            <w:r>
+              <w:t xml:space="preserve">TIMESTAMP</w:t>
+            </w:r>
+          </w:p>
+        </w:tc>
+        <w:tc>
+          <w:p>
+            <w:r>
+              <w:t xml:space="preserve">NOT NULL, default NOW()</w:t>
+            </w:r>
+          </w:p>
+        </w:tc>
+        <w:tc>
+          <w:p>
+            <w:r>
+              <w:t xml:space="preserve">When conflict was detected</w:t>
+            </w:r>
+          </w:p>
+        </w:tc>
+      </w:tr>
+    </w:tbl>
+    <w:p/>
+    <w:p>
+      <w:pPr>
+        <w:pStyle w:val="Heading4"/>
+        <w:spacing w:before="240" w:after="120"/>
+      </w:pPr>
+      <w:r>
+        <w:t xml:space="preserve">6.2.6 OfflineAuditLog Table (NEW - Offline Support)</w:t>
+      </w:r>
+    </w:p>
+    <w:tbl>
+      <w:tblPr>
+        <w:tblW w:type="pct" w:w="100%"/>
+        <w:tblBorders>
+          <w:top w:val="single" w:color="auto" w:sz="4"/>
+          <w:left w:val="single" w:color="auto" w:sz="4"/>
+          <w:bottom w:val="single" w:color="auto" w:sz="4"/>
+          <w:right w:val="single" w:color="auto" w:sz="4"/>
+          <w:insideH w:val="single" w:color="auto" w:sz="4"/>
+          <w:insideV w:val="single" w:color="auto" w:sz="4"/>
+        </w:tblBorders>
+      </w:tblPr>
+      <w:tblGrid>
+        <w:gridCol w:w="100"/>
+        <w:gridCol w:w="100"/>
+        <w:gridCol w:w="100"/>
+        <w:gridCol w:w="100"/>
+      </w:tblGrid>
+      <w:tr>
+        <w:trPr>
+          <w:tblHeader/>
+        </w:trPr>
+        <w:tc>
+          <w:tcPr>
+            <w:shd w:fill="E0E0E0"/>
+          </w:tcPr>
+          <w:p>
+            <w:r>
+              <w:rPr>
+                <w:b/>
+                <w:bCs/>
+              </w:rPr>
+              <w:t xml:space="preserve">Field</w:t>
+            </w:r>
+          </w:p>
+        </w:tc>
+        <w:tc>
+          <w:tcPr>
+            <w:shd w:fill="E0E0E0"/>
+          </w:tcPr>
+          <w:p>
+            <w:r>
+              <w:rPr>
+                <w:b/>
+                <w:bCs/>
+              </w:rPr>
+              <w:t xml:space="preserve">Type</w:t>
+            </w:r>
+          </w:p>
+        </w:tc>
+        <w:tc>
+          <w:tcPr>
+            <w:shd w:fill="E0E0E0"/>
+          </w:tcPr>
+          <w:p>
+            <w:r>
+              <w:rPr>
+                <w:b/>
+                <w:bCs/>
+              </w:rPr>
+              <w:t xml:space="preserve">Constraints</w:t>
+            </w:r>
+          </w:p>
+        </w:tc>
+        <w:tc>
+          <w:tcPr>
+            <w:shd w:fill="E0E0E0"/>
+          </w:tcPr>
+          <w:p>
+            <w:r>
+              <w:rPr>
+                <w:b/>
+                <w:bCs/>
+              </w:rPr>
+              <w:t xml:space="preserve">Description</w:t>
+            </w:r>
+          </w:p>
+        </w:tc>
+      </w:tr>
+      <w:tr>
+        <w:tc>
+          <w:p>
+            <w:r>
+              <w:t xml:space="preserve">id</w:t>
+            </w:r>
+          </w:p>
+        </w:tc>
+        <w:tc>
+          <w:p>
+            <w:r>
+              <w:t xml:space="preserve">UUID</w:t>
+            </w:r>
+          </w:p>
+        </w:tc>
+        <w:tc>
+          <w:p>
+            <w:r>
+              <w:t xml:space="preserve">PK, auto-generated</w:t>
+            </w:r>
+          </w:p>
+        </w:tc>
+        <w:tc>
+          <w:p>
+            <w:r>
+              <w:t xml:space="preserve">Unique audit entry identifier</w:t>
+            </w:r>
+          </w:p>
+        </w:tc>
+      </w:tr>
+      <w:tr>
+        <w:tc>
+          <w:p>
+            <w:r>
+              <w:t xml:space="preserve">entityType</w:t>
+            </w:r>
+          </w:p>
+        </w:tc>
+        <w:tc>
+          <w:p>
+            <w:r>
+              <w:t xml:space="preserve">ENUM</w:t>
+            </w:r>
+          </w:p>
+        </w:tc>
+        <w:tc>
+          <w:p>
+            <w:r>
+              <w:t xml:space="preserve">NOT NULL</w:t>
+            </w:r>
+          </w:p>
+        </w:tc>
+        <w:tc>
+          <w:p>
+            <w:r>
+              <w:t xml:space="preserve">Type: 'treatment' or 'applicator'</w:t>
+            </w:r>
+          </w:p>
+        </w:tc>
+      </w:tr>
+      <w:tr>
+        <w:tc>
+          <w:p>
+            <w:r>
+              <w:t xml:space="preserve">entityId</w:t>
+            </w:r>
+          </w:p>
+        </w:tc>
+        <w:tc>
+          <w:p>
+            <w:r>
+              <w:t xml:space="preserve">UUID</w:t>
+            </w:r>
+          </w:p>
+        </w:tc>
+        <w:tc>
+          <w:p>
+            <w:r>
+              <w:t xml:space="preserve">NOT NULL, indexed</w:t>
+            </w:r>
+          </w:p>
+        </w:tc>
+        <w:tc>
+          <w:p>
+            <w:r>
+              <w:t xml:space="preserve">ID of the affected entity</w:t>
+            </w:r>
+          </w:p>
+        </w:tc>
+      </w:tr>
+      <w:tr>
+        <w:tc>
+          <w:p>
+            <w:r>
+              <w:t xml:space="preserve">operation</w:t>
+            </w:r>
+          </w:p>
+        </w:tc>
+        <w:tc>
+          <w:p>
+            <w:r>
+              <w:t xml:space="preserve">ENUM</w:t>
+            </w:r>
+          </w:p>
+        </w:tc>
+        <w:tc>
+          <w:p>
+            <w:r>
+              <w:t xml:space="preserve">NOT NULL</w:t>
+            </w:r>
+          </w:p>
+        </w:tc>
+        <w:tc>
+          <w:p>
+            <w:r>
+              <w:t xml:space="preserve">Operation: 'create', 'update', 'status_change', 'sync'</w:t>
+            </w:r>
+          </w:p>
+        </w:tc>
+      </w:tr>
+      <w:tr>
+        <w:tc>
+          <w:p>
+            <w:r>
+              <w:t xml:space="preserve">deviceId</w:t>
+            </w:r>
+          </w:p>
+        </w:tc>
+        <w:tc>
+          <w:p>
+            <w:r>
+              <w:t xml:space="preserve">VARCHAR(100)</w:t>
+            </w:r>
+          </w:p>
+        </w:tc>
+        <w:tc>
+          <w:p>
+            <w:r>
+              <w:t xml:space="preserve">NOT NULL</w:t>
+            </w:r>
+          </w:p>
+        </w:tc>
+        <w:tc>
+          <w:p>
+            <w:r>
+              <w:t xml:space="preserve">Device that performed operation</w:t>
+            </w:r>
+          </w:p>
+        </w:tc>
+      </w:tr>
+      <w:tr>
+        <w:tc>
+          <w:p>
+            <w:r>
+              <w:t xml:space="preserve">userId</w:t>
+            </w:r>
+          </w:p>
+        </w:tc>
+        <w:tc>
+          <w:p>
+            <w:r>
+              <w:t xml:space="preserve">UUID</w:t>
+            </w:r>
+          </w:p>
+        </w:tc>
+        <w:tc>
+          <w:p>
+            <w:r>
+              <w:t xml:space="preserve">FK→users, NOT NULL</w:t>
+            </w:r>
+          </w:p>
+        </w:tc>
+        <w:tc>
+          <w:p>
+            <w:r>
+              <w:t xml:space="preserve">User who performed operation</w:t>
+            </w:r>
+          </w:p>
+        </w:tc>
+      </w:tr>
+      <w:tr>
+        <w:tc>
+          <w:p>
+            <w:r>
+              <w:t xml:space="preserve">beforeState</w:t>
+            </w:r>
+          </w:p>
+        </w:tc>
+        <w:tc>
+          <w:p>
+            <w:r>
+              <w:t xml:space="preserve">JSON</w:t>
+            </w:r>
+          </w:p>
+        </w:tc>
+        <w:tc>
+          <w:p>
+            <w:r>
+              <w:t xml:space="preserve">nullable</w:t>
+            </w:r>
+          </w:p>
+        </w:tc>
+        <w:tc>
+          <w:p>
+            <w:r>
+              <w:t xml:space="preserve">Entity state before change</w:t>
+            </w:r>
+          </w:p>
+        </w:tc>
+      </w:tr>
+      <w:tr>
+        <w:tc>
+          <w:p>
+            <w:r>
+              <w:t xml:space="preserve">afterState</w:t>
+            </w:r>
+          </w:p>
+        </w:tc>
+        <w:tc>
+          <w:p>
+            <w:r>
+              <w:t xml:space="preserve">JSON</w:t>
+            </w:r>
+          </w:p>
+        </w:tc>
+        <w:tc>
+          <w:p>
+            <w:r>
+              <w:t xml:space="preserve">NOT NULL</w:t>
+            </w:r>
+          </w:p>
+        </w:tc>
+        <w:tc>
+          <w:p>
+            <w:r>
+              <w:t xml:space="preserve">Entity state after change</w:t>
+            </w:r>
+          </w:p>
+        </w:tc>
+      </w:tr>
+      <w:tr>
+        <w:tc>
+          <w:p>
+            <w:r>
+              <w:t xml:space="preserve">offlineAt</w:t>
+            </w:r>
+          </w:p>
+        </w:tc>
+        <w:tc>
+          <w:p>
+            <w:r>
+              <w:t xml:space="preserve">TIMESTAMP</w:t>
+            </w:r>
+          </w:p>
+        </w:tc>
+        <w:tc>
+          <w:p>
+            <w:r>
+              <w:t xml:space="preserve">NOT NULL</w:t>
+            </w:r>
+          </w:p>
+        </w:tc>
+        <w:tc>
+          <w:p>
+            <w:r>
+              <w:t xml:space="preserve">When operation occurred offline</w:t>
+            </w:r>
+          </w:p>
+        </w:tc>
+      </w:tr>
+      <w:tr>
+        <w:tc>
+          <w:p>
+            <w:r>
+              <w:t xml:space="preserve">syncedAt</w:t>
+            </w:r>
+          </w:p>
+        </w:tc>
+        <w:tc>
+          <w:p>
+            <w:r>
+              <w:t xml:space="preserve">TIMESTAMP</w:t>
+            </w:r>
+          </w:p>
+        </w:tc>
+        <w:tc>
+          <w:p>
+            <w:r>
+              <w:t xml:space="preserve">nullable</w:t>
+            </w:r>
+          </w:p>
+        </w:tc>
+        <w:tc>
+          <w:p>
+            <w:r>
+              <w:t xml:space="preserve">When operation was synced to server</w:t>
+            </w:r>
+          </w:p>
+        </w:tc>
+      </w:tr>
+      <w:tr>
+        <w:tc>
+          <w:p>
+            <w:r>
+              <w:t xml:space="preserve">changeHash</w:t>
+            </w:r>
+          </w:p>
+        </w:tc>
+        <w:tc>
+          <w:p>
+            <w:r>
+              <w:t xml:space="preserve">VARCHAR(64)</w:t>
+            </w:r>
+          </w:p>
+        </w:tc>
+        <w:tc>
+          <w:p>
+            <w:r>
+              <w:t xml:space="preserve">NOT NULL, indexed</w:t>
+            </w:r>
+          </w:p>
+        </w:tc>
+        <w:tc>
+          <w:p>
+            <w:r>
+              <w:t xml:space="preserve">SHA-256 hash for idempotency checking</w:t>
+            </w:r>
+          </w:p>
+        </w:tc>
+      </w:tr>
+      <w:tr>
+        <w:tc>
+          <w:p>
+            <w:r>
+              <w:t xml:space="preserve">metadata</w:t>
+            </w:r>
+          </w:p>
+        </w:tc>
+        <w:tc>
+          <w:p>
+            <w:r>
+              <w:t xml:space="preserve">JSON</w:t>
+            </w:r>
+          </w:p>
+        </w:tc>
+        <w:tc>
+          <w:p>
+            <w:r>
+              <w:t xml:space="preserve">nullable</w:t>
+            </w:r>
+          </w:p>
+        </w:tc>
+        <w:tc>
+          <w:p>
+            <w:r>
+              <w:t xml:space="preserve">Additional operation metadata</w:t>
+            </w:r>
+          </w:p>
+        </w:tc>
+      </w:tr>
+      <w:tr>
+        <w:tc>
+          <w:p>
+            <w:r>
+              <w:t xml:space="preserve">createdAt</w:t>
+            </w:r>
+          </w:p>
+        </w:tc>
+        <w:tc>
+          <w:p>
+            <w:r>
+              <w:t xml:space="preserve">TIMESTAMP</w:t>
+            </w:r>
+          </w:p>
+        </w:tc>
+        <w:tc>
+          <w:p>
+            <w:r>
+              <w:t xml:space="preserve">NOT NULL, default NOW()</w:t>
+            </w:r>
+          </w:p>
+        </w:tc>
+        <w:tc>
+          <w:p>
+            <w:r>
+              <w:t xml:space="preserve">When audit entry was created</w:t>
+            </w:r>
+          </w:p>
+        </w:tc>
+      </w:tr>
+    </w:tbl>
+    <w:p/>
+    <w:p>
+      <w:pPr>
         <w:pStyle w:val="Heading3"/>
         <w:spacing w:before="240" w:after="120"/>
       </w:pPr>
@@ -13312,7 +16930,7 @@
         <w:tc>
           <w:p>
             <w:r>
-              <w:t xml:space="preserve">Integration tests</w:t>
+              <w:t xml:space="preserve">Integration tests, E2E tests for discrepancy tracking</w:t>
             </w:r>
           </w:p>
         </w:tc>
@@ -13361,6 +16979,38 @@
           <w:p>
             <w:r>
               <w:t xml:space="preserve">Load testing, performance monitoring</w:t>
+            </w:r>
+          </w:p>
+        </w:tc>
+      </w:tr>
+      <w:tr>
+        <w:tc>
+          <w:p>
+            <w:r>
+              <w:t xml:space="preserve">Offline Mode (SRS-OFFL-*)</w:t>
+            </w:r>
+          </w:p>
+        </w:tc>
+        <w:tc>
+          <w:p>
+            <w:r>
+              <w:t xml:space="preserve">PWA testing, offline simulation, sync conflict tests, encryption validation</w:t>
+            </w:r>
+          </w:p>
+        </w:tc>
+      </w:tr>
+      <w:tr>
+        <w:tc>
+          <w:p>
+            <w:r>
+              <w:t xml:space="preserve">Treatment Continuation (SRS-CONT-*)</w:t>
+            </w:r>
+          </w:p>
+        </w:tc>
+        <w:tc>
+          <w:p>
+            <w:r>
+              <w:t xml:space="preserve">Integration tests, 24-hour window validation, E2E tests</w:t>
             </w:r>
           </w:p>
         </w:tc>
@@ -13417,7 +17067,7 @@
         <w:spacing w:after="60"/>
       </w:pPr>
       <w:r>
-        <w:t xml:space="preserve">All 162 requirements with unique IDs</w:t>
+        <w:t xml:space="preserve">All 215 requirements with unique IDs</w:t>
       </w:r>
     </w:p>
     <w:p>
@@ -13481,7 +17131,7 @@
         <w:spacing w:after="60"/>
       </w:pPr>
       <w:r>
-        <w:t xml:space="preserve">Total Requirements: 162</w:t>
+        <w:t xml:space="preserve">Total Requirements: 215</w:t>
       </w:r>
     </w:p>
     <w:p>
@@ -13494,7 +17144,7 @@
         <w:spacing w:after="60"/>
       </w:pPr>
       <w:r>
-        <w:t xml:space="preserve">Implemented: 130 (80.2%)</w:t>
+        <w:t xml:space="preserve">Implemented: 183 (85.1%)</w:t>
       </w:r>
     </w:p>
     <w:p>
@@ -13507,7 +17157,7 @@
         <w:spacing w:after="60"/>
       </w:pPr>
       <w:r>
-        <w:t xml:space="preserve">Needs Verification: 27 (16.7%)</w:t>
+        <w:t xml:space="preserve">Needs Verification: 27 (12.6%)</w:t>
       </w:r>
     </w:p>
     <w:p>
@@ -13520,7 +17170,7 @@
         <w:spacing w:after="60"/>
       </w:pPr>
       <w:r>
-        <w:t xml:space="preserve">Pending Implementation: 5 (3.1%)</w:t>
+        <w:t xml:space="preserve">Pending Implementation: 5 (2.3%)</w:t>
       </w:r>
     </w:p>
     <w:p>
@@ -14128,6 +17778,228 @@
           </w:p>
         </w:tc>
       </w:tr>
+      <w:tr>
+        <w:tc>
+          <w:p>
+            <w:r>
+              <w:t xml:space="preserve">HAZ-011</w:t>
+            </w:r>
+          </w:p>
+        </w:tc>
+        <w:tc>
+          <w:p>
+            <w:r>
+              <w:t xml:space="preserve">Data loss during offline sync</w:t>
+            </w:r>
+          </w:p>
+        </w:tc>
+        <w:tc>
+          <w:p>
+            <w:r>
+              <w:t xml:space="preserve">Medium</w:t>
+            </w:r>
+          </w:p>
+        </w:tc>
+        <w:tc>
+          <w:p>
+            <w:r>
+              <w:t xml:space="preserve">ALARP</w:t>
+            </w:r>
+          </w:p>
+        </w:tc>
+        <w:tc>
+          <w:p>
+            <w:r>
+              <w:t xml:space="preserve">SRS-OFFL-006, SRS-OFFL-011</w:t>
+            </w:r>
+          </w:p>
+        </w:tc>
+      </w:tr>
+      <w:tr>
+        <w:tc>
+          <w:p>
+            <w:r>
+              <w:t xml:space="preserve">HAZ-012</w:t>
+            </w:r>
+          </w:p>
+        </w:tc>
+        <w:tc>
+          <w:p>
+            <w:r>
+              <w:t xml:space="preserve">Stale offline data used in treatment</w:t>
+            </w:r>
+          </w:p>
+        </w:tc>
+        <w:tc>
+          <w:p>
+            <w:r>
+              <w:t xml:space="preserve">Medium</w:t>
+            </w:r>
+          </w:p>
+        </w:tc>
+        <w:tc>
+          <w:p>
+            <w:r>
+              <w:t xml:space="preserve">Low</w:t>
+            </w:r>
+          </w:p>
+        </w:tc>
+        <w:tc>
+          <w:p>
+            <w:r>
+              <w:t xml:space="preserve">SRS-OFFL-010, SRS-OFFL-015</w:t>
+            </w:r>
+          </w:p>
+        </w:tc>
+      </w:tr>
+      <w:tr>
+        <w:tc>
+          <w:p>
+            <w:r>
+              <w:t xml:space="preserve">HAZ-013</w:t>
+            </w:r>
+          </w:p>
+        </w:tc>
+        <w:tc>
+          <w:p>
+            <w:r>
+              <w:t xml:space="preserve">Unauthorized offline PHI access</w:t>
+            </w:r>
+          </w:p>
+        </w:tc>
+        <w:tc>
+          <w:p>
+            <w:r>
+              <w:t xml:space="preserve">Medium</w:t>
+            </w:r>
+          </w:p>
+        </w:tc>
+        <w:tc>
+          <w:p>
+            <w:r>
+              <w:t xml:space="preserve">ALARP</w:t>
+            </w:r>
+          </w:p>
+        </w:tc>
+        <w:tc>
+          <w:p>
+            <w:r>
+              <w:t xml:space="preserve">SRS-OFFL-003, SRS-OFFL-004, SRS-OFFL-023</w:t>
+            </w:r>
+          </w:p>
+        </w:tc>
+      </w:tr>
+      <w:tr>
+        <w:tc>
+          <w:p>
+            <w:r>
+              <w:t xml:space="preserve">HAZ-014</w:t>
+            </w:r>
+          </w:p>
+        </w:tc>
+        <w:tc>
+          <w:p>
+            <w:r>
+              <w:t xml:space="preserve">Clock skew causing timestamp errors</w:t>
+            </w:r>
+          </w:p>
+        </w:tc>
+        <w:tc>
+          <w:p>
+            <w:r>
+              <w:t xml:space="preserve">Low</w:t>
+            </w:r>
+          </w:p>
+        </w:tc>
+        <w:tc>
+          <w:p>
+            <w:r>
+              <w:t xml:space="preserve">Low</w:t>
+            </w:r>
+          </w:p>
+        </w:tc>
+        <w:tc>
+          <w:p>
+            <w:r>
+              <w:t xml:space="preserve">SRS-OFFL-015, SRS-AUDT-003</w:t>
+            </w:r>
+          </w:p>
+        </w:tc>
+      </w:tr>
+      <w:tr>
+        <w:tc>
+          <w:p>
+            <w:r>
+              <w:t xml:space="preserve">HAZ-015</w:t>
+            </w:r>
+          </w:p>
+        </w:tc>
+        <w:tc>
+          <w:p>
+            <w:r>
+              <w:t xml:space="preserve">Treatment finalized offline without verification</w:t>
+            </w:r>
+          </w:p>
+        </w:tc>
+        <w:tc>
+          <w:p>
+            <w:r>
+              <w:t xml:space="preserve">Medium</w:t>
+            </w:r>
+          </w:p>
+        </w:tc>
+        <w:tc>
+          <w:p>
+            <w:r>
+              <w:t xml:space="preserve">ALARP</w:t>
+            </w:r>
+          </w:p>
+        </w:tc>
+        <w:tc>
+          <w:p>
+            <w:r>
+              <w:t xml:space="preserve">SRS-OFFL-014</w:t>
+            </w:r>
+          </w:p>
+        </w:tc>
+      </w:tr>
+      <w:tr>
+        <w:tc>
+          <w:p>
+            <w:r>
+              <w:t xml:space="preserve">HAZ-016</w:t>
+            </w:r>
+          </w:p>
+        </w:tc>
+        <w:tc>
+          <w:p>
+            <w:r>
+              <w:t xml:space="preserve">Continuation on wrong patient</w:t>
+            </w:r>
+          </w:p>
+        </w:tc>
+        <w:tc>
+          <w:p>
+            <w:r>
+              <w:t xml:space="preserve">Medium</w:t>
+            </w:r>
+          </w:p>
+        </w:tc>
+        <w:tc>
+          <w:p>
+            <w:r>
+              <w:t xml:space="preserve">ALARP</w:t>
+            </w:r>
+          </w:p>
+        </w:tc>
+        <w:tc>
+          <w:p>
+            <w:r>
+              <w:t xml:space="preserve">SRS-CONT-003, SRS-CONT-004, SRS-CONT-009</w:t>
+            </w:r>
+          </w:p>
+        </w:tc>
+      </w:tr>
     </w:tbl>
     <w:p/>
     <w:p>
@@ -14345,6 +18217,144 @@
           <w:p>
             <w:r>
               <w:t xml:space="preserve">HAZ-003, HAZ-010</w:t>
+            </w:r>
+          </w:p>
+        </w:tc>
+      </w:tr>
+      <w:tr>
+        <w:tc>
+          <w:p>
+            <w:r>
+              <w:t xml:space="preserve">SRS-OFFL-003</w:t>
+            </w:r>
+          </w:p>
+        </w:tc>
+        <w:tc>
+          <w:p>
+            <w:r>
+              <w:t xml:space="preserve">Encrypt PHI at rest using AES-256-GCM</w:t>
+            </w:r>
+          </w:p>
+        </w:tc>
+        <w:tc>
+          <w:p>
+            <w:r>
+              <w:t xml:space="preserve">HAZ-013</w:t>
+            </w:r>
+          </w:p>
+        </w:tc>
+      </w:tr>
+      <w:tr>
+        <w:tc>
+          <w:p>
+            <w:r>
+              <w:t xml:space="preserve">SRS-OFFL-006</w:t>
+            </w:r>
+          </w:p>
+        </w:tc>
+        <w:tc>
+          <w:p>
+            <w:r>
+              <w:t xml:space="preserve">Queue offline changes with integrity hashes</w:t>
+            </w:r>
+          </w:p>
+        </w:tc>
+        <w:tc>
+          <w:p>
+            <w:r>
+              <w:t xml:space="preserve">HAZ-011</w:t>
+            </w:r>
+          </w:p>
+        </w:tc>
+      </w:tr>
+      <w:tr>
+        <w:tc>
+          <w:p>
+            <w:r>
+              <w:t xml:space="preserve">SRS-OFFL-011</w:t>
+            </w:r>
+          </w:p>
+        </w:tc>
+        <w:tc>
+          <w:p>
+            <w:r>
+              <w:t xml:space="preserve">Detect and store sync conflicts</w:t>
+            </w:r>
+          </w:p>
+        </w:tc>
+        <w:tc>
+          <w:p>
+            <w:r>
+              <w:t xml:space="preserve">HAZ-011</w:t>
+            </w:r>
+          </w:p>
+        </w:tc>
+      </w:tr>
+      <w:tr>
+        <w:tc>
+          <w:p>
+            <w:r>
+              <w:t xml:space="preserve">SRS-OFFL-012</w:t>
+            </w:r>
+          </w:p>
+        </w:tc>
+        <w:tc>
+          <w:p>
+            <w:r>
+              <w:t xml:space="preserve">Medical-critical conflicts require admin resolution</w:t>
+            </w:r>
+          </w:p>
+        </w:tc>
+        <w:tc>
+          <w:p>
+            <w:r>
+              <w:t xml:space="preserve">HAZ-011, HAZ-012</w:t>
+            </w:r>
+          </w:p>
+        </w:tc>
+      </w:tr>
+      <w:tr>
+        <w:tc>
+          <w:p>
+            <w:r>
+              <w:t xml:space="preserve">SRS-OFFL-014</w:t>
+            </w:r>
+          </w:p>
+        </w:tc>
+        <w:tc>
+          <w:p>
+            <w:r>
+              <w:t xml:space="preserve">Block treatment finalization offline</w:t>
+            </w:r>
+          </w:p>
+        </w:tc>
+        <w:tc>
+          <w:p>
+            <w:r>
+              <w:t xml:space="preserve">HAZ-015</w:t>
+            </w:r>
+          </w:p>
+        </w:tc>
+      </w:tr>
+      <w:tr>
+        <w:tc>
+          <w:p>
+            <w:r>
+              <w:t xml:space="preserve">SRS-CONT-003</w:t>
+            </w:r>
+          </w:p>
+        </w:tc>
+        <w:tc>
+          <w:p>
+            <w:r>
+              <w:t xml:space="preserve">Track parent-child treatment relationship</w:t>
+            </w:r>
+          </w:p>
+        </w:tc>
+        <w:tc>
+          <w:p>
+            <w:r>
+              <w:t xml:space="preserve">HAZ-016</w:t>
             </w:r>
           </w:p>
         </w:tc>
@@ -16256,7 +20266,7 @@
           <w:sz w:val="18"/>
           <w:szCs w:val="18"/>
         </w:rPr>
-        <w:t xml:space="preserve"># Install pandoc if not already installed</w:t>
+        <w:t xml:space="preserve"># Run the conversion script from project root</w:t>
       </w:r>
     </w:p>
     <w:p>
@@ -16270,164 +20280,40 @@
           <w:sz w:val="18"/>
           <w:szCs w:val="18"/>
         </w:rPr>
-        <w:t xml:space="preserve"># Windows: choco install pandoc</w:t>
-      </w:r>
-    </w:p>
-    <w:p>
-      <w:pPr>
-        <w:shd w:fill="F5F5F5"/>
-        <w:spacing w:after="0"/>
-      </w:pPr>
+        <w:t xml:space="preserve">node docs/convert-to-docx.js</w:t>
+      </w:r>
+    </w:p>
+    <w:p/>
+    <w:p>
+      <w:pPr>
+        <w:spacing w:after="120"/>
+      </w:pPr>
+      <w:r>
+        <w:t xml:space="preserve">This generates </w:t>
+      </w:r>
       <w:r>
         <w:rPr>
           <w:rFonts w:ascii="Courier New" w:cs="Courier New" w:eastAsia="Courier New" w:hAnsi="Courier New"/>
-          <w:sz w:val="18"/>
-          <w:szCs w:val="18"/>
+          <w:sz w:val="20"/>
+          <w:szCs w:val="20"/>
         </w:rPr>
-        <w:t xml:space="preserve"># macOS: brew install pandoc</w:t>
-      </w:r>
-    </w:p>
-    <w:p>
-      <w:pPr>
-        <w:shd w:fill="F5F5F5"/>
-        <w:spacing w:after="0"/>
-      </w:pPr>
+        <w:t xml:space="preserve">docs/ALA_SRS.docx</w:t>
+      </w:r>
+      <w:r>
+        <w:t xml:space="preserve"> using the </w:t>
+      </w:r>
       <w:r>
         <w:rPr>
           <w:rFonts w:ascii="Courier New" w:cs="Courier New" w:eastAsia="Courier New" w:hAnsi="Courier New"/>
-          <w:sz w:val="18"/>
-          <w:szCs w:val="18"/>
+          <w:sz w:val="20"/>
+          <w:szCs w:val="20"/>
         </w:rPr>
-        <w:t xml:space="preserve"># Linux: apt-get install pandoc</w:t>
-      </w:r>
-    </w:p>
-    <w:p>
-      <w:pPr>
-        <w:shd w:fill="F5F5F5"/>
-        <w:spacing w:after="0"/>
-      </w:pPr>
-      <w:r>
-        <w:rPr>
-          <w:rFonts w:ascii="Courier New" w:cs="Courier New" w:eastAsia="Courier New" w:hAnsi="Courier New"/>
-          <w:sz w:val="18"/>
-          <w:szCs w:val="18"/>
-        </w:rPr>
-        <w:t xml:space="preserve"> </w:t>
-      </w:r>
-    </w:p>
-    <w:p>
-      <w:pPr>
-        <w:shd w:fill="F5F5F5"/>
-        <w:spacing w:after="0"/>
-      </w:pPr>
-      <w:r>
-        <w:rPr>
-          <w:rFonts w:ascii="Courier New" w:cs="Courier New" w:eastAsia="Courier New" w:hAnsi="Courier New"/>
-          <w:sz w:val="18"/>
-          <w:szCs w:val="18"/>
-        </w:rPr>
-        <w:t xml:space="preserve"># Convert to Word</w:t>
-      </w:r>
-    </w:p>
-    <w:p>
-      <w:pPr>
-        <w:shd w:fill="F5F5F5"/>
-        <w:spacing w:after="0"/>
-      </w:pPr>
-      <w:r>
-        <w:rPr>
-          <w:rFonts w:ascii="Courier New" w:cs="Courier New" w:eastAsia="Courier New" w:hAnsi="Courier New"/>
-          <w:sz w:val="18"/>
-          <w:szCs w:val="18"/>
-        </w:rPr>
-        <w:t xml:space="preserve">pandoc docs/ALA_SRS.md -o docs/ALA_SRS.docx \</w:t>
-      </w:r>
-    </w:p>
-    <w:p>
-      <w:pPr>
-        <w:shd w:fill="F5F5F5"/>
-        <w:spacing w:after="0"/>
-      </w:pPr>
-      <w:r>
-        <w:rPr>
-          <w:rFonts w:ascii="Courier New" w:cs="Courier New" w:eastAsia="Courier New" w:hAnsi="Courier New"/>
-          <w:sz w:val="18"/>
-          <w:szCs w:val="18"/>
-        </w:rPr>
-        <w:t xml:space="preserve">  --reference-doc=docs/templates/srs-template.docx \</w:t>
-      </w:r>
-    </w:p>
-    <w:p>
-      <w:pPr>
-        <w:shd w:fill="F5F5F5"/>
-        <w:spacing w:after="0"/>
-      </w:pPr>
-      <w:r>
-        <w:rPr>
-          <w:rFonts w:ascii="Courier New" w:cs="Courier New" w:eastAsia="Courier New" w:hAnsi="Courier New"/>
-          <w:sz w:val="18"/>
-          <w:szCs w:val="18"/>
-        </w:rPr>
-        <w:t xml:space="preserve">  --toc \</w:t>
-      </w:r>
-    </w:p>
-    <w:p>
-      <w:pPr>
-        <w:shd w:fill="F5F5F5"/>
-        <w:spacing w:after="0"/>
-      </w:pPr>
-      <w:r>
-        <w:rPr>
-          <w:rFonts w:ascii="Courier New" w:cs="Courier New" w:eastAsia="Courier New" w:hAnsi="Courier New"/>
-          <w:sz w:val="18"/>
-          <w:szCs w:val="18"/>
-        </w:rPr>
-        <w:t xml:space="preserve">  --toc-depth=3</w:t>
-      </w:r>
-    </w:p>
-    <w:p>
-      <w:pPr>
-        <w:shd w:fill="F5F5F5"/>
-        <w:spacing w:after="0"/>
-      </w:pPr>
-      <w:r>
-        <w:rPr>
-          <w:rFonts w:ascii="Courier New" w:cs="Courier New" w:eastAsia="Courier New" w:hAnsi="Courier New"/>
-          <w:sz w:val="18"/>
-          <w:szCs w:val="18"/>
-        </w:rPr>
-        <w:t xml:space="preserve"> </w:t>
-      </w:r>
-    </w:p>
-    <w:p>
-      <w:pPr>
-        <w:shd w:fill="F5F5F5"/>
-        <w:spacing w:after="0"/>
-      </w:pPr>
-      <w:r>
-        <w:rPr>
-          <w:rFonts w:ascii="Courier New" w:cs="Courier New" w:eastAsia="Courier New" w:hAnsi="Courier New"/>
-          <w:sz w:val="18"/>
-          <w:szCs w:val="18"/>
-        </w:rPr>
-        <w:t xml:space="preserve"># Or simple conversion without template</w:t>
-      </w:r>
-    </w:p>
-    <w:p>
-      <w:pPr>
-        <w:shd w:fill="F5F5F5"/>
-        <w:spacing w:after="0"/>
-      </w:pPr>
-      <w:r>
-        <w:rPr>
-          <w:rFonts w:ascii="Courier New" w:cs="Courier New" w:eastAsia="Courier New" w:hAnsi="Courier New"/>
-          <w:sz w:val="18"/>
-          <w:szCs w:val="18"/>
-        </w:rPr>
-        <w:t xml:space="preserve">pandoc docs/ALA_SRS.md -o docs/ALA_SRS.docx</w:t>
-      </w:r>
-    </w:p>
-    <w:p/>
+        <w:t xml:space="preserve">docx</w:t>
+      </w:r>
+      <w:r>
+        <w:t xml:space="preserve"> npm library.</w:t>
+      </w:r>
+    </w:p>
     <w:p>
       <w:pPr>
         <w:pBdr>

</xml_diff>

<commit_message>
docs(srs): improve markdown-to-docx conversion
- Strip HTML comments before parsing markdown
- Convert markdown links to plain text
- Add proper numbering config for headers
- Add DL-003 design log for version display feature

Co-Authored-By: Claude Opus 4.5 <noreply@anthropic.com>
</commit_message>
<xml_diff>
--- a/docs/ALA_SRS.docx
+++ b/docs/ALA_SRS.docx
@@ -456,15 +456,6 @@
     </w:p>
     <w:p>
       <w:pPr>
-        <w:spacing w:after="120"/>
-      </w:pPr>
-      <w:r>
-        <w:t xml:space="preserve">&lt;!-- AUTO-UPDATE:START revision_history --&gt;
-</w:t>
-      </w:r>
-    </w:p>
-    <w:p>
-      <w:pPr>
         <w:pStyle w:val="Heading2"/>
         <w:spacing w:before="240" w:after="120"/>
       </w:pPr>
@@ -675,15 +666,6 @@
     <w:p/>
     <w:p>
       <w:pPr>
-        <w:spacing w:after="120"/>
-      </w:pPr>
-      <w:r>
-        <w:t xml:space="preserve">&lt;!-- AUTO-UPDATE:END revision_history --&gt;
-</w:t>
-      </w:r>
-    </w:p>
-    <w:p>
-      <w:pPr>
         <w:pBdr>
           <w:bottom w:val="single" w:color="999999" w:sz="6"/>
         </w:pBdr>
@@ -704,12 +686,12 @@
         <w:pStyle w:val="ListParagraph"/>
         <w:numPr>
           <w:ilvl w:val="0"/>
-          <w:numId w:val="{default-numbering-0}"/>
+          <w:numId w:val="2"/>
         </w:numPr>
         <w:spacing w:after="60"/>
       </w:pPr>
       <w:r>
-        <w:t xml:space="preserve">[Introduction](#1-introduction)</w:t>
+        <w:t xml:space="preserve">Introduction</w:t>
       </w:r>
     </w:p>
     <w:p>
@@ -717,12 +699,12 @@
         <w:pStyle w:val="ListParagraph"/>
         <w:numPr>
           <w:ilvl w:val="0"/>
-          <w:numId w:val="{default-numbering-0}"/>
+          <w:numId w:val="2"/>
         </w:numPr>
         <w:spacing w:after="60"/>
       </w:pPr>
       <w:r>
-        <w:t xml:space="preserve">[Overall Description](#2-overall-description)</w:t>
+        <w:t xml:space="preserve">Overall Description</w:t>
       </w:r>
     </w:p>
     <w:p>
@@ -730,15 +712,15 @@
         <w:pStyle w:val="ListParagraph"/>
         <w:numPr>
           <w:ilvl w:val="0"/>
-          <w:numId w:val="{default-numbering-0}"/>
+          <w:numId w:val="2"/>
         </w:numPr>
         <w:spacing w:after="60"/>
       </w:pPr>
       <w:r>
-        <w:t xml:space="preserve">[System Features](#3-system-features)
+        <w:t xml:space="preserve">System Features
 - 3.1-3.13: Core Features
-- 3.14: [Offline Mode &amp; PWA Architecture](#314-offline-mode--pwa-architecture)
-- 3.15: [Treatment Continuation](#315-treatment-continuation)</w:t>
+- 3.14: Offline Mode &amp; PWA Architecture
+- 3.15: Treatment Continuation</w:t>
       </w:r>
     </w:p>
     <w:p>
@@ -746,12 +728,12 @@
         <w:pStyle w:val="ListParagraph"/>
         <w:numPr>
           <w:ilvl w:val="0"/>
-          <w:numId w:val="{default-numbering-0}"/>
+          <w:numId w:val="2"/>
         </w:numPr>
         <w:spacing w:after="60"/>
       </w:pPr>
       <w:r>
-        <w:t xml:space="preserve">[External Interface Requirements](#4-external-interface-requirements)</w:t>
+        <w:t xml:space="preserve">External Interface Requirements</w:t>
       </w:r>
     </w:p>
     <w:p>
@@ -759,12 +741,12 @@
         <w:pStyle w:val="ListParagraph"/>
         <w:numPr>
           <w:ilvl w:val="0"/>
-          <w:numId w:val="{default-numbering-0}"/>
+          <w:numId w:val="2"/>
         </w:numPr>
         <w:spacing w:after="60"/>
       </w:pPr>
       <w:r>
-        <w:t xml:space="preserve">[Non-Functional Requirements](#5-non-functional-requirements)</w:t>
+        <w:t xml:space="preserve">Non-Functional Requirements</w:t>
       </w:r>
     </w:p>
     <w:p>
@@ -772,12 +754,12 @@
         <w:pStyle w:val="ListParagraph"/>
         <w:numPr>
           <w:ilvl w:val="0"/>
-          <w:numId w:val="{default-numbering-0}"/>
+          <w:numId w:val="2"/>
         </w:numPr>
         <w:spacing w:after="60"/>
       </w:pPr>
       <w:r>
-        <w:t xml:space="preserve">[Data Requirements](#6-data-requirements)</w:t>
+        <w:t xml:space="preserve">Data Requirements</w:t>
       </w:r>
     </w:p>
     <w:p>
@@ -785,12 +767,12 @@
         <w:pStyle w:val="ListParagraph"/>
         <w:numPr>
           <w:ilvl w:val="0"/>
-          <w:numId w:val="{default-numbering-0}"/>
+          <w:numId w:val="2"/>
         </w:numPr>
         <w:spacing w:after="60"/>
       </w:pPr>
       <w:r>
-        <w:t xml:space="preserve">[Verification and Validation](#7-verification-and-validation)</w:t>
+        <w:t xml:space="preserve">Verification and Validation</w:t>
       </w:r>
     </w:p>
     <w:p>
@@ -798,12 +780,12 @@
         <w:pStyle w:val="ListParagraph"/>
         <w:numPr>
           <w:ilvl w:val="0"/>
-          <w:numId w:val="{default-numbering-0}"/>
+          <w:numId w:val="2"/>
         </w:numPr>
         <w:spacing w:after="60"/>
       </w:pPr>
       <w:r>
-        <w:t xml:space="preserve">[Risk Management Integration](#8-risk-management-integration)</w:t>
+        <w:t xml:space="preserve">Risk Management Integration</w:t>
       </w:r>
     </w:p>
     <w:p>
@@ -811,12 +793,12 @@
         <w:pStyle w:val="ListParagraph"/>
         <w:numPr>
           <w:ilvl w:val="0"/>
-          <w:numId w:val="{default-numbering-0}"/>
+          <w:numId w:val="2"/>
         </w:numPr>
         <w:spacing w:after="60"/>
       </w:pPr>
       <w:r>
-        <w:t xml:space="preserve">[Cybersecurity Requirements](#9-cybersecurity-requirements)</w:t>
+        <w:t xml:space="preserve">Cybersecurity Requirements</w:t>
       </w:r>
     </w:p>
     <w:p>
@@ -824,12 +806,12 @@
         <w:pStyle w:val="ListParagraph"/>
         <w:numPr>
           <w:ilvl w:val="0"/>
-          <w:numId w:val="{default-numbering-0}"/>
+          <w:numId w:val="2"/>
         </w:numPr>
         <w:spacing w:after="60"/>
       </w:pPr>
       <w:r>
-        <w:t xml:space="preserve">[Appendices](#appendices)</w:t>
+        <w:t xml:space="preserve">Appendices</w:t>
       </w:r>
     </w:p>
     <w:p>
@@ -3191,7 +3173,7 @@
         <w:pStyle w:val="ListParagraph"/>
         <w:numPr>
           <w:ilvl w:val="0"/>
-          <w:numId w:val="{default-numbering-0}"/>
+          <w:numId w:val="2"/>
         </w:numPr>
         <w:spacing w:after="60"/>
       </w:pPr>
@@ -3204,7 +3186,7 @@
         <w:pStyle w:val="ListParagraph"/>
         <w:numPr>
           <w:ilvl w:val="0"/>
-          <w:numId w:val="{default-numbering-0}"/>
+          <w:numId w:val="2"/>
         </w:numPr>
         <w:spacing w:after="60"/>
       </w:pPr>
@@ -3217,7 +3199,7 @@
         <w:pStyle w:val="ListParagraph"/>
         <w:numPr>
           <w:ilvl w:val="0"/>
-          <w:numId w:val="{default-numbering-0}"/>
+          <w:numId w:val="2"/>
         </w:numPr>
         <w:spacing w:after="60"/>
       </w:pPr>
@@ -3230,7 +3212,7 @@
         <w:pStyle w:val="ListParagraph"/>
         <w:numPr>
           <w:ilvl w:val="0"/>
-          <w:numId w:val="{default-numbering-0}"/>
+          <w:numId w:val="2"/>
         </w:numPr>
         <w:spacing w:after="60"/>
       </w:pPr>
@@ -3243,7 +3225,7 @@
         <w:pStyle w:val="ListParagraph"/>
         <w:numPr>
           <w:ilvl w:val="0"/>
-          <w:numId w:val="{default-numbering-0}"/>
+          <w:numId w:val="2"/>
         </w:numPr>
         <w:spacing w:after="60"/>
       </w:pPr>
@@ -3256,7 +3238,7 @@
         <w:pStyle w:val="ListParagraph"/>
         <w:numPr>
           <w:ilvl w:val="0"/>
-          <w:numId w:val="{default-numbering-0}"/>
+          <w:numId w:val="2"/>
         </w:numPr>
         <w:spacing w:after="60"/>
       </w:pPr>
@@ -3281,7 +3263,7 @@
         <w:pStyle w:val="ListParagraph"/>
         <w:numPr>
           <w:ilvl w:val="0"/>
-          <w:numId w:val="{default-numbering-0}"/>
+          <w:numId w:val="2"/>
         </w:numPr>
         <w:spacing w:after="60"/>
       </w:pPr>
@@ -3294,7 +3276,7 @@
         <w:pStyle w:val="ListParagraph"/>
         <w:numPr>
           <w:ilvl w:val="0"/>
-          <w:numId w:val="{default-numbering-0}"/>
+          <w:numId w:val="2"/>
         </w:numPr>
         <w:spacing w:after="60"/>
       </w:pPr>
@@ -3307,7 +3289,7 @@
         <w:pStyle w:val="ListParagraph"/>
         <w:numPr>
           <w:ilvl w:val="0"/>
-          <w:numId w:val="{default-numbering-0}"/>
+          <w:numId w:val="2"/>
         </w:numPr>
         <w:spacing w:after="60"/>
       </w:pPr>
@@ -3320,7 +3302,7 @@
         <w:pStyle w:val="ListParagraph"/>
         <w:numPr>
           <w:ilvl w:val="0"/>
-          <w:numId w:val="{default-numbering-0}"/>
+          <w:numId w:val="2"/>
         </w:numPr>
         <w:spacing w:after="60"/>
       </w:pPr>
@@ -3800,7 +3782,7 @@
         <w:pStyle w:val="ListParagraph"/>
         <w:numPr>
           <w:ilvl w:val="0"/>
-          <w:numId w:val="{default-numbering-0}"/>
+          <w:numId w:val="2"/>
         </w:numPr>
         <w:spacing w:after="60"/>
       </w:pPr>
@@ -3813,7 +3795,7 @@
         <w:pStyle w:val="ListParagraph"/>
         <w:numPr>
           <w:ilvl w:val="0"/>
-          <w:numId w:val="{default-numbering-0}"/>
+          <w:numId w:val="2"/>
         </w:numPr>
         <w:spacing w:after="60"/>
       </w:pPr>
@@ -3826,7 +3808,7 @@
         <w:pStyle w:val="ListParagraph"/>
         <w:numPr>
           <w:ilvl w:val="0"/>
-          <w:numId w:val="{default-numbering-0}"/>
+          <w:numId w:val="2"/>
         </w:numPr>
         <w:spacing w:after="60"/>
       </w:pPr>
@@ -3839,7 +3821,7 @@
         <w:pStyle w:val="ListParagraph"/>
         <w:numPr>
           <w:ilvl w:val="0"/>
-          <w:numId w:val="{default-numbering-0}"/>
+          <w:numId w:val="2"/>
         </w:numPr>
         <w:spacing w:after="60"/>
       </w:pPr>
@@ -3852,7 +3834,7 @@
         <w:pStyle w:val="ListParagraph"/>
         <w:numPr>
           <w:ilvl w:val="0"/>
-          <w:numId w:val="{default-numbering-0}"/>
+          <w:numId w:val="2"/>
         </w:numPr>
         <w:spacing w:after="60"/>
       </w:pPr>
@@ -3877,7 +3859,7 @@
         <w:pStyle w:val="ListParagraph"/>
         <w:numPr>
           <w:ilvl w:val="0"/>
-          <w:numId w:val="{default-numbering-0}"/>
+          <w:numId w:val="2"/>
         </w:numPr>
         <w:spacing w:after="60"/>
       </w:pPr>
@@ -3890,7 +3872,7 @@
         <w:pStyle w:val="ListParagraph"/>
         <w:numPr>
           <w:ilvl w:val="0"/>
-          <w:numId w:val="{default-numbering-0}"/>
+          <w:numId w:val="2"/>
         </w:numPr>
         <w:spacing w:after="60"/>
       </w:pPr>
@@ -3903,7 +3885,7 @@
         <w:pStyle w:val="ListParagraph"/>
         <w:numPr>
           <w:ilvl w:val="0"/>
-          <w:numId w:val="{default-numbering-0}"/>
+          <w:numId w:val="2"/>
         </w:numPr>
         <w:spacing w:after="60"/>
       </w:pPr>
@@ -3916,7 +3898,7 @@
         <w:pStyle w:val="ListParagraph"/>
         <w:numPr>
           <w:ilvl w:val="0"/>
-          <w:numId w:val="{default-numbering-0}"/>
+          <w:numId w:val="2"/>
         </w:numPr>
         <w:spacing w:after="60"/>
       </w:pPr>
@@ -4304,7 +4286,7 @@
         <w:pStyle w:val="ListParagraph"/>
         <w:numPr>
           <w:ilvl w:val="0"/>
-          <w:numId w:val="{default-numbering-0}"/>
+          <w:numId w:val="2"/>
         </w:numPr>
         <w:spacing w:after="60"/>
       </w:pPr>
@@ -4317,7 +4299,7 @@
         <w:pStyle w:val="ListParagraph"/>
         <w:numPr>
           <w:ilvl w:val="0"/>
-          <w:numId w:val="{default-numbering-0}"/>
+          <w:numId w:val="2"/>
         </w:numPr>
         <w:spacing w:after="60"/>
       </w:pPr>
@@ -4330,7 +4312,7 @@
         <w:pStyle w:val="ListParagraph"/>
         <w:numPr>
           <w:ilvl w:val="0"/>
-          <w:numId w:val="{default-numbering-0}"/>
+          <w:numId w:val="2"/>
         </w:numPr>
         <w:spacing w:after="60"/>
       </w:pPr>
@@ -4343,7 +4325,7 @@
         <w:pStyle w:val="ListParagraph"/>
         <w:numPr>
           <w:ilvl w:val="0"/>
-          <w:numId w:val="{default-numbering-0}"/>
+          <w:numId w:val="2"/>
         </w:numPr>
         <w:spacing w:after="60"/>
       </w:pPr>
@@ -4356,7 +4338,7 @@
         <w:pStyle w:val="ListParagraph"/>
         <w:numPr>
           <w:ilvl w:val="0"/>
-          <w:numId w:val="{default-numbering-0}"/>
+          <w:numId w:val="2"/>
         </w:numPr>
         <w:spacing w:after="60"/>
       </w:pPr>
@@ -4369,7 +4351,7 @@
         <w:pStyle w:val="ListParagraph"/>
         <w:numPr>
           <w:ilvl w:val="0"/>
-          <w:numId w:val="{default-numbering-0}"/>
+          <w:numId w:val="2"/>
         </w:numPr>
         <w:spacing w:after="60"/>
       </w:pPr>
@@ -4757,7 +4739,7 @@
         <w:pStyle w:val="ListParagraph"/>
         <w:numPr>
           <w:ilvl w:val="0"/>
-          <w:numId w:val="{default-numbering-0}"/>
+          <w:numId w:val="2"/>
         </w:numPr>
         <w:spacing w:after="60"/>
       </w:pPr>
@@ -4770,7 +4752,7 @@
         <w:pStyle w:val="ListParagraph"/>
         <w:numPr>
           <w:ilvl w:val="0"/>
-          <w:numId w:val="{default-numbering-0}"/>
+          <w:numId w:val="2"/>
         </w:numPr>
         <w:spacing w:after="60"/>
       </w:pPr>
@@ -4783,7 +4765,7 @@
         <w:pStyle w:val="ListParagraph"/>
         <w:numPr>
           <w:ilvl w:val="0"/>
-          <w:numId w:val="{default-numbering-0}"/>
+          <w:numId w:val="2"/>
         </w:numPr>
         <w:spacing w:after="60"/>
       </w:pPr>
@@ -4796,7 +4778,7 @@
         <w:pStyle w:val="ListParagraph"/>
         <w:numPr>
           <w:ilvl w:val="0"/>
-          <w:numId w:val="{default-numbering-0}"/>
+          <w:numId w:val="2"/>
         </w:numPr>
         <w:spacing w:after="60"/>
       </w:pPr>
@@ -4821,7 +4803,7 @@
         <w:pStyle w:val="ListParagraph"/>
         <w:numPr>
           <w:ilvl w:val="0"/>
-          <w:numId w:val="{default-numbering-0}"/>
+          <w:numId w:val="2"/>
         </w:numPr>
         <w:spacing w:after="60"/>
       </w:pPr>
@@ -4834,7 +4816,7 @@
         <w:pStyle w:val="ListParagraph"/>
         <w:numPr>
           <w:ilvl w:val="0"/>
-          <w:numId w:val="{default-numbering-0}"/>
+          <w:numId w:val="2"/>
         </w:numPr>
         <w:spacing w:after="60"/>
       </w:pPr>
@@ -5484,7 +5466,7 @@
         <w:pStyle w:val="ListParagraph"/>
         <w:numPr>
           <w:ilvl w:val="0"/>
-          <w:numId w:val="{default-numbering-0}"/>
+          <w:numId w:val="2"/>
         </w:numPr>
         <w:spacing w:after="60"/>
       </w:pPr>
@@ -5497,7 +5479,7 @@
         <w:pStyle w:val="ListParagraph"/>
         <w:numPr>
           <w:ilvl w:val="0"/>
-          <w:numId w:val="{default-numbering-0}"/>
+          <w:numId w:val="2"/>
         </w:numPr>
         <w:spacing w:after="60"/>
       </w:pPr>
@@ -5510,7 +5492,7 @@
         <w:pStyle w:val="ListParagraph"/>
         <w:numPr>
           <w:ilvl w:val="0"/>
-          <w:numId w:val="{default-numbering-0}"/>
+          <w:numId w:val="2"/>
         </w:numPr>
         <w:spacing w:after="60"/>
       </w:pPr>
@@ -5523,7 +5505,7 @@
         <w:pStyle w:val="ListParagraph"/>
         <w:numPr>
           <w:ilvl w:val="0"/>
-          <w:numId w:val="{default-numbering-0}"/>
+          <w:numId w:val="2"/>
         </w:numPr>
         <w:spacing w:after="60"/>
       </w:pPr>
@@ -5548,7 +5530,7 @@
         <w:pStyle w:val="ListParagraph"/>
         <w:numPr>
           <w:ilvl w:val="0"/>
-          <w:numId w:val="{default-numbering-0}"/>
+          <w:numId w:val="2"/>
         </w:numPr>
         <w:spacing w:after="60"/>
       </w:pPr>
@@ -5561,7 +5543,7 @@
         <w:pStyle w:val="ListParagraph"/>
         <w:numPr>
           <w:ilvl w:val="0"/>
-          <w:numId w:val="{default-numbering-0}"/>
+          <w:numId w:val="2"/>
         </w:numPr>
         <w:spacing w:after="60"/>
       </w:pPr>
@@ -5574,7 +5556,7 @@
         <w:pStyle w:val="ListParagraph"/>
         <w:numPr>
           <w:ilvl w:val="0"/>
-          <w:numId w:val="{default-numbering-0}"/>
+          <w:numId w:val="2"/>
         </w:numPr>
         <w:spacing w:after="60"/>
       </w:pPr>
@@ -5587,7 +5569,7 @@
         <w:pStyle w:val="ListParagraph"/>
         <w:numPr>
           <w:ilvl w:val="0"/>
-          <w:numId w:val="{default-numbering-0}"/>
+          <w:numId w:val="2"/>
         </w:numPr>
         <w:spacing w:after="60"/>
       </w:pPr>
@@ -5600,7 +5582,7 @@
         <w:pStyle w:val="ListParagraph"/>
         <w:numPr>
           <w:ilvl w:val="0"/>
-          <w:numId w:val="{default-numbering-0}"/>
+          <w:numId w:val="2"/>
         </w:numPr>
         <w:spacing w:after="60"/>
       </w:pPr>
@@ -5613,7 +5595,7 @@
         <w:pStyle w:val="ListParagraph"/>
         <w:numPr>
           <w:ilvl w:val="0"/>
-          <w:numId w:val="{default-numbering-0}"/>
+          <w:numId w:val="2"/>
         </w:numPr>
         <w:spacing w:after="60"/>
       </w:pPr>
@@ -5626,7 +5608,7 @@
         <w:pStyle w:val="ListParagraph"/>
         <w:numPr>
           <w:ilvl w:val="0"/>
-          <w:numId w:val="{default-numbering-0}"/>
+          <w:numId w:val="2"/>
         </w:numPr>
         <w:spacing w:after="60"/>
       </w:pPr>
@@ -6299,7 +6281,7 @@
         <w:pStyle w:val="ListParagraph"/>
         <w:numPr>
           <w:ilvl w:val="0"/>
-          <w:numId w:val="{default-numbering-0}"/>
+          <w:numId w:val="2"/>
         </w:numPr>
         <w:spacing w:after="60"/>
       </w:pPr>
@@ -6312,7 +6294,7 @@
         <w:pStyle w:val="ListParagraph"/>
         <w:numPr>
           <w:ilvl w:val="0"/>
-          <w:numId w:val="{default-numbering-0}"/>
+          <w:numId w:val="2"/>
         </w:numPr>
         <w:spacing w:after="60"/>
       </w:pPr>
@@ -6325,7 +6307,7 @@
         <w:pStyle w:val="ListParagraph"/>
         <w:numPr>
           <w:ilvl w:val="0"/>
-          <w:numId w:val="{default-numbering-0}"/>
+          <w:numId w:val="2"/>
         </w:numPr>
         <w:spacing w:after="60"/>
       </w:pPr>
@@ -6338,7 +6320,7 @@
         <w:pStyle w:val="ListParagraph"/>
         <w:numPr>
           <w:ilvl w:val="0"/>
-          <w:numId w:val="{default-numbering-0}"/>
+          <w:numId w:val="2"/>
         </w:numPr>
         <w:spacing w:after="60"/>
       </w:pPr>
@@ -6351,7 +6333,7 @@
         <w:pStyle w:val="ListParagraph"/>
         <w:numPr>
           <w:ilvl w:val="0"/>
-          <w:numId w:val="{default-numbering-0}"/>
+          <w:numId w:val="2"/>
         </w:numPr>
         <w:spacing w:after="60"/>
       </w:pPr>
@@ -6364,7 +6346,7 @@
         <w:pStyle w:val="ListParagraph"/>
         <w:numPr>
           <w:ilvl w:val="0"/>
-          <w:numId w:val="{default-numbering-0}"/>
+          <w:numId w:val="2"/>
         </w:numPr>
         <w:spacing w:after="60"/>
       </w:pPr>
@@ -6377,7 +6359,7 @@
         <w:pStyle w:val="ListParagraph"/>
         <w:numPr>
           <w:ilvl w:val="0"/>
-          <w:numId w:val="{default-numbering-0}"/>
+          <w:numId w:val="2"/>
         </w:numPr>
         <w:spacing w:after="60"/>
       </w:pPr>
@@ -6390,7 +6372,7 @@
         <w:pStyle w:val="ListParagraph"/>
         <w:numPr>
           <w:ilvl w:val="0"/>
-          <w:numId w:val="{default-numbering-0}"/>
+          <w:numId w:val="2"/>
         </w:numPr>
         <w:spacing w:after="60"/>
       </w:pPr>
@@ -6415,7 +6397,7 @@
         <w:pStyle w:val="ListParagraph"/>
         <w:numPr>
           <w:ilvl w:val="0"/>
-          <w:numId w:val="{default-numbering-0}"/>
+          <w:numId w:val="2"/>
         </w:numPr>
         <w:spacing w:after="60"/>
       </w:pPr>
@@ -6428,7 +6410,7 @@
         <w:pStyle w:val="ListParagraph"/>
         <w:numPr>
           <w:ilvl w:val="0"/>
-          <w:numId w:val="{default-numbering-0}"/>
+          <w:numId w:val="2"/>
         </w:numPr>
         <w:spacing w:after="60"/>
       </w:pPr>
@@ -6441,7 +6423,7 @@
         <w:pStyle w:val="ListParagraph"/>
         <w:numPr>
           <w:ilvl w:val="0"/>
-          <w:numId w:val="{default-numbering-0}"/>
+          <w:numId w:val="2"/>
         </w:numPr>
         <w:spacing w:after="60"/>
       </w:pPr>
@@ -6454,7 +6436,7 @@
         <w:pStyle w:val="ListParagraph"/>
         <w:numPr>
           <w:ilvl w:val="0"/>
-          <w:numId w:val="{default-numbering-0}"/>
+          <w:numId w:val="2"/>
         </w:numPr>
         <w:spacing w:after="60"/>
       </w:pPr>
@@ -6467,7 +6449,7 @@
         <w:pStyle w:val="ListParagraph"/>
         <w:numPr>
           <w:ilvl w:val="0"/>
-          <w:numId w:val="{default-numbering-0}"/>
+          <w:numId w:val="2"/>
         </w:numPr>
         <w:spacing w:after="60"/>
       </w:pPr>
@@ -6480,7 +6462,7 @@
         <w:pStyle w:val="ListParagraph"/>
         <w:numPr>
           <w:ilvl w:val="0"/>
-          <w:numId w:val="{default-numbering-0}"/>
+          <w:numId w:val="2"/>
         </w:numPr>
         <w:spacing w:after="60"/>
       </w:pPr>
@@ -8293,7 +8275,7 @@
         <w:pStyle w:val="ListParagraph"/>
         <w:numPr>
           <w:ilvl w:val="0"/>
-          <w:numId w:val="{default-numbering-0}"/>
+          <w:numId w:val="2"/>
         </w:numPr>
         <w:spacing w:after="60"/>
       </w:pPr>
@@ -8306,7 +8288,7 @@
         <w:pStyle w:val="ListParagraph"/>
         <w:numPr>
           <w:ilvl w:val="0"/>
-          <w:numId w:val="{default-numbering-0}"/>
+          <w:numId w:val="2"/>
         </w:numPr>
         <w:spacing w:after="60"/>
       </w:pPr>
@@ -8319,7 +8301,7 @@
         <w:pStyle w:val="ListParagraph"/>
         <w:numPr>
           <w:ilvl w:val="0"/>
-          <w:numId w:val="{default-numbering-0}"/>
+          <w:numId w:val="2"/>
         </w:numPr>
         <w:spacing w:after="60"/>
       </w:pPr>
@@ -8332,7 +8314,7 @@
         <w:pStyle w:val="ListParagraph"/>
         <w:numPr>
           <w:ilvl w:val="0"/>
-          <w:numId w:val="{default-numbering-0}"/>
+          <w:numId w:val="2"/>
         </w:numPr>
         <w:spacing w:after="60"/>
       </w:pPr>
@@ -8345,7 +8327,7 @@
         <w:pStyle w:val="ListParagraph"/>
         <w:numPr>
           <w:ilvl w:val="0"/>
-          <w:numId w:val="{default-numbering-0}"/>
+          <w:numId w:val="2"/>
         </w:numPr>
         <w:spacing w:after="60"/>
       </w:pPr>
@@ -8358,7 +8340,7 @@
         <w:pStyle w:val="ListParagraph"/>
         <w:numPr>
           <w:ilvl w:val="0"/>
-          <w:numId w:val="{default-numbering-0}"/>
+          <w:numId w:val="2"/>
         </w:numPr>
         <w:spacing w:after="60"/>
       </w:pPr>
@@ -8383,7 +8365,7 @@
         <w:pStyle w:val="ListParagraph"/>
         <w:numPr>
           <w:ilvl w:val="0"/>
-          <w:numId w:val="{default-numbering-0}"/>
+          <w:numId w:val="2"/>
         </w:numPr>
         <w:spacing w:after="60"/>
       </w:pPr>
@@ -8396,7 +8378,7 @@
         <w:pStyle w:val="ListParagraph"/>
         <w:numPr>
           <w:ilvl w:val="0"/>
-          <w:numId w:val="{default-numbering-0}"/>
+          <w:numId w:val="2"/>
         </w:numPr>
         <w:spacing w:after="60"/>
       </w:pPr>
@@ -8409,7 +8391,7 @@
         <w:pStyle w:val="ListParagraph"/>
         <w:numPr>
           <w:ilvl w:val="0"/>
-          <w:numId w:val="{default-numbering-0}"/>
+          <w:numId w:val="2"/>
         </w:numPr>
         <w:spacing w:after="60"/>
       </w:pPr>
@@ -8422,7 +8404,7 @@
         <w:pStyle w:val="ListParagraph"/>
         <w:numPr>
           <w:ilvl w:val="0"/>
-          <w:numId w:val="{default-numbering-0}"/>
+          <w:numId w:val="2"/>
         </w:numPr>
         <w:spacing w:after="60"/>
       </w:pPr>
@@ -8435,7 +8417,7 @@
         <w:pStyle w:val="ListParagraph"/>
         <w:numPr>
           <w:ilvl w:val="0"/>
-          <w:numId w:val="{default-numbering-0}"/>
+          <w:numId w:val="2"/>
         </w:numPr>
         <w:spacing w:after="60"/>
       </w:pPr>
@@ -8448,7 +8430,7 @@
         <w:pStyle w:val="ListParagraph"/>
         <w:numPr>
           <w:ilvl w:val="0"/>
-          <w:numId w:val="{default-numbering-0}"/>
+          <w:numId w:val="2"/>
         </w:numPr>
         <w:spacing w:after="60"/>
       </w:pPr>
@@ -8473,7 +8455,7 @@
         <w:pStyle w:val="ListParagraph"/>
         <w:numPr>
           <w:ilvl w:val="0"/>
-          <w:numId w:val="{default-numbering-0}"/>
+          <w:numId w:val="2"/>
         </w:numPr>
         <w:spacing w:after="60"/>
       </w:pPr>
@@ -8486,7 +8468,7 @@
         <w:pStyle w:val="ListParagraph"/>
         <w:numPr>
           <w:ilvl w:val="0"/>
-          <w:numId w:val="{default-numbering-0}"/>
+          <w:numId w:val="2"/>
         </w:numPr>
         <w:spacing w:after="60"/>
       </w:pPr>
@@ -8499,7 +8481,7 @@
         <w:pStyle w:val="ListParagraph"/>
         <w:numPr>
           <w:ilvl w:val="0"/>
-          <w:numId w:val="{default-numbering-0}"/>
+          <w:numId w:val="2"/>
         </w:numPr>
         <w:spacing w:after="60"/>
       </w:pPr>
@@ -8512,7 +8494,7 @@
         <w:pStyle w:val="ListParagraph"/>
         <w:numPr>
           <w:ilvl w:val="0"/>
-          <w:numId w:val="{default-numbering-0}"/>
+          <w:numId w:val="2"/>
         </w:numPr>
         <w:spacing w:after="60"/>
       </w:pPr>
@@ -8525,7 +8507,7 @@
         <w:pStyle w:val="ListParagraph"/>
         <w:numPr>
           <w:ilvl w:val="0"/>
-          <w:numId w:val="{default-numbering-0}"/>
+          <w:numId w:val="2"/>
         </w:numPr>
         <w:spacing w:after="60"/>
       </w:pPr>
@@ -8538,7 +8520,7 @@
         <w:pStyle w:val="ListParagraph"/>
         <w:numPr>
           <w:ilvl w:val="0"/>
-          <w:numId w:val="{default-numbering-0}"/>
+          <w:numId w:val="2"/>
         </w:numPr>
         <w:spacing w:after="60"/>
       </w:pPr>
@@ -9271,7 +9253,7 @@
         <w:pStyle w:val="ListParagraph"/>
         <w:numPr>
           <w:ilvl w:val="0"/>
-          <w:numId w:val="{default-numbering-0}"/>
+          <w:numId w:val="2"/>
         </w:numPr>
         <w:spacing w:after="60"/>
       </w:pPr>
@@ -9284,7 +9266,7 @@
         <w:pStyle w:val="ListParagraph"/>
         <w:numPr>
           <w:ilvl w:val="0"/>
-          <w:numId w:val="{default-numbering-0}"/>
+          <w:numId w:val="2"/>
         </w:numPr>
         <w:spacing w:after="60"/>
       </w:pPr>
@@ -9297,7 +9279,7 @@
         <w:pStyle w:val="ListParagraph"/>
         <w:numPr>
           <w:ilvl w:val="0"/>
-          <w:numId w:val="{default-numbering-0}"/>
+          <w:numId w:val="2"/>
         </w:numPr>
         <w:spacing w:after="60"/>
       </w:pPr>
@@ -9310,7 +9292,7 @@
         <w:pStyle w:val="ListParagraph"/>
         <w:numPr>
           <w:ilvl w:val="0"/>
-          <w:numId w:val="{default-numbering-0}"/>
+          <w:numId w:val="2"/>
         </w:numPr>
         <w:spacing w:after="60"/>
       </w:pPr>
@@ -9323,7 +9305,7 @@
         <w:pStyle w:val="ListParagraph"/>
         <w:numPr>
           <w:ilvl w:val="0"/>
-          <w:numId w:val="{default-numbering-0}"/>
+          <w:numId w:val="2"/>
         </w:numPr>
         <w:spacing w:after="60"/>
       </w:pPr>
@@ -9336,7 +9318,7 @@
         <w:pStyle w:val="ListParagraph"/>
         <w:numPr>
           <w:ilvl w:val="0"/>
-          <w:numId w:val="{default-numbering-0}"/>
+          <w:numId w:val="2"/>
         </w:numPr>
         <w:spacing w:after="60"/>
       </w:pPr>
@@ -9361,7 +9343,7 @@
         <w:pStyle w:val="ListParagraph"/>
         <w:numPr>
           <w:ilvl w:val="0"/>
-          <w:numId w:val="{default-numbering-0}"/>
+          <w:numId w:val="2"/>
         </w:numPr>
         <w:spacing w:after="60"/>
       </w:pPr>
@@ -9374,7 +9356,7 @@
         <w:pStyle w:val="ListParagraph"/>
         <w:numPr>
           <w:ilvl w:val="0"/>
-          <w:numId w:val="{default-numbering-0}"/>
+          <w:numId w:val="2"/>
         </w:numPr>
         <w:spacing w:after="60"/>
       </w:pPr>
@@ -9387,7 +9369,7 @@
         <w:pStyle w:val="ListParagraph"/>
         <w:numPr>
           <w:ilvl w:val="0"/>
-          <w:numId w:val="{default-numbering-0}"/>
+          <w:numId w:val="2"/>
         </w:numPr>
         <w:spacing w:after="60"/>
       </w:pPr>
@@ -9400,7 +9382,7 @@
         <w:pStyle w:val="ListParagraph"/>
         <w:numPr>
           <w:ilvl w:val="0"/>
-          <w:numId w:val="{default-numbering-0}"/>
+          <w:numId w:val="2"/>
         </w:numPr>
         <w:spacing w:after="60"/>
       </w:pPr>
@@ -9413,7 +9395,7 @@
         <w:pStyle w:val="ListParagraph"/>
         <w:numPr>
           <w:ilvl w:val="0"/>
-          <w:numId w:val="{default-numbering-0}"/>
+          <w:numId w:val="2"/>
         </w:numPr>
         <w:spacing w:after="60"/>
       </w:pPr>
@@ -9426,7 +9408,7 @@
         <w:pStyle w:val="ListParagraph"/>
         <w:numPr>
           <w:ilvl w:val="0"/>
-          <w:numId w:val="{default-numbering-0}"/>
+          <w:numId w:val="2"/>
         </w:numPr>
         <w:spacing w:after="60"/>
       </w:pPr>
@@ -17046,7 +17028,7 @@
         <w:t xml:space="preserve">See:</w:t>
       </w:r>
       <w:r>
-        <w:t xml:space="preserve"> [srs/traceability-matrix.md](srs/traceability-matrix.md)</w:t>
+        <w:t xml:space="preserve"> srs/traceability-matrix.md</w:t>
       </w:r>
     </w:p>
     <w:p>
@@ -17227,7 +17209,7 @@
         <w:t xml:space="preserve">See:</w:t>
       </w:r>
       <w:r>
-        <w:t xml:space="preserve"> [srs/hazard-analysis.md](srs/hazard-analysis.md)</w:t>
+        <w:t xml:space="preserve"> srs/hazard-analysis.md</w:t>
       </w:r>
     </w:p>
     <w:p>
@@ -18383,7 +18365,7 @@
         <w:pStyle w:val="ListParagraph"/>
         <w:numPr>
           <w:ilvl w:val="0"/>
-          <w:numId w:val="{default-numbering-0}"/>
+          <w:numId w:val="2"/>
         </w:numPr>
         <w:spacing w:after="60"/>
       </w:pPr>
@@ -18396,7 +18378,7 @@
         <w:pStyle w:val="ListParagraph"/>
         <w:numPr>
           <w:ilvl w:val="0"/>
-          <w:numId w:val="{default-numbering-0}"/>
+          <w:numId w:val="2"/>
         </w:numPr>
         <w:spacing w:after="60"/>
       </w:pPr>
@@ -18409,7 +18391,7 @@
         <w:pStyle w:val="ListParagraph"/>
         <w:numPr>
           <w:ilvl w:val="0"/>
-          <w:numId w:val="{default-numbering-0}"/>
+          <w:numId w:val="2"/>
         </w:numPr>
         <w:spacing w:after="60"/>
       </w:pPr>
@@ -18422,7 +18404,7 @@
         <w:pStyle w:val="ListParagraph"/>
         <w:numPr>
           <w:ilvl w:val="0"/>
-          <w:numId w:val="{default-numbering-0}"/>
+          <w:numId w:val="2"/>
         </w:numPr>
         <w:spacing w:after="60"/>
       </w:pPr>
@@ -19031,7 +19013,7 @@
         <w:spacing w:after="120"/>
       </w:pPr>
       <w:r>
-        <w:t xml:space="preserve">See [docs/srs/applicator-state-diagram.md](srs/applicator-state-diagram.md)</w:t>
+        <w:t xml:space="preserve">See docs/srs/applicator-state-diagram.md</w:t>
       </w:r>
     </w:p>
     <w:p>
@@ -20467,8 +20449,23 @@
       </w:pPr>
     </w:lvl>
   </w:abstractNum>
+  <w:abstractNum w:abstractNumId="2" w15:restartNumberingAfterBreak="0">
+    <w:multiLevelType w:val="hybridMultilevel"/>
+    <w:lvl w:ilvl="0" w15:tentative="1">
+      <w:start w:val="1"/>
+      <w:numFmt w:val="decimal"/>
+      <w:lvlText w:val="%1."/>
+      <w:lvlJc w:val="left"/>
+    </w:lvl>
+  </w:abstractNum>
   <w:num w:numId="1">
     <w:abstractNumId w:val="1"/>
+    <w:lvlOverride w:ilvl="0">
+      <w:startOverride w:val="1"/>
+    </w:lvlOverride>
+  </w:num>
+  <w:num w:numId="2">
+    <w:abstractNumId w:val="2"/>
     <w:lvlOverride w:ilvl="0">
       <w:startOverride w:val="1"/>
     </w:lvlOverride>

</xml_diff>